<commit_message>
updated user manual with Hen's suggestions.  See http://groups.google.com/a/literacybridge.org/group/technology/browse_thread/thread/2a0c10eee9fff86a#
</commit_message>
<xml_diff>
--- a/device/docs/Talking Book User Manual.docx
+++ b/device/docs/Talking Book User Manual.docx
@@ -8,8 +8,6 @@
           <w:vertAlign w:val="subscript"/>
         </w:rPr>
       </w:pPr>
-      <w:bookmarkStart w:id="0" w:name="_GoBack"/>
-      <w:bookmarkEnd w:id="0"/>
     </w:p>
     <w:p>
       <w:pPr>
@@ -43,8 +41,18 @@
           <w:b/>
           <w:sz w:val="32"/>
         </w:rPr>
-        <w:t>L   I   T   E   R   A   C   Y      B   R   I   D   G   E   ’   S</w:t>
-      </w:r>
+        <w:t xml:space="preserve">L   I   T   E   R   A   C   Y      B   R   I   D   G   E   </w:t>
+      </w:r>
+      <w:proofErr w:type="gramStart"/>
+      <w:r>
+        <w:rPr>
+          <w:rFonts w:cs="Tahoma"/>
+          <w:b/>
+          <w:sz w:val="32"/>
+        </w:rPr>
+        <w:t>’   S</w:t>
+      </w:r>
+      <w:proofErr w:type="gramEnd"/>
     </w:p>
     <w:p>
       <w:pPr>
@@ -141,7 +149,7 @@
           <w:noProof/>
         </w:rPr>
         <w:drawing>
-          <wp:inline distT="0" distB="0" distL="0" distR="0">
+          <wp:inline distT="0" distB="0" distL="0" distR="0" wp14:anchorId="129021BA" wp14:editId="3E6A9165">
             <wp:extent cx="2201545" cy="2311400"/>
             <wp:effectExtent l="0" t="0" r="8255" b="0"/>
             <wp:docPr id="1" name="Picture 107"/>
@@ -221,22 +229,23 @@
       <w:pPr>
         <w:pStyle w:val="Heading1"/>
       </w:pPr>
-      <w:bookmarkStart w:id="1" w:name="_Toc169542074"/>
-      <w:bookmarkStart w:id="2" w:name="_Toc169542200"/>
-      <w:bookmarkStart w:id="3" w:name="_Toc169542890"/>
-      <w:bookmarkStart w:id="4" w:name="_Toc169542957"/>
-      <w:bookmarkStart w:id="5" w:name="_Toc169543003"/>
-      <w:bookmarkStart w:id="6" w:name="_Toc169543108"/>
-      <w:bookmarkStart w:id="7" w:name="_Toc169769011"/>
-      <w:bookmarkStart w:id="8" w:name="_Toc169769231"/>
-      <w:bookmarkStart w:id="9" w:name="_Toc169770288"/>
-      <w:bookmarkStart w:id="10" w:name="_Toc169772241"/>
-      <w:bookmarkStart w:id="11" w:name="_Toc171161625"/>
-      <w:bookmarkStart w:id="12" w:name="_Toc178899639"/>
+      <w:bookmarkStart w:id="0" w:name="_Toc169542074"/>
+      <w:bookmarkStart w:id="1" w:name="_Toc169542200"/>
+      <w:bookmarkStart w:id="2" w:name="_Toc169542890"/>
+      <w:bookmarkStart w:id="3" w:name="_Toc169542957"/>
+      <w:bookmarkStart w:id="4" w:name="_Toc169543003"/>
+      <w:bookmarkStart w:id="5" w:name="_Toc169543108"/>
+      <w:bookmarkStart w:id="6" w:name="_Toc169769011"/>
+      <w:bookmarkStart w:id="7" w:name="_Toc169769231"/>
+      <w:bookmarkStart w:id="8" w:name="_Toc169770288"/>
+      <w:bookmarkStart w:id="9" w:name="_Toc169772241"/>
+      <w:bookmarkStart w:id="10" w:name="_Toc171161625"/>
+      <w:bookmarkStart w:id="11" w:name="_Toc178899639"/>
       <w:r>
         <w:lastRenderedPageBreak/>
         <w:t>Contents</w:t>
       </w:r>
+      <w:bookmarkEnd w:id="0"/>
       <w:bookmarkEnd w:id="1"/>
       <w:bookmarkEnd w:id="2"/>
       <w:bookmarkEnd w:id="3"/>
@@ -248,7 +257,6 @@
       <w:bookmarkEnd w:id="9"/>
       <w:bookmarkEnd w:id="10"/>
       <w:bookmarkEnd w:id="11"/>
-      <w:bookmarkEnd w:id="12"/>
     </w:p>
     <w:p>
       <w:pPr>
@@ -357,13 +365,7 @@
         <w:rPr>
           <w:noProof/>
         </w:rPr>
-        <w:instrText xml:space="preserve"> PAGEREF _Toc178</w:instrText>
-      </w:r>
-      <w:r>
-        <w:rPr>
-          <w:noProof/>
-        </w:rPr>
-        <w:instrText xml:space="preserve">899640 \h </w:instrText>
+        <w:instrText xml:space="preserve"> PAGEREF _Toc178899640 \h </w:instrText>
       </w:r>
       <w:r>
         <w:rPr>
@@ -651,13 +653,7 @@
         <w:rPr>
           <w:noProof/>
         </w:rPr>
-        <w:t>How to m</w:t>
-      </w:r>
-      <w:r>
-        <w:rPr>
-          <w:noProof/>
-        </w:rPr>
-        <w:t>ove within a message, pause, and change the volume and speed</w:t>
+        <w:t>How to move within a message, pause, and change the volume and speed</w:t>
       </w:r>
       <w:r>
         <w:rPr>
@@ -840,13 +836,7 @@
         <w:rPr>
           <w:noProof/>
         </w:rPr>
-        <w:t>How to record feedback a</w:t>
-      </w:r>
-      <w:r>
-        <w:rPr>
-          <w:noProof/>
-        </w:rPr>
-        <w:t>bout a particular message</w:t>
+        <w:t>How to record feedback about a particular message</w:t>
       </w:r>
       <w:r>
         <w:rPr>
@@ -1029,13 +1019,7 @@
         <w:rPr>
           <w:noProof/>
         </w:rPr>
-        <w:t>How to copy a message from one Talking Book to an</w:t>
-      </w:r>
-      <w:r>
-        <w:rPr>
-          <w:noProof/>
-        </w:rPr>
-        <w:t>other Talking Book</w:t>
+        <w:t>How to copy a message from one Talking Book to another Talking Book</w:t>
       </w:r>
       <w:r>
         <w:rPr>
@@ -1218,13 +1202,7 @@
         <w:rPr>
           <w:noProof/>
         </w:rPr>
-        <w:t xml:space="preserve">How to use “audio hyperlinks” to hear the definition of </w:t>
-      </w:r>
-      <w:r>
-        <w:rPr>
-          <w:noProof/>
-        </w:rPr>
-        <w:t>a word when a message is playing</w:t>
+        <w:t>How to use “audio hyperlinks” to hear the definition of a word when a message is playing</w:t>
       </w:r>
       <w:r>
         <w:rPr>
@@ -1408,13 +1386,7 @@
         <w:rPr>
           <w:noProof/>
         </w:rPr>
-        <w:t>How to remove a category or remove all messages wit</w:t>
-      </w:r>
-      <w:r>
-        <w:rPr>
-          <w:noProof/>
-        </w:rPr>
-        <w:t>hin a category</w:t>
+        <w:t>How to remove a category or remove all messages within a category</w:t>
       </w:r>
       <w:r>
         <w:rPr>
@@ -1597,13 +1569,7 @@
         <w:rPr>
           <w:noProof/>
         </w:rPr>
-        <w:t>How to change</w:t>
-      </w:r>
-      <w:r>
-        <w:rPr>
-          <w:noProof/>
-        </w:rPr>
-        <w:t xml:space="preserve"> the order of the categories on a Talking Book</w:t>
+        <w:t>How to change the order of the categories on a Talking Book</w:t>
       </w:r>
       <w:r>
         <w:rPr>
@@ -1786,13 +1752,7 @@
         <w:rPr>
           <w:noProof/>
         </w:rPr>
-        <w:t xml:space="preserve">How </w:t>
-      </w:r>
-      <w:r>
-        <w:rPr>
-          <w:noProof/>
-        </w:rPr>
-        <w:t>to update a Talking Book while also copying its user feedback and statistics data</w:t>
+        <w:t>How to update a Talking Book while also copying its user feedback and statistics data</w:t>
       </w:r>
       <w:r>
         <w:rPr>
@@ -1933,13 +1893,7 @@
         <w:rPr>
           <w:noProof/>
         </w:rPr>
-        <w:instrText xml:space="preserve"> PAGEREF _Toc178899665 \h</w:instrText>
-      </w:r>
-      <w:r>
-        <w:rPr>
-          <w:noProof/>
-        </w:rPr>
-        <w:instrText xml:space="preserve"> </w:instrText>
+        <w:instrText xml:space="preserve"> PAGEREF _Toc178899665 \h </w:instrText>
       </w:r>
       <w:r>
         <w:rPr>
@@ -2104,13 +2058,7 @@
         <w:rPr>
           <w:noProof/>
         </w:rPr>
-        <w:t>How to give a new language from one device to ano</w:t>
-      </w:r>
-      <w:r>
-        <w:rPr>
-          <w:noProof/>
-        </w:rPr>
-        <w:t>ther</w:t>
+        <w:t>How to give a new language from one device to another</w:t>
       </w:r>
       <w:r>
         <w:rPr>
@@ -2330,13 +2278,7 @@
         <w:rPr>
           <w:noProof/>
         </w:rPr>
-        <w:t>1</w:t>
-      </w:r>
-      <w:r>
-        <w:rPr>
-          <w:noProof/>
-        </w:rPr>
-        <w:t>4</w:t>
+        <w:t>14</w:t>
       </w:r>
       <w:r>
         <w:rPr>
@@ -2545,13 +2487,7 @@
         <w:rPr>
           <w:noProof/>
         </w:rPr>
-        <w:t>How to s</w:t>
-      </w:r>
-      <w:r>
-        <w:rPr>
-          <w:noProof/>
-        </w:rPr>
-        <w:t>ort and filter messages by category, language, or keyword</w:t>
+        <w:t>How to sort and filter messages by category, language, or keyword</w:t>
       </w:r>
       <w:r>
         <w:rPr>
@@ -2691,13 +2627,7 @@
         <w:rPr>
           <w:noProof/>
         </w:rPr>
-        <w:instrText xml:space="preserve"> PAGEREF _Toc178899677 \</w:instrText>
-      </w:r>
-      <w:r>
-        <w:rPr>
-          <w:noProof/>
-        </w:rPr>
-        <w:instrText xml:space="preserve">h </w:instrText>
+        <w:instrText xml:space="preserve"> PAGEREF _Toc178899677 \h </w:instrText>
       </w:r>
       <w:r>
         <w:rPr>
@@ -2862,13 +2792,7 @@
         <w:rPr>
           <w:noProof/>
         </w:rPr>
-        <w:t>How to delete messages from the Audio Co</w:t>
-      </w:r>
-      <w:r>
-        <w:rPr>
-          <w:noProof/>
-        </w:rPr>
-        <w:t>ntent Manager</w:t>
+        <w:t>How to delete messages from the Audio Content Manager</w:t>
       </w:r>
       <w:r>
         <w:rPr>
@@ -3113,13 +3037,7 @@
         <w:rPr>
           <w:noProof/>
         </w:rPr>
-        <w:t>How to r</w:t>
-      </w:r>
-      <w:r>
-        <w:rPr>
-          <w:noProof/>
-        </w:rPr>
-        <w:t>eformat a Talking Book and apply a new operating system</w:t>
+        <w:t>How to reformat a Talking Book and apply a new operating system</w:t>
       </w:r>
       <w:r>
         <w:rPr>
@@ -3241,11 +3159,11 @@
       <w:pPr>
         <w:pStyle w:val="Heading1"/>
       </w:pPr>
-      <w:bookmarkStart w:id="13" w:name="_Toc178899640"/>
+      <w:bookmarkStart w:id="12" w:name="_Toc178899640"/>
       <w:r>
         <w:t>Learning To Use A Talking Book</w:t>
       </w:r>
-      <w:bookmarkEnd w:id="13"/>
+      <w:bookmarkEnd w:id="12"/>
     </w:p>
     <w:p>
       <w:pPr>
@@ -3260,16 +3178,16 @@
         <mc:AlternateContent>
           <mc:Choice Requires="wpg">
             <w:drawing>
-              <wp:anchor distT="0" distB="0" distL="114300" distR="114300" simplePos="0" relativeHeight="251657728" behindDoc="0" locked="0" layoutInCell="1" allowOverlap="1">
+              <wp:anchor distT="0" distB="0" distL="114300" distR="114300" simplePos="0" relativeHeight="251657728" behindDoc="0" locked="0" layoutInCell="1" allowOverlap="1" wp14:anchorId="1958ABB5" wp14:editId="79BFF453">
                 <wp:simplePos x="0" y="0"/>
                 <wp:positionH relativeFrom="column">
                   <wp:posOffset>-685800</wp:posOffset>
                 </wp:positionH>
                 <wp:positionV relativeFrom="paragraph">
-                  <wp:posOffset>63500</wp:posOffset>
+                  <wp:posOffset>46143</wp:posOffset>
                 </wp:positionV>
                 <wp:extent cx="6849110" cy="5039360"/>
-                <wp:effectExtent l="0" t="0" r="8890" b="17145"/>
+                <wp:effectExtent l="0" t="0" r="34290" b="15240"/>
                 <wp:wrapNone/>
                 <wp:docPr id="127" name="Group 90"/>
                 <wp:cNvGraphicFramePr>
@@ -3491,18 +3409,7 @@
                                   <w:sz w:val="19"/>
                                   <w:lang w:bidi="en-US"/>
                                 </w:rPr>
-                                <w:t>H</w:t>
-                              </w:r>
-                              <w:r>
-                                <w:rPr>
-                                  <w:rFonts w:cs="Tahoma"/>
-                                  <w:b/>
-                                  <w:bCs/>
-                                  <w:color w:val="000000"/>
-                                  <w:sz w:val="19"/>
-                                  <w:lang w:bidi="en-US"/>
-                                </w:rPr>
-                                <w:t xml:space="preserve">ome </w:t>
+                                <w:t xml:space="preserve">Home </w:t>
                               </w:r>
                               <w:r>
                                 <w:rPr>
@@ -3537,7 +3444,7 @@
                         <wps:spPr bwMode="auto">
                           <a:xfrm>
                             <a:off x="897" y="2144"/>
-                            <a:ext cx="1008" cy="587"/>
+                            <a:ext cx="1008" cy="696"/>
                           </a:xfrm>
                           <a:prstGeom prst="rect">
                             <a:avLst/>
@@ -3594,7 +3501,25 @@
                                   <w:sz w:val="19"/>
                                   <w:lang w:bidi="en-US"/>
                                 </w:rPr>
-                                <w:t xml:space="preserve">– Changes categories. </w:t>
+                                <w:t xml:space="preserve">– </w:t>
+                              </w:r>
+                              <w:r>
+                                <w:rPr>
+                                  <w:rFonts w:cs="Tahoma"/>
+                                  <w:color w:val="000000"/>
+                                  <w:sz w:val="19"/>
+                                  <w:lang w:bidi="en-US"/>
+                                </w:rPr>
+                                <w:t>Moves to previous category</w:t>
+                              </w:r>
+                              <w:r>
+                                <w:rPr>
+                                  <w:rFonts w:cs="Tahoma"/>
+                                  <w:color w:val="000000"/>
+                                  <w:sz w:val="19"/>
+                                  <w:lang w:bidi="en-US"/>
+                                </w:rPr>
+                                <w:t xml:space="preserve">. </w:t>
                               </w:r>
                               <w:r>
                                 <w:rPr>
@@ -3698,7 +3623,16 @@
                                   <w:sz w:val="19"/>
                                   <w:lang w:bidi="en-US"/>
                                 </w:rPr>
-                                <w:t xml:space="preserve">Changes categories. </w:t>
+                                <w:t>Moves to next category</w:t>
+                              </w:r>
+                              <w:r>
+                                <w:rPr>
+                                  <w:rFonts w:cs="Tahoma"/>
+                                  <w:color w:val="000000"/>
+                                  <w:sz w:val="19"/>
+                                  <w:lang w:bidi="en-US"/>
+                                </w:rPr>
+                                <w:t xml:space="preserve">. </w:t>
                               </w:r>
                               <w:r>
                                 <w:rPr>
@@ -3793,7 +3727,25 @@
                                   <w:sz w:val="19"/>
                                   <w:lang w:bidi="en-US"/>
                                 </w:rPr>
-                                <w:t>– Changes messages within a category.</w:t>
+                                <w:t xml:space="preserve">– </w:t>
+                              </w:r>
+                              <w:r>
+                                <w:rPr>
+                                  <w:rFonts w:cs="Tahoma"/>
+                                  <w:color w:val="000000"/>
+                                  <w:sz w:val="19"/>
+                                  <w:lang w:bidi="en-US"/>
+                                </w:rPr>
+                                <w:t>Moves to previous message</w:t>
+                              </w:r>
+                              <w:r>
+                                <w:rPr>
+                                  <w:rFonts w:cs="Tahoma"/>
+                                  <w:color w:val="000000"/>
+                                  <w:sz w:val="19"/>
+                                  <w:lang w:bidi="en-US"/>
+                                </w:rPr>
+                                <w:t xml:space="preserve"> within a category.</w:t>
                               </w:r>
                             </w:p>
                           </w:txbxContent>
@@ -3879,18 +3831,7 @@
                                   <w:sz w:val="19"/>
                                   <w:lang w:bidi="en-US"/>
                                 </w:rPr>
-                                <w:t>Hold down at s</w:t>
-                              </w:r>
-                              <w:r>
-                                <w:rPr>
-                                  <w:rFonts w:cs="Tahoma"/>
-                                  <w:i/>
-                                  <w:iCs/>
-                                  <w:color w:val="000000"/>
-                                  <w:sz w:val="19"/>
-                                  <w:lang w:bidi="en-US"/>
-                                </w:rPr>
-                                <w:t>tartup to connect with a computer.</w:t>
+                                <w:t>Hold down at startup to connect with a computer.</w:t>
                               </w:r>
                             </w:p>
                           </w:txbxContent>
@@ -4157,18 +4098,7 @@
                                   <w:sz w:val="19"/>
                                   <w:lang w:bidi="en-US"/>
                                 </w:rPr>
-                                <w:t>Hold d</w:t>
-                              </w:r>
-                              <w:r>
-                                <w:rPr>
-                                  <w:rFonts w:cs="Tahoma"/>
-                                  <w:i/>
-                                  <w:iCs/>
-                                  <w:color w:val="000000"/>
-                                  <w:sz w:val="19"/>
-                                  <w:lang w:bidi="en-US"/>
-                                </w:rPr>
-                                <w:t>own to change languages.</w:t>
+                                <w:t>Hold down to change languages.</w:t>
                               </w:r>
                             </w:p>
                           </w:txbxContent>
@@ -4545,7 +4475,34 @@
                                   <w:sz w:val="19"/>
                                   <w:lang w:bidi="en-US"/>
                                 </w:rPr>
-                                <w:t xml:space="preserve">Changes messages within a category. </w:t>
+                                <w:t>Moves</w:t>
+                              </w:r>
+                              <w:r>
+                                <w:rPr>
+                                  <w:rFonts w:cs="Tahoma"/>
+                                  <w:color w:val="000000"/>
+                                  <w:sz w:val="19"/>
+                                  <w:lang w:bidi="en-US"/>
+                                </w:rPr>
+                                <w:t xml:space="preserve"> </w:t>
+                              </w:r>
+                              <w:r>
+                                <w:rPr>
+                                  <w:rFonts w:cs="Tahoma"/>
+                                  <w:color w:val="000000"/>
+                                  <w:sz w:val="19"/>
+                                  <w:lang w:bidi="en-US"/>
+                                </w:rPr>
+                                <w:t>to next message</w:t>
+                              </w:r>
+                              <w:r>
+                                <w:rPr>
+                                  <w:rFonts w:cs="Tahoma"/>
+                                  <w:color w:val="000000"/>
+                                  <w:sz w:val="19"/>
+                                  <w:lang w:bidi="en-US"/>
+                                </w:rPr>
+                                <w:t xml:space="preserve"> within a category. </w:t>
                               </w:r>
                               <w:r>
                                 <w:rPr>
@@ -4621,7 +4578,7 @@
           </mc:Choice>
           <mc:Fallback>
             <w:pict>
-              <v:group id="Group 90" o:spid="_x0000_s1026" style="position:absolute;margin-left:-53.95pt;margin-top:5pt;width:539.3pt;height:396.8pt;z-index:251657728" coordorigin="432,480" coordsize="4656,3264" o:gfxdata="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">
+              <v:group id="Group 90" o:spid="_x0000_s1026" style="position:absolute;margin-left:-53.95pt;margin-top:3.65pt;width:539.3pt;height:396.8pt;z-index:251657728" coordorigin="432,480" coordsize="4656,3264" o:gfxdata="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">
                 <o:lock v:ext="edit" aspectratio="t"/>
                 <v:shapetype id="_x0000_t75" coordsize="21600,21600" o:spt="75" o:preferrelative="t" path="m@4@5l@4@11@9@11@9@5xe" filled="f" stroked="f">
                   <v:stroke joinstyle="miter"/>
@@ -4729,18 +4686,7 @@
                             <w:sz w:val="19"/>
                             <w:lang w:bidi="en-US"/>
                           </w:rPr>
-                          <w:t>H</w:t>
-                        </w:r>
-                        <w:r>
-                          <w:rPr>
-                            <w:rFonts w:cs="Tahoma"/>
-                            <w:b/>
-                            <w:bCs/>
-                            <w:color w:val="000000"/>
-                            <w:sz w:val="19"/>
-                            <w:lang w:bidi="en-US"/>
-                          </w:rPr>
-                          <w:t xml:space="preserve">ome </w:t>
+                          <w:t xml:space="preserve">Home </w:t>
                         </w:r>
                         <w:r>
                           <w:rPr>
@@ -4764,7 +4710,7 @@
                     </w:txbxContent>
                   </v:textbox>
                 </v:shape>
-                <v:shape id="TextBox 6" o:spid="_x0000_s1030" type="#_x0000_t202" style="position:absolute;left:897;top:2144;width:1008;height:587;visibility:visible;mso-wrap-style:square;v-text-anchor:top" o:gfxdata="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" filled="f">
+                <v:shape id="TextBox 6" o:spid="_x0000_s1030" type="#_x0000_t202" style="position:absolute;left:897;top:2144;width:1008;height:696;visibility:visible;mso-wrap-style:square;v-text-anchor:top" o:gfxdata="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" filled="f">
                   <o:lock v:ext="edit" aspectratio="t"/>
                   <v:textbox style="mso-fit-shape-to-text:t">
                     <w:txbxContent>
@@ -4799,7 +4745,25 @@
                             <w:sz w:val="19"/>
                             <w:lang w:bidi="en-US"/>
                           </w:rPr>
-                          <w:t xml:space="preserve">– Changes categories. </w:t>
+                          <w:t xml:space="preserve">– </w:t>
+                        </w:r>
+                        <w:r>
+                          <w:rPr>
+                            <w:rFonts w:cs="Tahoma"/>
+                            <w:color w:val="000000"/>
+                            <w:sz w:val="19"/>
+                            <w:lang w:bidi="en-US"/>
+                          </w:rPr>
+                          <w:t>Moves to previous category</w:t>
+                        </w:r>
+                        <w:r>
+                          <w:rPr>
+                            <w:rFonts w:cs="Tahoma"/>
+                            <w:color w:val="000000"/>
+                            <w:sz w:val="19"/>
+                            <w:lang w:bidi="en-US"/>
+                          </w:rPr>
+                          <w:t xml:space="preserve">. </w:t>
                         </w:r>
                         <w:r>
                           <w:rPr>
@@ -4870,7 +4834,16 @@
                             <w:sz w:val="19"/>
                             <w:lang w:bidi="en-US"/>
                           </w:rPr>
-                          <w:t xml:space="preserve">Changes categories. </w:t>
+                          <w:t>Moves to next category</w:t>
+                        </w:r>
+                        <w:r>
+                          <w:rPr>
+                            <w:rFonts w:cs="Tahoma"/>
+                            <w:color w:val="000000"/>
+                            <w:sz w:val="19"/>
+                            <w:lang w:bidi="en-US"/>
+                          </w:rPr>
+                          <w:t xml:space="preserve">. </w:t>
                         </w:r>
                         <w:r>
                           <w:rPr>
@@ -4932,7 +4905,25 @@
                             <w:sz w:val="19"/>
                             <w:lang w:bidi="en-US"/>
                           </w:rPr>
-                          <w:t>– Changes messages within a category.</w:t>
+                          <w:t xml:space="preserve">– </w:t>
+                        </w:r>
+                        <w:r>
+                          <w:rPr>
+                            <w:rFonts w:cs="Tahoma"/>
+                            <w:color w:val="000000"/>
+                            <w:sz w:val="19"/>
+                            <w:lang w:bidi="en-US"/>
+                          </w:rPr>
+                          <w:t>Moves to previous message</w:t>
+                        </w:r>
+                        <w:r>
+                          <w:rPr>
+                            <w:rFonts w:cs="Tahoma"/>
+                            <w:color w:val="000000"/>
+                            <w:sz w:val="19"/>
+                            <w:lang w:bidi="en-US"/>
+                          </w:rPr>
+                          <w:t xml:space="preserve"> within a category.</w:t>
                         </w:r>
                       </w:p>
                     </w:txbxContent>
@@ -4985,18 +4976,7 @@
                             <w:sz w:val="19"/>
                             <w:lang w:bidi="en-US"/>
                           </w:rPr>
-                          <w:t>Hold down at s</w:t>
-                        </w:r>
-                        <w:r>
-                          <w:rPr>
-                            <w:rFonts w:cs="Tahoma"/>
-                            <w:i/>
-                            <w:iCs/>
-                            <w:color w:val="000000"/>
-                            <w:sz w:val="19"/>
-                            <w:lang w:bidi="en-US"/>
-                          </w:rPr>
-                          <w:t>tartup to connect with a computer.</w:t>
+                          <w:t>Hold down at startup to connect with a computer.</w:t>
                         </w:r>
                       </w:p>
                     </w:txbxContent>
@@ -5164,18 +5144,7 @@
                             <w:sz w:val="19"/>
                             <w:lang w:bidi="en-US"/>
                           </w:rPr>
-                          <w:t>Hold d</w:t>
-                        </w:r>
-                        <w:r>
-                          <w:rPr>
-                            <w:rFonts w:cs="Tahoma"/>
-                            <w:i/>
-                            <w:iCs/>
-                            <w:color w:val="000000"/>
-                            <w:sz w:val="19"/>
-                            <w:lang w:bidi="en-US"/>
-                          </w:rPr>
-                          <w:t>own to change languages.</w:t>
+                          <w:t>Hold down to change languages.</w:t>
                         </w:r>
                       </w:p>
                     </w:txbxContent>
@@ -5263,7 +5232,34 @@
                             <w:sz w:val="19"/>
                             <w:lang w:bidi="en-US"/>
                           </w:rPr>
-                          <w:t xml:space="preserve">Changes messages within a category. </w:t>
+                          <w:t>Moves</w:t>
+                        </w:r>
+                        <w:r>
+                          <w:rPr>
+                            <w:rFonts w:cs="Tahoma"/>
+                            <w:color w:val="000000"/>
+                            <w:sz w:val="19"/>
+                            <w:lang w:bidi="en-US"/>
+                          </w:rPr>
+                          <w:t xml:space="preserve"> </w:t>
+                        </w:r>
+                        <w:r>
+                          <w:rPr>
+                            <w:rFonts w:cs="Tahoma"/>
+                            <w:color w:val="000000"/>
+                            <w:sz w:val="19"/>
+                            <w:lang w:bidi="en-US"/>
+                          </w:rPr>
+                          <w:t>to next message</w:t>
+                        </w:r>
+                        <w:r>
+                          <w:rPr>
+                            <w:rFonts w:cs="Tahoma"/>
+                            <w:color w:val="000000"/>
+                            <w:sz w:val="19"/>
+                            <w:lang w:bidi="en-US"/>
+                          </w:rPr>
+                          <w:t xml:space="preserve"> within a category. </w:t>
                         </w:r>
                         <w:r>
                           <w:rPr>
@@ -5340,27 +5336,24 @@
       <w:pPr>
         <w:pStyle w:val="Heading2"/>
       </w:pPr>
-      <w:bookmarkStart w:id="14" w:name="_Toc178899641"/>
+      <w:bookmarkStart w:id="13" w:name="_Toc178899641"/>
       <w:r>
         <w:t>Basic</w:t>
       </w:r>
       <w:r>
         <w:t xml:space="preserve"> Tasks</w:t>
       </w:r>
+      <w:bookmarkEnd w:id="13"/>
+    </w:p>
+    <w:p>
+      <w:pPr>
+        <w:pStyle w:val="Heading3"/>
+      </w:pPr>
+      <w:bookmarkStart w:id="14" w:name="_Toc178899642"/>
+      <w:r>
+        <w:t>How to turn the device on and off</w:t>
+      </w:r>
       <w:bookmarkEnd w:id="14"/>
-    </w:p>
-    <w:p>
-      <w:pPr>
-        <w:pStyle w:val="Heading3"/>
-      </w:pPr>
-      <w:bookmarkStart w:id="15" w:name="_Toc178899642"/>
-      <w:r>
-        <w:t>How to turn the device on and</w:t>
-      </w:r>
-      <w:r>
-        <w:t xml:space="preserve"> off</w:t>
-      </w:r>
-      <w:bookmarkEnd w:id="15"/>
     </w:p>
     <w:p>
       <w:pPr>
@@ -5386,7 +5379,7 @@
           <w:noProof/>
         </w:rPr>
         <w:drawing>
-          <wp:inline distT="0" distB="0" distL="0" distR="0">
+          <wp:inline distT="0" distB="0" distL="0" distR="0" wp14:anchorId="540D0F7C" wp14:editId="1417E14A">
             <wp:extent cx="194945" cy="144145"/>
             <wp:effectExtent l="0" t="0" r="8255" b="8255"/>
             <wp:docPr id="2" name="Picture 35"/>
@@ -5465,7 +5458,7 @@
           <w:noProof/>
         </w:rPr>
         <w:drawing>
-          <wp:inline distT="0" distB="0" distL="0" distR="0">
+          <wp:inline distT="0" distB="0" distL="0" distR="0" wp14:anchorId="732A942B" wp14:editId="43832FFB">
             <wp:extent cx="194945" cy="144145"/>
             <wp:effectExtent l="0" t="0" r="8255" b="8255"/>
             <wp:docPr id="3" name="Picture 35"/>
@@ -5524,21 +5517,18 @@
       <w:pPr>
         <w:pStyle w:val="Heading3"/>
       </w:pPr>
-      <w:bookmarkStart w:id="16" w:name="_Toc178899643"/>
+      <w:bookmarkStart w:id="15" w:name="_Toc178899643"/>
       <w:r>
         <w:t>How to find the Welcome Message</w:t>
       </w:r>
-      <w:bookmarkEnd w:id="16"/>
+      <w:bookmarkEnd w:id="15"/>
     </w:p>
     <w:p>
       <w:pPr>
         <w:spacing w:after="0" w:line="240" w:lineRule="auto"/>
       </w:pPr>
       <w:r>
-        <w:t>The Talking B</w:t>
-      </w:r>
-      <w:r>
-        <w:t xml:space="preserve">ook always begins with a “Welcome” message followed by the first instruction for listening to a message (see below).  To return to this “Welcome” message at any time, press the </w:t>
+        <w:t xml:space="preserve">The Talking Book always begins with a “Welcome” message followed by the first instruction for listening to a message (see below).  To return to this “Welcome” message at any time, press the </w:t>
       </w:r>
       <w:r>
         <w:rPr>
@@ -5552,7 +5542,7 @@
           <w:noProof/>
         </w:rPr>
         <w:drawing>
-          <wp:inline distT="0" distB="0" distL="0" distR="0">
+          <wp:inline distT="0" distB="0" distL="0" distR="0" wp14:anchorId="1AD47B7D" wp14:editId="649232F0">
             <wp:extent cx="144145" cy="144145"/>
             <wp:effectExtent l="0" t="0" r="8255" b="8255"/>
             <wp:docPr id="4" name="Picture 104"/>
@@ -5611,14 +5601,14 @@
       <w:pPr>
         <w:pStyle w:val="Heading3"/>
       </w:pPr>
-      <w:bookmarkStart w:id="17" w:name="_Toc178899644"/>
+      <w:bookmarkStart w:id="16" w:name="_Toc178899644"/>
       <w:r>
         <w:t xml:space="preserve">How to listen to a </w:t>
       </w:r>
       <w:r>
         <w:t>message</w:t>
       </w:r>
-      <w:bookmarkEnd w:id="17"/>
+      <w:bookmarkEnd w:id="16"/>
     </w:p>
     <w:p>
       <w:pPr>
@@ -5648,13 +5638,19 @@
         <w:rPr>
           <w:rFonts w:cs="Segoe UI"/>
         </w:rPr>
-        <w:t>s on the device are organized int</w:t>
-      </w:r>
-      <w:r>
-        <w:rPr>
-          <w:rFonts w:cs="Segoe UI"/>
-        </w:rPr>
-        <w:t xml:space="preserve">o categories (for example, agriculture, health, and education). To scan through the categories, press the left arrow </w:t>
+        <w:t xml:space="preserve">s on the device are organized into categories (for example, agriculture, health, and education). To scan through the categories, press the </w:t>
+      </w:r>
+      <w:r>
+        <w:rPr>
+          <w:rFonts w:cs="Segoe UI"/>
+        </w:rPr>
+        <w:t xml:space="preserve">right </w:t>
+      </w:r>
+      <w:r>
+        <w:rPr>
+          <w:rFonts w:cs="Segoe UI"/>
+        </w:rPr>
+        <w:t xml:space="preserve">arrow </w:t>
       </w:r>
       <w:r>
         <w:rPr>
@@ -5662,7 +5658,67 @@
           <w:noProof/>
         </w:rPr>
         <w:drawing>
-          <wp:inline distT="0" distB="0" distL="0" distR="0">
+          <wp:inline distT="0" distB="0" distL="0" distR="0" wp14:anchorId="593E3203" wp14:editId="421170C9">
+            <wp:extent cx="152400" cy="144145"/>
+            <wp:effectExtent l="0" t="0" r="0" b="8255"/>
+            <wp:docPr id="6" name="Picture 59"/>
+            <wp:cNvGraphicFramePr>
+              <a:graphicFrameLocks xmlns:a="http://schemas.openxmlformats.org/drawingml/2006/main" noChangeAspect="1"/>
+            </wp:cNvGraphicFramePr>
+            <a:graphic xmlns:a="http://schemas.openxmlformats.org/drawingml/2006/main">
+              <a:graphicData uri="http://schemas.openxmlformats.org/drawingml/2006/picture">
+                <pic:pic xmlns:pic="http://schemas.openxmlformats.org/drawingml/2006/picture">
+                  <pic:nvPicPr>
+                    <pic:cNvPr id="0" name="Picture 59"/>
+                    <pic:cNvPicPr>
+                      <a:picLocks noChangeAspect="1" noChangeArrowheads="1"/>
+                    </pic:cNvPicPr>
+                  </pic:nvPicPr>
+                  <pic:blipFill>
+                    <a:blip r:embed="rId13">
+                      <a:extLst>
+                        <a:ext uri="{28A0092B-C50C-407E-A947-70E740481C1C}">
+                          <a14:useLocalDpi xmlns:a14="http://schemas.microsoft.com/office/drawing/2010/main" val="0"/>
+                        </a:ext>
+                      </a:extLst>
+                    </a:blip>
+                    <a:srcRect/>
+                    <a:stretch>
+                      <a:fillRect/>
+                    </a:stretch>
+                  </pic:blipFill>
+                  <pic:spPr bwMode="auto">
+                    <a:xfrm>
+                      <a:off x="0" y="0"/>
+                      <a:ext cx="152400" cy="144145"/>
+                    </a:xfrm>
+                    <a:prstGeom prst="rect">
+                      <a:avLst/>
+                    </a:prstGeom>
+                    <a:noFill/>
+                    <a:ln>
+                      <a:noFill/>
+                    </a:ln>
+                  </pic:spPr>
+                </pic:pic>
+              </a:graphicData>
+            </a:graphic>
+          </wp:inline>
+        </w:drawing>
+      </w:r>
+      <w:r>
+        <w:rPr>
+          <w:rFonts w:cs="Segoe UI"/>
+        </w:rPr>
+        <w:t xml:space="preserve"> to listen to the next category or the left arrow </w:t>
+      </w:r>
+      <w:r>
+        <w:rPr>
+          <w:rFonts w:cs="Segoe UI"/>
+          <w:noProof/>
+        </w:rPr>
+        <w:drawing>
+          <wp:inline distT="0" distB="0" distL="0" distR="0" wp14:anchorId="1AA3DE2A" wp14:editId="1B8EC003">
             <wp:extent cx="135255" cy="144145"/>
             <wp:effectExtent l="0" t="0" r="0" b="8255"/>
             <wp:docPr id="5" name="Picture 52"/>
@@ -5679,7 +5735,7 @@
                     </pic:cNvPicPr>
                   </pic:nvPicPr>
                   <pic:blipFill>
-                    <a:blip r:embed="rId13">
+                    <a:blip r:embed="rId14">
                       <a:extLst>
                         <a:ext uri="{28A0092B-C50C-407E-A947-70E740481C1C}">
                           <a14:useLocalDpi xmlns:a14="http://schemas.microsoft.com/office/drawing/2010/main" val="0"/>
@@ -5714,61 +5770,7 @@
         <w:rPr>
           <w:rFonts w:cs="Segoe UI"/>
         </w:rPr>
-        <w:t xml:space="preserve"> or right arrow </w:t>
-      </w:r>
-      <w:r>
-        <w:rPr>
-          <w:rFonts w:cs="Segoe UI"/>
-          <w:noProof/>
-        </w:rPr>
-        <w:drawing>
-          <wp:inline distT="0" distB="0" distL="0" distR="0">
-            <wp:extent cx="152400" cy="144145"/>
-            <wp:effectExtent l="0" t="0" r="0" b="8255"/>
-            <wp:docPr id="6" name="Picture 59"/>
-            <wp:cNvGraphicFramePr>
-              <a:graphicFrameLocks xmlns:a="http://schemas.openxmlformats.org/drawingml/2006/main" noChangeAspect="1"/>
-            </wp:cNvGraphicFramePr>
-            <a:graphic xmlns:a="http://schemas.openxmlformats.org/drawingml/2006/main">
-              <a:graphicData uri="http://schemas.openxmlformats.org/drawingml/2006/picture">
-                <pic:pic xmlns:pic="http://schemas.openxmlformats.org/drawingml/2006/picture">
-                  <pic:nvPicPr>
-                    <pic:cNvPr id="0" name="Picture 59"/>
-                    <pic:cNvPicPr>
-                      <a:picLocks noChangeAspect="1" noChangeArrowheads="1"/>
-                    </pic:cNvPicPr>
-                  </pic:nvPicPr>
-                  <pic:blipFill>
-                    <a:blip r:embed="rId14">
-                      <a:extLst>
-                        <a:ext uri="{28A0092B-C50C-407E-A947-70E740481C1C}">
-                          <a14:useLocalDpi xmlns:a14="http://schemas.microsoft.com/office/drawing/2010/main" val="0"/>
-                        </a:ext>
-                      </a:extLst>
-                    </a:blip>
-                    <a:srcRect/>
-                    <a:stretch>
-                      <a:fillRect/>
-                    </a:stretch>
-                  </pic:blipFill>
-                  <pic:spPr bwMode="auto">
-                    <a:xfrm>
-                      <a:off x="0" y="0"/>
-                      <a:ext cx="152400" cy="144145"/>
-                    </a:xfrm>
-                    <a:prstGeom prst="rect">
-                      <a:avLst/>
-                    </a:prstGeom>
-                    <a:noFill/>
-                    <a:ln>
-                      <a:noFill/>
-                    </a:ln>
-                  </pic:spPr>
-                </pic:pic>
-              </a:graphicData>
-            </a:graphic>
-          </wp:inline>
-        </w:drawing>
+        <w:t xml:space="preserve"> to listen to the previous category</w:t>
       </w:r>
       <w:r>
         <w:rPr>
@@ -5801,7 +5803,7 @@
           <w:noProof/>
         </w:rPr>
         <w:drawing>
-          <wp:inline distT="0" distB="0" distL="0" distR="0">
+          <wp:inline distT="0" distB="0" distL="0" distR="0" wp14:anchorId="3220A4BD" wp14:editId="295CB8B5">
             <wp:extent cx="228600" cy="135255"/>
             <wp:effectExtent l="0" t="0" r="0" b="0"/>
             <wp:docPr id="7" name="Picture 55"/>
@@ -5853,7 +5855,19 @@
         <w:rPr>
           <w:rFonts w:cs="Segoe UI"/>
         </w:rPr>
-        <w:t xml:space="preserve"> or down arrow </w:t>
+        <w:t xml:space="preserve"> </w:t>
+      </w:r>
+      <w:r>
+        <w:rPr>
+          <w:rFonts w:cs="Segoe UI"/>
+        </w:rPr>
+        <w:t xml:space="preserve">to listen to the first message, and press it again to listen to next message.  While listening to messages, you can press the </w:t>
+      </w:r>
+      <w:r>
+        <w:rPr>
+          <w:rFonts w:cs="Segoe UI"/>
+        </w:rPr>
+        <w:t xml:space="preserve">down arrow </w:t>
       </w:r>
       <w:r>
         <w:rPr>
@@ -5861,7 +5875,7 @@
           <w:noProof/>
         </w:rPr>
         <w:drawing>
-          <wp:inline distT="0" distB="0" distL="0" distR="0">
+          <wp:inline distT="0" distB="0" distL="0" distR="0" wp14:anchorId="6526CD9F" wp14:editId="1CAB2CBF">
             <wp:extent cx="236855" cy="135255"/>
             <wp:effectExtent l="0" t="0" r="0" b="0"/>
             <wp:docPr id="8" name="Picture 54"/>
@@ -5919,19 +5933,19 @@
         <w:rPr>
           <w:rFonts w:cs="Segoe UI"/>
         </w:rPr>
+        <w:t xml:space="preserve">previous </w:t>
+      </w:r>
+      <w:r>
+        <w:rPr>
+          <w:rFonts w:cs="Segoe UI"/>
+        </w:rPr>
         <w:t>message</w:t>
       </w:r>
       <w:r>
         <w:rPr>
           <w:rFonts w:cs="Segoe UI"/>
         </w:rPr>
-        <w:t xml:space="preserve">s within </w:t>
-      </w:r>
-      <w:r>
-        <w:rPr>
-          <w:rFonts w:cs="Segoe UI"/>
-        </w:rPr>
-        <w:t xml:space="preserve">that category. These buttons allow you to circle through all of the </w:t>
+        <w:t xml:space="preserve"> within that category. These buttons allow you to circle through all of the </w:t>
       </w:r>
       <w:r>
         <w:rPr>
@@ -5960,7 +5974,7 @@
           <w:noProof/>
         </w:rPr>
         <w:drawing>
-          <wp:inline distT="0" distB="0" distL="0" distR="0">
+          <wp:inline distT="0" distB="0" distL="0" distR="0" wp14:anchorId="6DE06903" wp14:editId="552978D2">
             <wp:extent cx="228600" cy="169545"/>
             <wp:effectExtent l="0" t="0" r="0" b="8255"/>
             <wp:docPr id="9" name="Picture 98"/>
@@ -6031,27 +6045,33 @@
         <w:rPr>
           <w:rFonts w:cs="Segoe UI"/>
         </w:rPr>
-        <w:t xml:space="preserve">, if you hear a ringing sound and the red light flashes, you can press the black circle to hear more about the topic or word that </w:t>
-      </w:r>
-      <w:r>
-        <w:rPr>
-          <w:rFonts w:cs="Segoe UI"/>
-        </w:rPr>
-        <w:t>is mentioned just after the sound (see “audio hyperlinks” below).</w:t>
+        <w:t xml:space="preserve">, if you hear a </w:t>
+      </w:r>
+      <w:r>
+        <w:rPr>
+          <w:rFonts w:cs="Segoe UI"/>
+        </w:rPr>
+        <w:t>bell</w:t>
+      </w:r>
+      <w:r>
+        <w:rPr>
+          <w:rFonts w:cs="Segoe UI"/>
+        </w:rPr>
+        <w:t xml:space="preserve"> and the red light flashes, you can press the black circle to hear more about the topic or word that is mentioned just after the sound (see “audio hyperlinks” below).</w:t>
       </w:r>
     </w:p>
     <w:p>
       <w:pPr>
         <w:pStyle w:val="Heading3"/>
       </w:pPr>
-      <w:bookmarkStart w:id="18" w:name="_Toc178899645"/>
+      <w:bookmarkStart w:id="17" w:name="_Toc178899645"/>
       <w:r>
         <w:t xml:space="preserve">How to move within a message, pause, and </w:t>
       </w:r>
       <w:r>
         <w:t>change the volume and speed</w:t>
       </w:r>
-      <w:bookmarkEnd w:id="18"/>
+      <w:bookmarkEnd w:id="17"/>
     </w:p>
     <w:p>
       <w:pPr>
@@ -6101,20 +6121,14 @@
         <w:rPr>
           <w:rFonts w:cs="Segoe UI"/>
         </w:rPr>
-        <w:t>. To increase the volume, press the plu</w:t>
-      </w:r>
-      <w:r>
-        <w:rPr>
-          <w:rFonts w:cs="Segoe UI"/>
-        </w:rPr>
-        <w:t xml:space="preserve">s sign </w:t>
+        <w:t xml:space="preserve">. To increase the volume, press the plus sign </w:t>
       </w:r>
       <w:r>
         <w:rPr>
           <w:noProof/>
         </w:rPr>
         <w:drawing>
-          <wp:inline distT="0" distB="0" distL="0" distR="0">
+          <wp:inline distT="0" distB="0" distL="0" distR="0" wp14:anchorId="330CFD50" wp14:editId="145EA48E">
             <wp:extent cx="152400" cy="152400"/>
             <wp:effectExtent l="0" t="0" r="0" b="0"/>
             <wp:docPr id="10" name="Picture 88"/>
@@ -6173,7 +6187,7 @@
           <w:noProof/>
         </w:rPr>
         <w:drawing>
-          <wp:inline distT="0" distB="0" distL="0" distR="0">
+          <wp:inline distT="0" distB="0" distL="0" distR="0" wp14:anchorId="0DDBA1CC" wp14:editId="3DDACA27">
             <wp:extent cx="144145" cy="144145"/>
             <wp:effectExtent l="0" t="0" r="8255" b="8255"/>
             <wp:docPr id="11" name="Picture 87"/>
@@ -6271,7 +6285,7 @@
           <w:noProof/>
         </w:rPr>
         <w:drawing>
-          <wp:inline distT="0" distB="0" distL="0" distR="0">
+          <wp:inline distT="0" distB="0" distL="0" distR="0" wp14:anchorId="0D8A191B" wp14:editId="05F1D99C">
             <wp:extent cx="152400" cy="144145"/>
             <wp:effectExtent l="0" t="0" r="0" b="8255"/>
             <wp:docPr id="12" name="Picture 59"/>
@@ -6288,7 +6302,7 @@
                     </pic:cNvPicPr>
                   </pic:nvPicPr>
                   <pic:blipFill>
-                    <a:blip r:embed="rId14">
+                    <a:blip r:embed="rId13">
                       <a:extLst>
                         <a:ext uri="{28A0092B-C50C-407E-A947-70E740481C1C}">
                           <a14:useLocalDpi xmlns:a14="http://schemas.microsoft.com/office/drawing/2010/main" val="0"/>
@@ -6330,13 +6344,7 @@
         <w:rPr>
           <w:rFonts w:cs="Segoe UI"/>
         </w:rPr>
-        <w:t>. To go back 7 seconds, hold down the left a</w:t>
-      </w:r>
-      <w:r>
-        <w:rPr>
-          <w:rFonts w:cs="Segoe UI"/>
-        </w:rPr>
-        <w:t xml:space="preserve">rrow </w:t>
+        <w:t xml:space="preserve">. To go back 7 seconds, hold down the left arrow </w:t>
       </w:r>
       <w:r>
         <w:rPr>
@@ -6344,7 +6352,7 @@
           <w:noProof/>
         </w:rPr>
         <w:drawing>
-          <wp:inline distT="0" distB="0" distL="0" distR="0">
+          <wp:inline distT="0" distB="0" distL="0" distR="0" wp14:anchorId="2A35DD03" wp14:editId="6F6C7D6D">
             <wp:extent cx="135255" cy="144145"/>
             <wp:effectExtent l="0" t="0" r="0" b="8255"/>
             <wp:docPr id="13" name="Picture 52"/>
@@ -6361,7 +6369,7 @@
                     </pic:cNvPicPr>
                   </pic:nvPicPr>
                   <pic:blipFill>
-                    <a:blip r:embed="rId13">
+                    <a:blip r:embed="rId14">
                       <a:extLst>
                         <a:ext uri="{28A0092B-C50C-407E-A947-70E740481C1C}">
                           <a14:useLocalDpi xmlns:a14="http://schemas.microsoft.com/office/drawing/2010/main" val="0"/>
@@ -6416,7 +6424,7 @@
           <w:noProof/>
         </w:rPr>
         <w:drawing>
-          <wp:inline distT="0" distB="0" distL="0" distR="0">
+          <wp:inline distT="0" distB="0" distL="0" distR="0" wp14:anchorId="3014A76C" wp14:editId="2367B892">
             <wp:extent cx="228600" cy="135255"/>
             <wp:effectExtent l="0" t="0" r="0" b="0"/>
             <wp:docPr id="14" name="Picture 55"/>
@@ -6514,7 +6522,7 @@
           <w:noProof/>
         </w:rPr>
         <w:drawing>
-          <wp:inline distT="0" distB="0" distL="0" distR="0">
+          <wp:inline distT="0" distB="0" distL="0" distR="0" wp14:anchorId="5D2086D0" wp14:editId="43E0C83B">
             <wp:extent cx="194945" cy="144145"/>
             <wp:effectExtent l="0" t="0" r="8255" b="8255"/>
             <wp:docPr id="15" name="Picture 35"/>
@@ -6586,7 +6594,7 @@
           <w:noProof/>
         </w:rPr>
         <w:drawing>
-          <wp:inline distT="0" distB="0" distL="0" distR="0">
+          <wp:inline distT="0" distB="0" distL="0" distR="0" wp14:anchorId="216E6424" wp14:editId="2304715A">
             <wp:extent cx="194945" cy="144145"/>
             <wp:effectExtent l="0" t="0" r="8255" b="8255"/>
             <wp:docPr id="16" name="Picture 35"/>
@@ -6638,13 +6646,7 @@
         <w:rPr>
           <w:rFonts w:cs="Segoe UI"/>
         </w:rPr>
-        <w:t>agai</w:t>
-      </w:r>
-      <w:r>
-        <w:rPr>
-          <w:rFonts w:cs="Segoe UI"/>
-        </w:rPr>
-        <w:t>n.</w:t>
+        <w:t>again.</w:t>
       </w:r>
     </w:p>
     <w:p>
@@ -6677,7 +6679,7 @@
           <w:noProof/>
         </w:rPr>
         <w:drawing>
-          <wp:inline distT="0" distB="0" distL="0" distR="0">
+          <wp:inline distT="0" distB="0" distL="0" distR="0" wp14:anchorId="7C7D4CFA" wp14:editId="6DFF175E">
             <wp:extent cx="152400" cy="152400"/>
             <wp:effectExtent l="0" t="0" r="0" b="0"/>
             <wp:docPr id="17" name="Picture 88"/>
@@ -6742,7 +6744,7 @@
           <w:noProof/>
         </w:rPr>
         <w:drawing>
-          <wp:inline distT="0" distB="0" distL="0" distR="0">
+          <wp:inline distT="0" distB="0" distL="0" distR="0" wp14:anchorId="6E30576C" wp14:editId="4F96C830">
             <wp:extent cx="144145" cy="144145"/>
             <wp:effectExtent l="0" t="0" r="8255" b="8255"/>
             <wp:docPr id="18" name="Picture 87"/>
@@ -6794,27 +6796,21 @@
         <w:rPr>
           <w:rFonts w:cs="Segoe UI"/>
         </w:rPr>
-        <w:t>. There are two fast speed</w:t>
-      </w:r>
-      <w:r>
-        <w:rPr>
-          <w:rFonts w:cs="Segoe UI"/>
-        </w:rPr>
-        <w:t>s and two slow speeds.</w:t>
+        <w:t>. There are two fast speeds and two slow speeds.</w:t>
       </w:r>
     </w:p>
     <w:p>
       <w:pPr>
         <w:pStyle w:val="Heading3"/>
       </w:pPr>
-      <w:bookmarkStart w:id="19" w:name="_Toc178899646"/>
+      <w:bookmarkStart w:id="18" w:name="_Toc178899646"/>
       <w:r>
         <w:t xml:space="preserve">How to record a new </w:t>
       </w:r>
       <w:r>
         <w:t>message</w:t>
       </w:r>
-      <w:bookmarkEnd w:id="19"/>
+      <w:bookmarkEnd w:id="18"/>
     </w:p>
     <w:p>
       <w:pPr>
@@ -6864,7 +6860,7 @@
           <w:noProof/>
         </w:rPr>
         <w:drawing>
-          <wp:inline distT="0" distB="0" distL="0" distR="0">
+          <wp:inline distT="0" distB="0" distL="0" distR="0" wp14:anchorId="668AC050" wp14:editId="7400A5F6">
             <wp:extent cx="135255" cy="144145"/>
             <wp:effectExtent l="0" t="0" r="0" b="8255"/>
             <wp:docPr id="19" name="Picture 52"/>
@@ -6881,7 +6877,7 @@
                     </pic:cNvPicPr>
                   </pic:nvPicPr>
                   <pic:blipFill>
-                    <a:blip r:embed="rId13">
+                    <a:blip r:embed="rId14">
                       <a:extLst>
                         <a:ext uri="{28A0092B-C50C-407E-A947-70E740481C1C}">
                           <a14:useLocalDpi xmlns:a14="http://schemas.microsoft.com/office/drawing/2010/main" val="0"/>
@@ -6916,7 +6912,19 @@
         <w:rPr>
           <w:rFonts w:cs="Segoe UI"/>
         </w:rPr>
-        <w:t xml:space="preserve"> or left arrow </w:t>
+        <w:t xml:space="preserve"> or </w:t>
+      </w:r>
+      <w:r>
+        <w:rPr>
+          <w:rFonts w:cs="Segoe UI"/>
+        </w:rPr>
+        <w:t>right</w:t>
+      </w:r>
+      <w:r>
+        <w:rPr>
+          <w:rFonts w:cs="Segoe UI"/>
+        </w:rPr>
+        <w:t xml:space="preserve"> arrow </w:t>
       </w:r>
       <w:r>
         <w:rPr>
@@ -6924,7 +6932,7 @@
           <w:noProof/>
         </w:rPr>
         <w:drawing>
-          <wp:inline distT="0" distB="0" distL="0" distR="0">
+          <wp:inline distT="0" distB="0" distL="0" distR="0" wp14:anchorId="57EBB398" wp14:editId="0855B759">
             <wp:extent cx="152400" cy="144145"/>
             <wp:effectExtent l="0" t="0" r="0" b="8255"/>
             <wp:docPr id="20" name="Picture 59"/>
@@ -6941,7 +6949,7 @@
                     </pic:cNvPicPr>
                   </pic:nvPicPr>
                   <pic:blipFill>
-                    <a:blip r:embed="rId14">
+                    <a:blip r:embed="rId13">
                       <a:extLst>
                         <a:ext uri="{28A0092B-C50C-407E-A947-70E740481C1C}">
                           <a14:useLocalDpi xmlns:a14="http://schemas.microsoft.com/office/drawing/2010/main" val="0"/>
@@ -7003,7 +7011,7 @@
           <w:noProof/>
         </w:rPr>
         <w:drawing>
-          <wp:inline distT="0" distB="0" distL="0" distR="0">
+          <wp:inline distT="0" distB="0" distL="0" distR="0" wp14:anchorId="5B677EBD" wp14:editId="2C75F559">
             <wp:extent cx="144145" cy="144145"/>
             <wp:effectExtent l="0" t="0" r="8255" b="8255"/>
             <wp:docPr id="21" name="Picture 84"/>
@@ -7072,7 +7080,7 @@
           <w:noProof/>
         </w:rPr>
         <w:drawing>
-          <wp:inline distT="0" distB="0" distL="0" distR="0">
+          <wp:inline distT="0" distB="0" distL="0" distR="0" wp14:anchorId="44522542" wp14:editId="1E6C2B39">
             <wp:extent cx="228600" cy="169545"/>
             <wp:effectExtent l="0" t="0" r="0" b="8255"/>
             <wp:docPr id="22" name="Picture 83"/>
@@ -7139,7 +7147,7 @@
           <w:noProof/>
         </w:rPr>
         <w:drawing>
-          <wp:inline distT="0" distB="0" distL="0" distR="0">
+          <wp:inline distT="0" distB="0" distL="0" distR="0" wp14:anchorId="36C2DFCE" wp14:editId="6D10C138">
             <wp:extent cx="194945" cy="144145"/>
             <wp:effectExtent l="0" t="0" r="8255" b="8255"/>
             <wp:docPr id="23" name="Picture 35"/>
@@ -7191,13 +7199,7 @@
         <w:rPr>
           <w:rFonts w:cs="Segoe UI"/>
         </w:rPr>
-        <w:t xml:space="preserve"> if you would like to pause. Then press the cent</w:t>
-      </w:r>
-      <w:r>
-        <w:rPr>
-          <w:rFonts w:cs="Segoe UI"/>
-        </w:rPr>
-        <w:t>er button again to begin recording where you left off.</w:t>
+        <w:t xml:space="preserve"> if you would like to pause. Then press the center button again to begin recording where you left off.</w:t>
       </w:r>
     </w:p>
     <w:p>
@@ -7224,7 +7226,7 @@
           <w:noProof/>
         </w:rPr>
         <w:drawing>
-          <wp:inline distT="0" distB="0" distL="0" distR="0">
+          <wp:inline distT="0" distB="0" distL="0" distR="0" wp14:anchorId="36D163F3" wp14:editId="19F43C9E">
             <wp:extent cx="144145" cy="144145"/>
             <wp:effectExtent l="0" t="0" r="8255" b="8255"/>
             <wp:docPr id="24" name="Picture 81"/>
@@ -7372,7 +7374,7 @@
           <w:noProof/>
         </w:rPr>
         <w:drawing>
-          <wp:inline distT="0" distB="0" distL="0" distR="0">
+          <wp:inline distT="0" distB="0" distL="0" distR="0" wp14:anchorId="49C63CFC" wp14:editId="551E633E">
             <wp:extent cx="228600" cy="135255"/>
             <wp:effectExtent l="0" t="0" r="0" b="0"/>
             <wp:docPr id="25" name="Picture 55"/>
@@ -7439,7 +7441,7 @@
           <w:noProof/>
         </w:rPr>
         <w:drawing>
-          <wp:inline distT="0" distB="0" distL="0" distR="0">
+          <wp:inline distT="0" distB="0" distL="0" distR="0" wp14:anchorId="09D2173F" wp14:editId="5BD27792">
             <wp:extent cx="236855" cy="135255"/>
             <wp:effectExtent l="0" t="0" r="0" b="0"/>
             <wp:docPr id="26" name="Picture 54"/>
@@ -7560,18 +7562,15 @@
       <w:pPr>
         <w:pStyle w:val="Heading3"/>
       </w:pPr>
-      <w:bookmarkStart w:id="20" w:name="_Toc178899647"/>
+      <w:bookmarkStart w:id="19" w:name="_Toc178899647"/>
       <w:r>
         <w:t>How to listen to helpful tips about the device</w:t>
       </w:r>
-      <w:bookmarkEnd w:id="20"/>
-    </w:p>
-    <w:p>
-      <w:r>
-        <w:t>Each T</w:t>
-      </w:r>
-      <w:r>
-        <w:t>alking Book has information about how to use it, recorded directly on the device, including most of the information in this document. To locate this information, use the following procedure:</w:t>
+      <w:bookmarkEnd w:id="19"/>
+    </w:p>
+    <w:p>
+      <w:r>
+        <w:t>Each Talking Book has information about how to use it, recorded directly on the device, including most of the information in this document. To locate this information, use the following procedure:</w:t>
       </w:r>
     </w:p>
     <w:p>
@@ -7591,7 +7590,7 @@
           <w:noProof/>
         </w:rPr>
         <w:drawing>
-          <wp:inline distT="0" distB="0" distL="0" distR="0">
+          <wp:inline distT="0" distB="0" distL="0" distR="0" wp14:anchorId="3441F1E8" wp14:editId="60EA3143">
             <wp:extent cx="152400" cy="144145"/>
             <wp:effectExtent l="0" t="0" r="0" b="8255"/>
             <wp:docPr id="27" name="Picture 59"/>
@@ -7608,7 +7607,7 @@
                     </pic:cNvPicPr>
                   </pic:nvPicPr>
                   <pic:blipFill>
-                    <a:blip r:embed="rId14">
+                    <a:blip r:embed="rId13">
                       <a:extLst>
                         <a:ext uri="{28A0092B-C50C-407E-A947-70E740481C1C}">
                           <a14:useLocalDpi xmlns:a14="http://schemas.microsoft.com/office/drawing/2010/main" val="0"/>
@@ -7640,10 +7639,7 @@
         </w:drawing>
       </w:r>
       <w:r>
-        <w:t>until</w:t>
-      </w:r>
-      <w:r>
-        <w:t xml:space="preserve"> you hear the “Talking Book” category.</w:t>
+        <w:t>until you hear the “Talking Book” category.</w:t>
       </w:r>
     </w:p>
     <w:p>
@@ -7663,7 +7659,7 @@
           <w:noProof/>
         </w:rPr>
         <w:drawing>
-          <wp:inline distT="0" distB="0" distL="0" distR="0">
+          <wp:inline distT="0" distB="0" distL="0" distR="0" wp14:anchorId="1370CB55" wp14:editId="6935363F">
             <wp:extent cx="228600" cy="135255"/>
             <wp:effectExtent l="0" t="0" r="0" b="0"/>
             <wp:docPr id="28" name="Picture 55"/>
@@ -7726,11 +7722,11 @@
       <w:pPr>
         <w:pStyle w:val="Heading3"/>
       </w:pPr>
-      <w:bookmarkStart w:id="21" w:name="_Toc178899648"/>
+      <w:bookmarkStart w:id="20" w:name="_Toc178899648"/>
       <w:r>
         <w:t>How to record feedback about a particular message</w:t>
       </w:r>
-      <w:bookmarkEnd w:id="21"/>
+      <w:bookmarkEnd w:id="20"/>
     </w:p>
     <w:p>
       <w:pPr>
@@ -7761,7 +7757,7 @@
           <w:noProof/>
         </w:rPr>
         <w:drawing>
-          <wp:inline distT="0" distB="0" distL="0" distR="0">
+          <wp:inline distT="0" distB="0" distL="0" distR="0" wp14:anchorId="396EFBD5" wp14:editId="71BFF843">
             <wp:extent cx="144145" cy="144145"/>
             <wp:effectExtent l="0" t="0" r="8255" b="8255"/>
             <wp:docPr id="29" name="Picture 57"/>
@@ -7817,10 +7813,7 @@
         <w:t xml:space="preserve"> </w:t>
       </w:r>
       <w:r>
-        <w:t>during</w:t>
-      </w:r>
-      <w:r>
-        <w:t xml:space="preserve"> or after the message plays.</w:t>
+        <w:t>during or after the message plays.</w:t>
       </w:r>
     </w:p>
     <w:p>
@@ -7835,7 +7828,14 @@
         <w:rPr>
           <w:rFonts w:cs="Segoe UI"/>
         </w:rPr>
-        <w:t xml:space="preserve">You will have several options to choose from. Press the right arrow </w:t>
+        <w:t xml:space="preserve">You will have several options to choose from. </w:t>
+      </w:r>
+      <w:proofErr w:type="gramStart"/>
+      <w:r>
+        <w:rPr>
+          <w:rFonts w:cs="Segoe UI"/>
+        </w:rPr>
+        <w:t xml:space="preserve">Press the right arrow </w:t>
       </w:r>
       <w:r>
         <w:rPr>
@@ -7843,7 +7843,7 @@
           <w:noProof/>
         </w:rPr>
         <w:drawing>
-          <wp:inline distT="0" distB="0" distL="0" distR="0">
+          <wp:inline distT="0" distB="0" distL="0" distR="0" wp14:anchorId="6CA41308" wp14:editId="6D7AFAF0">
             <wp:extent cx="152400" cy="144145"/>
             <wp:effectExtent l="0" t="0" r="0" b="8255"/>
             <wp:docPr id="30" name="Picture 59"/>
@@ -7860,7 +7860,7 @@
                     </pic:cNvPicPr>
                   </pic:nvPicPr>
                   <pic:blipFill>
-                    <a:blip r:embed="rId14">
+                    <a:blip r:embed="rId13">
                       <a:extLst>
                         <a:ext uri="{28A0092B-C50C-407E-A947-70E740481C1C}">
                           <a14:useLocalDpi xmlns:a14="http://schemas.microsoft.com/office/drawing/2010/main" val="0"/>
@@ -7907,7 +7907,14 @@
         <w:rPr>
           <w:rFonts w:cs="Segoe UI"/>
         </w:rPr>
-        <w:t xml:space="preserve"> then press the black circle </w:t>
+        <w:t xml:space="preserve"> then press</w:t>
+      </w:r>
+      <w:proofErr w:type="gramEnd"/>
+      <w:r>
+        <w:rPr>
+          <w:rFonts w:cs="Segoe UI"/>
+        </w:rPr>
+        <w:t xml:space="preserve"> the black circle </w:t>
       </w:r>
       <w:r>
         <w:rPr>
@@ -7915,7 +7922,7 @@
           <w:noProof/>
         </w:rPr>
         <w:drawing>
-          <wp:inline distT="0" distB="0" distL="0" distR="0">
+          <wp:inline distT="0" distB="0" distL="0" distR="0" wp14:anchorId="21F9ABB8" wp14:editId="023D864B">
             <wp:extent cx="144145" cy="144145"/>
             <wp:effectExtent l="0" t="0" r="8255" b="8255"/>
             <wp:docPr id="31" name="Picture 57"/>
@@ -7986,10 +7993,7 @@
         <w:spacing w:after="0" w:line="240" w:lineRule="auto"/>
       </w:pPr>
       <w:r>
-        <w:t>Begin speaking, then press the star</w:t>
-      </w:r>
-      <w:r>
-        <w:t xml:space="preserve"> button when you are finished.</w:t>
+        <w:t>Begin speaking, then press the star button when you are finished.</w:t>
       </w:r>
     </w:p>
     <w:p>
@@ -8001,21 +8005,18 @@
         <w:spacing w:after="0" w:line="240" w:lineRule="auto"/>
       </w:pPr>
       <w:r>
-        <w:t>Your recording can be found in the User Feedback category.  When the message is imported into the Audio Content Manager (ACM – see “Configuring a Talking Book Using a Computer”), a link to the original message will be include</w:t>
-      </w:r>
-      <w:r>
-        <w:t>d for reference.</w:t>
+        <w:t>Your recording can be found in the User Feedback category.  When the message is imported into the Audio Content Manager (ACM – see “Configuring a Talking Book Using a Computer”), a link to the original message will be included for reference.</w:t>
       </w:r>
     </w:p>
     <w:p>
       <w:pPr>
         <w:pStyle w:val="Heading3"/>
       </w:pPr>
-      <w:bookmarkStart w:id="22" w:name="_Toc178899649"/>
+      <w:bookmarkStart w:id="21" w:name="_Toc178899649"/>
       <w:r>
         <w:t>How to answer the survey question about a particular message</w:t>
       </w:r>
-      <w:bookmarkEnd w:id="22"/>
+      <w:bookmarkEnd w:id="21"/>
     </w:p>
     <w:p>
       <w:pPr>
@@ -8046,7 +8047,7 @@
           <w:noProof/>
         </w:rPr>
         <w:drawing>
-          <wp:inline distT="0" distB="0" distL="0" distR="0">
+          <wp:inline distT="0" distB="0" distL="0" distR="0" wp14:anchorId="0D559390" wp14:editId="270AA427">
             <wp:extent cx="144145" cy="144145"/>
             <wp:effectExtent l="0" t="0" r="8255" b="8255"/>
             <wp:docPr id="32" name="Picture 57"/>
@@ -8117,13 +8118,14 @@
         <w:rPr>
           <w:rFonts w:cs="Segoe UI"/>
         </w:rPr>
-        <w:t xml:space="preserve">You will have several options to choose from. Press the </w:t>
-      </w:r>
-      <w:r>
-        <w:rPr>
-          <w:rFonts w:cs="Segoe UI"/>
-        </w:rPr>
-        <w:t xml:space="preserve">right arrow </w:t>
+        <w:t xml:space="preserve">You will have several options to choose from. </w:t>
+      </w:r>
+      <w:proofErr w:type="gramStart"/>
+      <w:r>
+        <w:rPr>
+          <w:rFonts w:cs="Segoe UI"/>
+        </w:rPr>
+        <w:t xml:space="preserve">Press the right arrow </w:t>
       </w:r>
       <w:r>
         <w:rPr>
@@ -8131,7 +8133,7 @@
           <w:noProof/>
         </w:rPr>
         <w:drawing>
-          <wp:inline distT="0" distB="0" distL="0" distR="0">
+          <wp:inline distT="0" distB="0" distL="0" distR="0" wp14:anchorId="5E483669" wp14:editId="135C4B54">
             <wp:extent cx="152400" cy="144145"/>
             <wp:effectExtent l="0" t="0" r="0" b="8255"/>
             <wp:docPr id="33" name="Picture 59"/>
@@ -8148,7 +8150,7 @@
                     </pic:cNvPicPr>
                   </pic:nvPicPr>
                   <pic:blipFill>
-                    <a:blip r:embed="rId14">
+                    <a:blip r:embed="rId13">
                       <a:extLst>
                         <a:ext uri="{28A0092B-C50C-407E-A947-70E740481C1C}">
                           <a14:useLocalDpi xmlns:a14="http://schemas.microsoft.com/office/drawing/2010/main" val="0"/>
@@ -8195,7 +8197,14 @@
         <w:rPr>
           <w:rFonts w:cs="Segoe UI"/>
         </w:rPr>
-        <w:t xml:space="preserve"> then press the black circle </w:t>
+        <w:t xml:space="preserve"> then press</w:t>
+      </w:r>
+      <w:proofErr w:type="gramEnd"/>
+      <w:r>
+        <w:rPr>
+          <w:rFonts w:cs="Segoe UI"/>
+        </w:rPr>
+        <w:t xml:space="preserve"> the black circle </w:t>
       </w:r>
       <w:r>
         <w:rPr>
@@ -8203,7 +8212,7 @@
           <w:noProof/>
         </w:rPr>
         <w:drawing>
-          <wp:inline distT="0" distB="0" distL="0" distR="0">
+          <wp:inline distT="0" distB="0" distL="0" distR="0" wp14:anchorId="56C283F8" wp14:editId="7F4DB29B">
             <wp:extent cx="144145" cy="144145"/>
             <wp:effectExtent l="0" t="0" r="8255" b="8255"/>
             <wp:docPr id="34" name="Picture 57"/>
@@ -8286,10 +8295,7 @@
         <w:spacing w:after="0" w:line="240" w:lineRule="auto"/>
       </w:pPr>
       <w:r>
-        <w:t>Your answer will be recorded and refl</w:t>
-      </w:r>
-      <w:r>
-        <w:t xml:space="preserve">ected in the ACM statistics the next time this </w:t>
+        <w:t xml:space="preserve">Your answer will be recorded and reflected in the ACM statistics the next time this </w:t>
       </w:r>
       <w:r>
         <w:t>Talking Book</w:t>
@@ -8308,14 +8314,14 @@
       <w:pPr>
         <w:pStyle w:val="Heading3"/>
       </w:pPr>
-      <w:bookmarkStart w:id="23" w:name="_Toc178899650"/>
+      <w:bookmarkStart w:id="22" w:name="_Toc178899650"/>
       <w:r>
         <w:t xml:space="preserve">How to remove a </w:t>
       </w:r>
       <w:r>
         <w:t>message</w:t>
       </w:r>
-      <w:bookmarkEnd w:id="23"/>
+      <w:bookmarkEnd w:id="22"/>
     </w:p>
     <w:p>
       <w:pPr>
@@ -8384,7 +8390,7 @@
           <w:noProof/>
         </w:rPr>
         <w:drawing>
-          <wp:inline distT="0" distB="0" distL="0" distR="0">
+          <wp:inline distT="0" distB="0" distL="0" distR="0" wp14:anchorId="62C9EBA1" wp14:editId="77615B1F">
             <wp:extent cx="135255" cy="144145"/>
             <wp:effectExtent l="0" t="0" r="0" b="8255"/>
             <wp:docPr id="35" name="Picture 52"/>
@@ -8401,7 +8407,7 @@
                     </pic:cNvPicPr>
                   </pic:nvPicPr>
                   <pic:blipFill>
-                    <a:blip r:embed="rId13">
+                    <a:blip r:embed="rId14">
                       <a:extLst>
                         <a:ext uri="{28A0092B-C50C-407E-A947-70E740481C1C}">
                           <a14:useLocalDpi xmlns:a14="http://schemas.microsoft.com/office/drawing/2010/main" val="0"/>
@@ -8436,13 +8442,7 @@
         <w:rPr>
           <w:rFonts w:cs="Segoe UI"/>
         </w:rPr>
-        <w:t xml:space="preserve"> o</w:t>
-      </w:r>
-      <w:r>
-        <w:rPr>
-          <w:rFonts w:cs="Segoe UI"/>
-        </w:rPr>
-        <w:t xml:space="preserve">r right arrow </w:t>
+        <w:t xml:space="preserve"> or right arrow </w:t>
       </w:r>
       <w:r>
         <w:rPr>
@@ -8450,7 +8450,7 @@
           <w:noProof/>
         </w:rPr>
         <w:drawing>
-          <wp:inline distT="0" distB="0" distL="0" distR="0">
+          <wp:inline distT="0" distB="0" distL="0" distR="0" wp14:anchorId="6CF1BA15" wp14:editId="107CA15B">
             <wp:extent cx="152400" cy="144145"/>
             <wp:effectExtent l="0" t="0" r="0" b="8255"/>
             <wp:docPr id="36" name="Picture 59"/>
@@ -8467,7 +8467,7 @@
                     </pic:cNvPicPr>
                   </pic:nvPicPr>
                   <pic:blipFill>
-                    <a:blip r:embed="rId14">
+                    <a:blip r:embed="rId13">
                       <a:extLst>
                         <a:ext uri="{28A0092B-C50C-407E-A947-70E740481C1C}">
                           <a14:useLocalDpi xmlns:a14="http://schemas.microsoft.com/office/drawing/2010/main" val="0"/>
@@ -8529,7 +8529,7 @@
           <w:noProof/>
         </w:rPr>
         <w:drawing>
-          <wp:inline distT="0" distB="0" distL="0" distR="0">
+          <wp:inline distT="0" distB="0" distL="0" distR="0" wp14:anchorId="1846DEED" wp14:editId="71E2ECC8">
             <wp:extent cx="228600" cy="135255"/>
             <wp:effectExtent l="0" t="0" r="0" b="0"/>
             <wp:docPr id="37" name="Picture 55"/>
@@ -8596,7 +8596,7 @@
           <w:noProof/>
         </w:rPr>
         <w:drawing>
-          <wp:inline distT="0" distB="0" distL="0" distR="0">
+          <wp:inline distT="0" distB="0" distL="0" distR="0" wp14:anchorId="29A2A7D3" wp14:editId="600D042B">
             <wp:extent cx="236855" cy="135255"/>
             <wp:effectExtent l="0" t="0" r="0" b="0"/>
             <wp:docPr id="38" name="Picture 54"/>
@@ -8699,7 +8699,7 @@
           <w:noProof/>
         </w:rPr>
         <w:drawing>
-          <wp:inline distT="0" distB="0" distL="0" distR="0">
+          <wp:inline distT="0" distB="0" distL="0" distR="0" wp14:anchorId="6E65E080" wp14:editId="55628A81">
             <wp:extent cx="144145" cy="144145"/>
             <wp:effectExtent l="0" t="0" r="8255" b="8255"/>
             <wp:docPr id="39" name="Picture 57"/>
@@ -8770,13 +8770,7 @@
         <w:rPr>
           <w:rFonts w:cs="Segoe UI"/>
         </w:rPr>
-        <w:t>You will have several option</w:t>
-      </w:r>
-      <w:r>
-        <w:rPr>
-          <w:rFonts w:cs="Segoe UI"/>
-        </w:rPr>
-        <w:t xml:space="preserve">s to choose from, one of the options allows you to delete the message.  Press the right arrow </w:t>
+        <w:t xml:space="preserve">You will have several options to choose from, one of the options allows you to delete the message.  Press the right arrow </w:t>
       </w:r>
       <w:r>
         <w:rPr>
@@ -8784,7 +8778,7 @@
           <w:noProof/>
         </w:rPr>
         <w:drawing>
-          <wp:inline distT="0" distB="0" distL="0" distR="0">
+          <wp:inline distT="0" distB="0" distL="0" distR="0" wp14:anchorId="40686861" wp14:editId="00793233">
             <wp:extent cx="152400" cy="144145"/>
             <wp:effectExtent l="0" t="0" r="0" b="8255"/>
             <wp:docPr id="40" name="Picture 59"/>
@@ -8801,7 +8795,7 @@
                     </pic:cNvPicPr>
                   </pic:nvPicPr>
                   <pic:blipFill>
-                    <a:blip r:embed="rId14">
+                    <a:blip r:embed="rId13">
                       <a:extLst>
                         <a:ext uri="{28A0092B-C50C-407E-A947-70E740481C1C}">
                           <a14:useLocalDpi xmlns:a14="http://schemas.microsoft.com/office/drawing/2010/main" val="0"/>
@@ -8851,7 +8845,13 @@
         <w:rPr>
           <w:rFonts w:cs="Segoe UI"/>
         </w:rPr>
-        <w:t xml:space="preserve">. </w:t>
+        <w:t>.</w:t>
+      </w:r>
+      <w:r>
+        <w:rPr>
+          <w:rFonts w:cs="Segoe UI"/>
+        </w:rPr>
+        <w:t>”</w:t>
       </w:r>
     </w:p>
     <w:p>
@@ -8878,7 +8878,7 @@
           <w:noProof/>
         </w:rPr>
         <w:drawing>
-          <wp:inline distT="0" distB="0" distL="0" distR="0">
+          <wp:inline distT="0" distB="0" distL="0" distR="0" wp14:anchorId="448783A7" wp14:editId="1DD26F32">
             <wp:extent cx="144145" cy="144145"/>
             <wp:effectExtent l="0" t="0" r="8255" b="8255"/>
             <wp:docPr id="41" name="Picture 57"/>
@@ -8930,13 +8930,7 @@
         <w:rPr>
           <w:rFonts w:cs="Segoe UI"/>
         </w:rPr>
-        <w:t xml:space="preserve"> to confirm that you want to remove the message. You will then hear </w:t>
-      </w:r>
-      <w:r>
-        <w:rPr>
-          <w:rFonts w:cs="Segoe UI"/>
-        </w:rPr>
-        <w:t xml:space="preserve">the Talking Book respond “removed”.  </w:t>
+        <w:t xml:space="preserve"> to confirm that you want to remove the message. You will then hear the Talking Book respond “removed”.  </w:t>
       </w:r>
     </w:p>
     <w:p>
@@ -8994,7 +8988,7 @@
           <w:noProof/>
         </w:rPr>
         <w:drawing>
-          <wp:inline distT="0" distB="0" distL="0" distR="0">
+          <wp:inline distT="0" distB="0" distL="0" distR="0" wp14:anchorId="2D0081B8" wp14:editId="077D3E4C">
             <wp:extent cx="228600" cy="135255"/>
             <wp:effectExtent l="0" t="0" r="0" b="0"/>
             <wp:docPr id="42" name="Picture 55"/>
@@ -9061,7 +9055,7 @@
           <w:noProof/>
         </w:rPr>
         <w:drawing>
-          <wp:inline distT="0" distB="0" distL="0" distR="0">
+          <wp:inline distT="0" distB="0" distL="0" distR="0" wp14:anchorId="6ACBA3E7" wp14:editId="215BBAE6">
             <wp:extent cx="236855" cy="135255"/>
             <wp:effectExtent l="0" t="0" r="0" b="0"/>
             <wp:docPr id="43" name="Picture 54"/>
@@ -9140,7 +9134,7 @@
           <w:noProof/>
         </w:rPr>
         <w:drawing>
-          <wp:inline distT="0" distB="0" distL="0" distR="0">
+          <wp:inline distT="0" distB="0" distL="0" distR="0" wp14:anchorId="571DC545" wp14:editId="2C25DF5B">
             <wp:extent cx="135255" cy="144145"/>
             <wp:effectExtent l="0" t="0" r="0" b="8255"/>
             <wp:docPr id="44" name="Picture 52"/>
@@ -9157,7 +9151,7 @@
                     </pic:cNvPicPr>
                   </pic:nvPicPr>
                   <pic:blipFill>
-                    <a:blip r:embed="rId13">
+                    <a:blip r:embed="rId14">
                       <a:extLst>
                         <a:ext uri="{28A0092B-C50C-407E-A947-70E740481C1C}">
                           <a14:useLocalDpi xmlns:a14="http://schemas.microsoft.com/office/drawing/2010/main" val="0"/>
@@ -9206,7 +9200,7 @@
           <w:noProof/>
         </w:rPr>
         <w:drawing>
-          <wp:inline distT="0" distB="0" distL="0" distR="0">
+          <wp:inline distT="0" distB="0" distL="0" distR="0" wp14:anchorId="43F66021" wp14:editId="5DD2A30F">
             <wp:extent cx="152400" cy="144145"/>
             <wp:effectExtent l="0" t="0" r="0" b="8255"/>
             <wp:docPr id="45" name="Picture 59"/>
@@ -9223,7 +9217,7 @@
                     </pic:cNvPicPr>
                   </pic:nvPicPr>
                   <pic:blipFill>
-                    <a:blip r:embed="rId14">
+                    <a:blip r:embed="rId13">
                       <a:extLst>
                         <a:ext uri="{28A0092B-C50C-407E-A947-70E740481C1C}">
                           <a14:useLocalDpi xmlns:a14="http://schemas.microsoft.com/office/drawing/2010/main" val="0"/>
@@ -9265,7 +9259,7 @@
       <w:pPr>
         <w:pStyle w:val="Heading3"/>
       </w:pPr>
-      <w:bookmarkStart w:id="24" w:name="_Toc178899651"/>
+      <w:bookmarkStart w:id="23" w:name="_Toc178899651"/>
       <w:r>
         <w:t xml:space="preserve">How to copy a </w:t>
       </w:r>
@@ -9276,10 +9270,7 @@
         <w:t xml:space="preserve"> </w:t>
       </w:r>
       <w:r>
-        <w:t>from one Talking</w:t>
-      </w:r>
-      <w:r>
-        <w:t xml:space="preserve"> Book to</w:t>
+        <w:t>from one Talking Book to</w:t>
       </w:r>
       <w:r>
         <w:t xml:space="preserve"> another </w:t>
@@ -9287,7 +9278,7 @@
       <w:r>
         <w:t>Talking Book</w:t>
       </w:r>
-      <w:bookmarkEnd w:id="24"/>
+      <w:bookmarkEnd w:id="23"/>
     </w:p>
     <w:p>
       <w:r>
@@ -9319,13 +9310,7 @@
         <w:rPr>
           <w:rFonts w:cs="Segoe UI"/>
         </w:rPr>
-        <w:t>Turn on both devices and take off their rubber exte</w:t>
-      </w:r>
-      <w:r>
-        <w:rPr>
-          <w:rFonts w:cs="Segoe UI"/>
-        </w:rPr>
-        <w:t>rior bands.</w:t>
+        <w:t>Turn on both devices and take off their rubber exterior bands.</w:t>
       </w:r>
     </w:p>
     <w:p>
@@ -9377,7 +9362,7 @@
           <w:noProof/>
         </w:rPr>
         <w:drawing>
-          <wp:inline distT="0" distB="0" distL="0" distR="0">
+          <wp:inline distT="0" distB="0" distL="0" distR="0" wp14:anchorId="74C664D1" wp14:editId="7A16951E">
             <wp:extent cx="135255" cy="135255"/>
             <wp:effectExtent l="25400" t="25400" r="17145" b="17145"/>
             <wp:docPr id="46" name="Picture 61" descr="Description: http://t1.gstatic.com/images?q=tbn:jeTJ7rxyK5nS4M:http://rlv.zcache.com/exclamation_point_sticker-p217263172132151285qjcl_400.jpg"/>
@@ -9444,10 +9429,7 @@
         <w:t>Important</w:t>
       </w:r>
       <w:r>
-        <w:t>: Do not pull hard on the black cord—the cord</w:t>
-      </w:r>
-      <w:r>
-        <w:t xml:space="preserve"> could break if you do not handle it with care.</w:t>
+        <w:t>: Do not pull hard on the black cord—the cord could break if you do not handle it with care.</w:t>
       </w:r>
     </w:p>
     <w:p>
@@ -9505,13 +9487,7 @@
         <w:rPr>
           <w:rFonts w:cs="Segoe UI"/>
         </w:rPr>
-        <w:t>m</w:t>
-      </w:r>
-      <w:r>
-        <w:rPr>
-          <w:rFonts w:cs="Segoe UI"/>
-        </w:rPr>
-        <w:t>essage</w:t>
+        <w:t>message</w:t>
       </w:r>
       <w:r>
         <w:rPr>
@@ -9614,7 +9590,7 @@
           <w:noProof/>
         </w:rPr>
         <w:drawing>
-          <wp:inline distT="0" distB="0" distL="0" distR="0">
+          <wp:inline distT="0" distB="0" distL="0" distR="0" wp14:anchorId="4F638F04" wp14:editId="397274AE">
             <wp:extent cx="144145" cy="144145"/>
             <wp:effectExtent l="0" t="0" r="8255" b="8255"/>
             <wp:docPr id="47" name="Picture 57"/>
@@ -9685,13 +9661,7 @@
         <w:rPr>
           <w:rFonts w:cs="Segoe UI"/>
         </w:rPr>
-        <w:t>You will have several</w:t>
-      </w:r>
-      <w:r>
-        <w:rPr>
-          <w:rFonts w:cs="Segoe UI"/>
-        </w:rPr>
-        <w:t xml:space="preserve"> options to choose from, one of the options allows you to copy the </w:t>
+        <w:t xml:space="preserve">You will have several options to choose from, one of the options allows you to copy the </w:t>
       </w:r>
       <w:r>
         <w:rPr>
@@ -9711,7 +9681,7 @@
           <w:noProof/>
         </w:rPr>
         <w:drawing>
-          <wp:inline distT="0" distB="0" distL="0" distR="0">
+          <wp:inline distT="0" distB="0" distL="0" distR="0" wp14:anchorId="76F30416" wp14:editId="63F0A7C4">
             <wp:extent cx="152400" cy="144145"/>
             <wp:effectExtent l="0" t="0" r="0" b="8255"/>
             <wp:docPr id="48" name="Picture 59"/>
@@ -9728,7 +9698,7 @@
                     </pic:cNvPicPr>
                   </pic:nvPicPr>
                   <pic:blipFill>
-                    <a:blip r:embed="rId14">
+                    <a:blip r:embed="rId13">
                       <a:extLst>
                         <a:ext uri="{28A0092B-C50C-407E-A947-70E740481C1C}">
                           <a14:useLocalDpi xmlns:a14="http://schemas.microsoft.com/office/drawing/2010/main" val="0"/>
@@ -9817,7 +9787,7 @@
           <w:noProof/>
         </w:rPr>
         <w:drawing>
-          <wp:inline distT="0" distB="0" distL="0" distR="0">
+          <wp:inline distT="0" distB="0" distL="0" distR="0" wp14:anchorId="2260FA13" wp14:editId="7D6665A5">
             <wp:extent cx="144145" cy="144145"/>
             <wp:effectExtent l="0" t="0" r="8255" b="8255"/>
             <wp:docPr id="49" name="Picture 57"/>
@@ -9888,13 +9858,7 @@
         <w:rPr>
           <w:rFonts w:cs="Segoe UI"/>
         </w:rPr>
-        <w:t>Make sure that the</w:t>
-      </w:r>
-      <w:r>
-        <w:rPr>
-          <w:rFonts w:cs="Segoe UI"/>
-        </w:rPr>
-        <w:t xml:space="preserve"> Receiver is on but not speaking (not playing any message), and then press the Sender’s black circle </w:t>
+        <w:t xml:space="preserve">Make sure that the Receiver is on but not speaking (not playing any message), and then press the Sender’s black circle </w:t>
       </w:r>
       <w:r>
         <w:rPr>
@@ -9902,7 +9866,7 @@
           <w:noProof/>
         </w:rPr>
         <w:drawing>
-          <wp:inline distT="0" distB="0" distL="0" distR="0">
+          <wp:inline distT="0" distB="0" distL="0" distR="0" wp14:anchorId="5C56545D" wp14:editId="76EF6380">
             <wp:extent cx="144145" cy="144145"/>
             <wp:effectExtent l="0" t="0" r="8255" b="8255"/>
             <wp:docPr id="50" name="Picture 57"/>
@@ -9981,7 +9945,7 @@
           <w:noProof/>
         </w:rPr>
         <w:drawing>
-          <wp:inline distT="0" distB="0" distL="0" distR="0">
+          <wp:inline distT="0" distB="0" distL="0" distR="0" wp14:anchorId="58C91F08" wp14:editId="36B867B9">
             <wp:extent cx="144145" cy="144145"/>
             <wp:effectExtent l="0" t="0" r="8255" b="8255"/>
             <wp:docPr id="51" name="Picture 57"/>
@@ -10055,7 +10019,7 @@
           <w:noProof/>
         </w:rPr>
         <w:drawing>
-          <wp:inline distT="0" distB="0" distL="0" distR="0">
+          <wp:inline distT="0" distB="0" distL="0" distR="0" wp14:anchorId="5B6FFAAC" wp14:editId="71F089D9">
             <wp:extent cx="135255" cy="135255"/>
             <wp:effectExtent l="25400" t="25400" r="17145" b="17145"/>
             <wp:docPr id="52" name="Picture 56" descr="Description: http://t1.gstatic.com/images?q=tbn:jeTJ7rxyK5nS4M:http://rlv.zcache.com/exclamation_point_sticker-p217263172132151285qjcl_400.jpg"/>
@@ -10116,10 +10080,7 @@
         <w:t>Important</w:t>
       </w:r>
       <w:r>
-        <w:t>: Do not plug in both Receiver</w:t>
-      </w:r>
-      <w:r>
-        <w:t xml:space="preserve"> and Sender cords to each other at the same time. Use only one of the cords to avoid damage to the devices. </w:t>
+        <w:t xml:space="preserve">: Do not plug in both Receiver and Sender cords to each other at the same time. Use only one of the cords to avoid damage to the devices. </w:t>
       </w:r>
     </w:p>
     <w:p>
@@ -10159,10 +10120,7 @@
         <w:t xml:space="preserve"> to the Receiver. D</w:t>
       </w:r>
       <w:r>
-        <w:t xml:space="preserve">o not press another button or disconnect the black cord until you hear a confirmation </w:t>
-      </w:r>
-      <w:r>
-        <w:t xml:space="preserve">that the </w:t>
+        <w:t xml:space="preserve">o not press another button or disconnect the black cord until you hear a confirmation that the </w:t>
       </w:r>
       <w:r>
         <w:t>message</w:t>
@@ -10205,13 +10163,7 @@
         <w:rPr>
           <w:rFonts w:cs="Segoe UI"/>
         </w:rPr>
-        <w:t xml:space="preserve"> will play on the Receiver, if it is in the same language as </w:t>
-      </w:r>
-      <w:r>
-        <w:rPr>
-          <w:rFonts w:cs="Segoe UI"/>
-        </w:rPr>
-        <w:t xml:space="preserve">the Receiver’s current language. </w:t>
+        <w:t xml:space="preserve"> will play on the Receiver, if it is in the same language as the Receiver’s current language. </w:t>
       </w:r>
     </w:p>
     <w:p>
@@ -10239,13 +10191,7 @@
         <w:rPr>
           <w:rFonts w:cs="Segoe UI"/>
         </w:rPr>
-        <w:t>(e.g. “livestock” will become “agriculture” if the Receiver does not have a livestock category; “HIV/</w:t>
-      </w:r>
-      <w:r>
-        <w:rPr>
-          <w:rFonts w:cs="Segoe UI"/>
-        </w:rPr>
-        <w:t>AIDS” will become “health” if the Receiver does not have a “HIV/AIDS” category).  If there is no similar category, the message will be placed in the Receiver’s “Other Messages” category.</w:t>
+        <w:t>(e.g. “livestock” will become “agriculture” if the Receiver does not have a livestock category; “HIV/AIDS” will become “health” if the Receiver does not have a “HIV/AIDS” category).  If there is no similar category, the message will be placed in the Receiver’s “Other Messages” category.</w:t>
       </w:r>
     </w:p>
     <w:p>
@@ -10283,13 +10229,7 @@
         <w:rPr>
           <w:rFonts w:cs="Segoe UI"/>
         </w:rPr>
-        <w:t>To listen to or copy ano</w:t>
-      </w:r>
-      <w:r>
-        <w:rPr>
-          <w:rFonts w:cs="Segoe UI"/>
-        </w:rPr>
-        <w:t xml:space="preserve">ther </w:t>
+        <w:t xml:space="preserve">To listen to or copy another </w:t>
       </w:r>
       <w:r>
         <w:rPr>
@@ -10309,7 +10249,7 @@
           <w:noProof/>
         </w:rPr>
         <w:drawing>
-          <wp:inline distT="0" distB="0" distL="0" distR="0">
+          <wp:inline distT="0" distB="0" distL="0" distR="0" wp14:anchorId="33E54338" wp14:editId="7D5078B5">
             <wp:extent cx="228600" cy="135255"/>
             <wp:effectExtent l="0" t="0" r="0" b="0"/>
             <wp:docPr id="53" name="Picture 55"/>
@@ -10376,7 +10316,7 @@
           <w:noProof/>
         </w:rPr>
         <w:drawing>
-          <wp:inline distT="0" distB="0" distL="0" distR="0">
+          <wp:inline distT="0" distB="0" distL="0" distR="0" wp14:anchorId="1333AEE5" wp14:editId="40C93379">
             <wp:extent cx="236855" cy="135255"/>
             <wp:effectExtent l="0" t="0" r="0" b="0"/>
             <wp:docPr id="54" name="Picture 54"/>
@@ -10454,7 +10394,7 @@
           <w:noProof/>
         </w:rPr>
         <w:drawing>
-          <wp:inline distT="0" distB="0" distL="0" distR="0">
+          <wp:inline distT="0" distB="0" distL="0" distR="0" wp14:anchorId="01C89036" wp14:editId="065126A3">
             <wp:extent cx="144145" cy="169545"/>
             <wp:effectExtent l="0" t="0" r="8255" b="8255"/>
             <wp:docPr id="55" name="Picture 53"/>
@@ -10514,7 +10454,7 @@
           <w:noProof/>
         </w:rPr>
         <w:drawing>
-          <wp:inline distT="0" distB="0" distL="0" distR="0">
+          <wp:inline distT="0" distB="0" distL="0" distR="0" wp14:anchorId="7243E579" wp14:editId="31C754E0">
             <wp:extent cx="135255" cy="144145"/>
             <wp:effectExtent l="0" t="0" r="0" b="8255"/>
             <wp:docPr id="56" name="Picture 52"/>
@@ -10531,7 +10471,7 @@
                     </pic:cNvPicPr>
                   </pic:nvPicPr>
                   <pic:blipFill>
-                    <a:blip r:embed="rId13">
+                    <a:blip r:embed="rId14">
                       <a:extLst>
                         <a:ext uri="{28A0092B-C50C-407E-A947-70E740481C1C}">
                           <a14:useLocalDpi xmlns:a14="http://schemas.microsoft.com/office/drawing/2010/main" val="0"/>
@@ -10566,7 +10506,7 @@
         <w:rPr>
           <w:rFonts w:cs="Segoe UI"/>
         </w:rPr>
-        <w:t>or</w:t>
+        <w:t xml:space="preserve"> and </w:t>
       </w:r>
       <w:r>
         <w:rPr>
@@ -10574,7 +10514,7 @@
           <w:noProof/>
         </w:rPr>
         <w:drawing>
-          <wp:inline distT="0" distB="0" distL="0" distR="0">
+          <wp:inline distT="0" distB="0" distL="0" distR="0" wp14:anchorId="470FDEBB" wp14:editId="46E07F1B">
             <wp:extent cx="152400" cy="144145"/>
             <wp:effectExtent l="0" t="0" r="0" b="8255"/>
             <wp:docPr id="57" name="Picture 51"/>
@@ -10591,7 +10531,7 @@
                     </pic:cNvPicPr>
                   </pic:nvPicPr>
                   <pic:blipFill>
-                    <a:blip r:embed="rId14">
+                    <a:blip r:embed="rId13">
                       <a:extLst>
                         <a:ext uri="{28A0092B-C50C-407E-A947-70E740481C1C}">
                           <a14:useLocalDpi xmlns:a14="http://schemas.microsoft.com/office/drawing/2010/main" val="0"/>
@@ -10668,11 +10608,11 @@
       <w:pPr>
         <w:pStyle w:val="Heading3"/>
       </w:pPr>
-      <w:bookmarkStart w:id="25" w:name="_Toc178899652"/>
+      <w:bookmarkStart w:id="24" w:name="_Toc178899652"/>
       <w:r>
         <w:t>How to add a message to your “Favorites” category</w:t>
       </w:r>
-      <w:bookmarkEnd w:id="25"/>
+      <w:bookmarkEnd w:id="24"/>
     </w:p>
     <w:p>
       <w:pPr>
@@ -10683,10 +10623,7 @@
         <w:spacing w:after="0" w:line="240" w:lineRule="auto"/>
       </w:pPr>
       <w:r>
-        <w:t>Find the mess</w:t>
-      </w:r>
-      <w:r>
-        <w:t>age that you want to be listed in your favorites.</w:t>
+        <w:t>Find the message that you want to be listed in your favorites.</w:t>
       </w:r>
     </w:p>
     <w:p>
@@ -10705,7 +10642,7 @@
           <w:noProof/>
         </w:rPr>
         <w:drawing>
-          <wp:inline distT="0" distB="0" distL="0" distR="0">
+          <wp:inline distT="0" distB="0" distL="0" distR="0" wp14:anchorId="2D78FA1D" wp14:editId="151FF312">
             <wp:extent cx="144145" cy="144145"/>
             <wp:effectExtent l="0" t="0" r="8255" b="8255"/>
             <wp:docPr id="58" name="Picture 57"/>
@@ -10766,14 +10703,18 @@
         <w:spacing w:after="0" w:line="240" w:lineRule="auto"/>
       </w:pPr>
       <w:r>
-        <w:t xml:space="preserve">You will have several options to choose from. Press the right arrow </w:t>
+        <w:t xml:space="preserve">You will have several options to choose from. </w:t>
+      </w:r>
+      <w:proofErr w:type="gramStart"/>
+      <w:r>
+        <w:t xml:space="preserve">Press the right arrow </w:t>
       </w:r>
       <w:r>
         <w:rPr>
           <w:noProof/>
         </w:rPr>
         <w:drawing>
-          <wp:inline distT="0" distB="0" distL="0" distR="0">
+          <wp:inline distT="0" distB="0" distL="0" distR="0" wp14:anchorId="05BCA66D" wp14:editId="31494F82">
             <wp:extent cx="152400" cy="144145"/>
             <wp:effectExtent l="0" t="0" r="0" b="8255"/>
             <wp:docPr id="59" name="Picture 59"/>
@@ -10790,7 +10731,7 @@
                     </pic:cNvPicPr>
                   </pic:nvPicPr>
                   <pic:blipFill>
-                    <a:blip r:embed="rId14">
+                    <a:blip r:embed="rId13">
                       <a:extLst>
                         <a:ext uri="{28A0092B-C50C-407E-A947-70E740481C1C}">
                           <a14:useLocalDpi xmlns:a14="http://schemas.microsoft.com/office/drawing/2010/main" val="0"/>
@@ -10822,17 +10763,18 @@
         </w:drawing>
       </w:r>
       <w:r>
-        <w:t xml:space="preserve"> until you hear the option “To add this message to your favorites…” then pres</w:t>
-      </w:r>
-      <w:r>
-        <w:t xml:space="preserve">s the black circle </w:t>
+        <w:t xml:space="preserve"> until you hear the option “To add this message to your favorites…” then press</w:t>
+      </w:r>
+      <w:proofErr w:type="gramEnd"/>
+      <w:r>
+        <w:t xml:space="preserve"> the black circle </w:t>
       </w:r>
       <w:r>
         <w:rPr>
           <w:noProof/>
         </w:rPr>
         <w:drawing>
-          <wp:inline distT="0" distB="0" distL="0" distR="0">
+          <wp:inline distT="0" distB="0" distL="0" distR="0" wp14:anchorId="647BF2A2" wp14:editId="02182AD7">
             <wp:extent cx="144145" cy="144145"/>
             <wp:effectExtent l="0" t="0" r="8255" b="8255"/>
             <wp:docPr id="60" name="Picture 57"/>
@@ -10900,11 +10842,11 @@
       <w:pPr>
         <w:pStyle w:val="Heading3"/>
       </w:pPr>
-      <w:bookmarkStart w:id="26" w:name="_Toc178899653"/>
+      <w:bookmarkStart w:id="25" w:name="_Toc178899653"/>
       <w:r>
         <w:t>How to take a multiple-choice quiz</w:t>
       </w:r>
-      <w:bookmarkEnd w:id="26"/>
+      <w:bookmarkEnd w:id="25"/>
     </w:p>
     <w:p>
       <w:pPr>
@@ -10922,13 +10864,7 @@
         <w:rPr>
           <w:rFonts w:cs="Segoe UI"/>
         </w:rPr>
-        <w:t>To take a quiz, first you must find</w:t>
-      </w:r>
-      <w:r>
-        <w:rPr>
-          <w:rFonts w:cs="Segoe UI"/>
-        </w:rPr>
-        <w:t xml:space="preserve"> it as you do any </w:t>
+        <w:t xml:space="preserve">To take a quiz, first you must find it as you do any </w:t>
       </w:r>
       <w:r>
         <w:rPr>
@@ -10940,7 +10876,21 @@
         <w:rPr>
           <w:rFonts w:cs="Segoe UI"/>
         </w:rPr>
-        <w:t xml:space="preserve">. Once you have located the quiz you would like to take, proceed to the next step. </w:t>
+        <w:t xml:space="preserve">. Once you have located the quiz you would like to take, </w:t>
+      </w:r>
+      <w:proofErr w:type="gramStart"/>
+      <w:r>
+        <w:rPr>
+          <w:rFonts w:cs="Segoe UI"/>
+        </w:rPr>
+        <w:t>proceed</w:t>
+      </w:r>
+      <w:proofErr w:type="gramEnd"/>
+      <w:r>
+        <w:rPr>
+          <w:rFonts w:cs="Segoe UI"/>
+        </w:rPr>
+        <w:t xml:space="preserve"> to the next step. </w:t>
       </w:r>
     </w:p>
     <w:p>
@@ -10978,13 +10928,7 @@
         <w:rPr>
           <w:rFonts w:cs="Segoe UI"/>
         </w:rPr>
-        <w:t>You will hear a question and then the list of possible a</w:t>
-      </w:r>
-      <w:r>
-        <w:rPr>
-          <w:rFonts w:cs="Segoe UI"/>
-        </w:rPr>
-        <w:t xml:space="preserve">nswers for the question. You can scan through the answers using the right arrow. When you hear the answer of your choice, press the black circle </w:t>
+        <w:t xml:space="preserve">You will hear a question and then the list of possible answers for the question. You can scan through the answers using the right arrow. When you hear the answer of your choice, press the black circle </w:t>
       </w:r>
       <w:r>
         <w:rPr>
@@ -10992,7 +10936,7 @@
           <w:noProof/>
         </w:rPr>
         <w:drawing>
-          <wp:inline distT="0" distB="0" distL="0" distR="0">
+          <wp:inline distT="0" distB="0" distL="0" distR="0" wp14:anchorId="7430227D" wp14:editId="75A811F1">
             <wp:extent cx="144145" cy="144145"/>
             <wp:effectExtent l="0" t="0" r="8255" b="8255"/>
             <wp:docPr id="61" name="Picture 50"/>
@@ -11082,13 +11026,7 @@
         <w:rPr>
           <w:rFonts w:cs="Segoe UI"/>
         </w:rPr>
-        <w:t xml:space="preserve">If you are incorrect, the question will </w:t>
-      </w:r>
-      <w:r>
-        <w:rPr>
-          <w:rFonts w:cs="Segoe UI"/>
-        </w:rPr>
-        <w:t>be spoken again and you will need to select another answer. You can press the right arrow to skip over the question or answers to speed up the process.</w:t>
+        <w:t>If you are incorrect, the question will be spoken again and you will need to select another answer. You can press the right arrow to skip over the question or answers to speed up the process.</w:t>
       </w:r>
     </w:p>
     <w:p>
@@ -11107,13 +11045,7 @@
         <w:rPr>
           <w:rFonts w:cs="Segoe UI"/>
         </w:rPr>
-        <w:t>Once you answer a question correctly, the next question will be spoken until there are no more questions</w:t>
-      </w:r>
-      <w:r>
-        <w:rPr>
-          <w:rFonts w:cs="Segoe UI"/>
-        </w:rPr>
-        <w:t xml:space="preserve"> in the quiz. </w:t>
+        <w:t xml:space="preserve">Once you answer a question correctly, the next question will be spoken until there are no more questions in the quiz. </w:t>
       </w:r>
     </w:p>
     <w:p>
@@ -11127,21 +11059,18 @@
       <w:pPr>
         <w:pStyle w:val="Heading3"/>
       </w:pPr>
-      <w:bookmarkStart w:id="27" w:name="_Toc178899654"/>
+      <w:bookmarkStart w:id="26" w:name="_Toc178899654"/>
       <w:r>
         <w:t xml:space="preserve">How to </w:t>
       </w:r>
       <w:r>
         <w:t>use “audio hyperlinks” to hear the definition of a word when a message is playing</w:t>
       </w:r>
-      <w:bookmarkEnd w:id="27"/>
-    </w:p>
-    <w:p>
-      <w:r>
-        <w:t xml:space="preserve">For some specially configured messages, the Talking Book will play a “ding!” sound when there is a word or phrase that you can learn more about.  This </w:t>
-      </w:r>
-      <w:r>
-        <w:t xml:space="preserve">could be a definition for a vocabulary word or just further information on an agriculture practice. If you are listening to a message and you hear a pause followed by a “ding!”, you can press the black circle </w:t>
+      <w:bookmarkEnd w:id="26"/>
+    </w:p>
+    <w:p>
+      <w:r>
+        <w:t xml:space="preserve">For some specially configured messages, the Talking Book will play a “ding!” sound when there is a word or phrase that you can learn more about.  This could be a definition for a vocabulary word or just further information on an agriculture practice. If you are listening to a message and you hear a pause followed by a “ding!”, you can press the black circle </w:t>
       </w:r>
       <w:r>
         <w:rPr>
@@ -11149,7 +11078,7 @@
           <w:noProof/>
         </w:rPr>
         <w:drawing>
-          <wp:inline distT="0" distB="0" distL="0" distR="0">
+          <wp:inline distT="0" distB="0" distL="0" distR="0" wp14:anchorId="4BC5371F" wp14:editId="67E081BE">
             <wp:extent cx="144145" cy="144145"/>
             <wp:effectExtent l="0" t="0" r="8255" b="8255"/>
             <wp:docPr id="62" name="Picture 49"/>
@@ -11198,10 +11127,18 @@
         </w:drawing>
       </w:r>
       <w:r>
-        <w:t>to find out what is there. After the hidden au</w:t>
-      </w:r>
-      <w:r>
-        <w:t>dio is played, the message you were listening to will resume—exactly where it was before you pressed to hear the definition.</w:t>
+        <w:t xml:space="preserve">to find out what is there. After the audio </w:t>
+      </w:r>
+      <w:r>
+        <w:t xml:space="preserve">of the definition or further information </w:t>
+      </w:r>
+      <w:r>
+        <w:t>is played, the message you were listening to will resume—exactly where it was before you pressed to he</w:t>
+      </w:r>
+      <w:bookmarkStart w:id="27" w:name="_GoBack"/>
+      <w:bookmarkEnd w:id="27"/>
+      <w:r>
+        <w:t>ar the definition.</w:t>
       </w:r>
     </w:p>
     <w:p>
@@ -11232,13 +11169,7 @@
     </w:p>
     <w:p>
       <w:r>
-        <w:t>Performing this task is similar to copying a single mes</w:t>
-      </w:r>
-      <w:r>
-        <w:t>sage in that you begin the process by pressing the black circle—however, you press the black circle when you are listening to the category introduction instead of listening to a message within a category. Use the following procedure to copy a category (and</w:t>
-      </w:r>
-      <w:r>
-        <w:t xml:space="preserve"> all the messages within the category) from one device to another:</w:t>
+        <w:t>Performing this task is similar to copying a single message in that you begin the process by pressing the black circle—however, you press the black circle when you are listening to the category introduction instead of listening to a message within a category. Use the following procedure to copy a category (and all the messages within the category) from one device to another:</w:t>
       </w:r>
     </w:p>
     <w:p>
@@ -11282,13 +11213,7 @@
         <w:rPr>
           <w:rFonts w:cs="Segoe UI"/>
         </w:rPr>
-        <w:t xml:space="preserve"> to copy), find the find the black cord on the side of the device. This is</w:t>
-      </w:r>
-      <w:r>
-        <w:rPr>
-          <w:rFonts w:cs="Segoe UI"/>
-        </w:rPr>
-        <w:t xml:space="preserve"> the cord that you will use to transfer the </w:t>
+        <w:t xml:space="preserve"> to copy), find the black cord on the side of the device. This is the cord that you will use to transfer the </w:t>
       </w:r>
       <w:r>
         <w:rPr>
@@ -11318,7 +11243,7 @@
           <w:noProof/>
         </w:rPr>
         <w:drawing>
-          <wp:inline distT="0" distB="0" distL="0" distR="0">
+          <wp:inline distT="0" distB="0" distL="0" distR="0" wp14:anchorId="2ADE3BED" wp14:editId="2AADCE23">
             <wp:extent cx="135255" cy="135255"/>
             <wp:effectExtent l="25400" t="25400" r="17145" b="17145"/>
             <wp:docPr id="63" name="Picture 48" descr="Description: http://t1.gstatic.com/images?q=tbn:jeTJ7rxyK5nS4M:http://rlv.zcache.com/exclamation_point_sticker-p217263172132151285qjcl_400.jpg"/>
@@ -11425,13 +11350,7 @@
         <w:rPr>
           <w:rFonts w:cs="Segoe UI"/>
         </w:rPr>
-        <w:t xml:space="preserve"> to be on) locate the sm</w:t>
-      </w:r>
-      <w:r>
-        <w:rPr>
-          <w:rFonts w:cs="Segoe UI"/>
-        </w:rPr>
-        <w:t>all rectangular hole just below where the black cord is. This hol</w:t>
+        <w:t xml:space="preserve"> to be on) locate the small rectangular hole just below where the black cord is. This hol</w:t>
       </w:r>
       <w:r>
         <w:rPr>
@@ -11492,13 +11411,7 @@
         <w:rPr>
           <w:rFonts w:cs="Segoe UI"/>
         </w:rPr>
-        <w:t>the introduction to the category (for example, “T</w:t>
-      </w:r>
-      <w:r>
-        <w:rPr>
-          <w:rFonts w:cs="Segoe UI"/>
-        </w:rPr>
-        <w:t>o learn about health, press the up arrow.”)</w:t>
+        <w:t>the introduction to the category (for example, “To learn about health, press the up arrow.”)</w:t>
       </w:r>
       <w:r>
         <w:rPr>
@@ -11558,7 +11471,7 @@
           <w:noProof/>
         </w:rPr>
         <w:drawing>
-          <wp:inline distT="0" distB="0" distL="0" distR="0">
+          <wp:inline distT="0" distB="0" distL="0" distR="0" wp14:anchorId="68C9E2CA" wp14:editId="240E4390">
             <wp:extent cx="144145" cy="144145"/>
             <wp:effectExtent l="0" t="0" r="8255" b="8255"/>
             <wp:docPr id="64" name="Picture 47"/>
@@ -11629,13 +11542,7 @@
         <w:rPr>
           <w:rFonts w:cs="Segoe UI"/>
         </w:rPr>
-        <w:t>You will have several options to choose from, one of the options allows</w:t>
-      </w:r>
-      <w:r>
-        <w:rPr>
-          <w:rFonts w:cs="Segoe UI"/>
-        </w:rPr>
-        <w:t xml:space="preserve"> you to copy the </w:t>
+        <w:t xml:space="preserve">You will have several options to choose from, one of the options allows you to copy the </w:t>
       </w:r>
       <w:r>
         <w:rPr>
@@ -11655,7 +11562,7 @@
           <w:noProof/>
         </w:rPr>
         <w:drawing>
-          <wp:inline distT="0" distB="0" distL="0" distR="0">
+          <wp:inline distT="0" distB="0" distL="0" distR="0" wp14:anchorId="5242BF88" wp14:editId="65BAA48A">
             <wp:extent cx="152400" cy="144145"/>
             <wp:effectExtent l="0" t="0" r="0" b="8255"/>
             <wp:docPr id="65" name="Picture 59"/>
@@ -11672,7 +11579,7 @@
                     </pic:cNvPicPr>
                   </pic:nvPicPr>
                   <pic:blipFill>
-                    <a:blip r:embed="rId14">
+                    <a:blip r:embed="rId13">
                       <a:extLst>
                         <a:ext uri="{28A0092B-C50C-407E-A947-70E740481C1C}">
                           <a14:useLocalDpi xmlns:a14="http://schemas.microsoft.com/office/drawing/2010/main" val="0"/>
@@ -11752,7 +11659,7 @@
           <w:noProof/>
         </w:rPr>
         <w:drawing>
-          <wp:inline distT="0" distB="0" distL="0" distR="0">
+          <wp:inline distT="0" distB="0" distL="0" distR="0" wp14:anchorId="44471DB2" wp14:editId="774B0E27">
             <wp:extent cx="144145" cy="144145"/>
             <wp:effectExtent l="0" t="0" r="8255" b="8255"/>
             <wp:docPr id="66" name="Picture 45"/>
@@ -11823,13 +11730,7 @@
         <w:rPr>
           <w:rFonts w:cs="Segoe UI"/>
         </w:rPr>
-        <w:t>Place the end of the Send</w:t>
-      </w:r>
-      <w:r>
-        <w:rPr>
-          <w:rFonts w:cs="Segoe UI"/>
-        </w:rPr>
-        <w:t xml:space="preserve">er’s black cord into the Receiver’s rectangular hole. Then press the black circle </w:t>
+        <w:t xml:space="preserve">Place the end of the Sender’s black cord into the Receiver’s rectangular hole. Then press the black circle </w:t>
       </w:r>
       <w:r>
         <w:rPr>
@@ -11837,7 +11738,7 @@
           <w:noProof/>
         </w:rPr>
         <w:drawing>
-          <wp:inline distT="0" distB="0" distL="0" distR="0">
+          <wp:inline distT="0" distB="0" distL="0" distR="0" wp14:anchorId="156ADBDE" wp14:editId="3F818421">
             <wp:extent cx="144145" cy="144145"/>
             <wp:effectExtent l="0" t="0" r="8255" b="8255"/>
             <wp:docPr id="67" name="Picture 44"/>
@@ -11911,7 +11812,7 @@
           <w:noProof/>
         </w:rPr>
         <w:drawing>
-          <wp:inline distT="0" distB="0" distL="0" distR="0">
+          <wp:inline distT="0" distB="0" distL="0" distR="0" wp14:anchorId="66B6AD78" wp14:editId="0929B960">
             <wp:extent cx="135255" cy="135255"/>
             <wp:effectExtent l="25400" t="25400" r="17145" b="17145"/>
             <wp:docPr id="68" name="Picture 43" descr="Description: http://t1.gstatic.com/images?q=tbn:jeTJ7rxyK5nS4M:http://rlv.zcache.com/exclamation_point_sticker-p217263172132151285qjcl_400.jpg"/>
@@ -11997,13 +11898,7 @@
         <w:rPr>
           <w:rFonts w:cs="Segoe UI"/>
         </w:rPr>
-        <w:t>The Sender will begi</w:t>
-      </w:r>
-      <w:r>
-        <w:rPr>
-          <w:rFonts w:cs="Segoe UI"/>
-        </w:rPr>
-        <w:t xml:space="preserve">n copying all the </w:t>
+        <w:t xml:space="preserve">The Sender will begin copying all the </w:t>
       </w:r>
       <w:r>
         <w:rPr>
@@ -12030,10 +11925,7 @@
         <w:t>message</w:t>
       </w:r>
       <w:r>
-        <w:t xml:space="preserve"> will not be properly copie</w:t>
-      </w:r>
-      <w:r>
-        <w:t>d.</w:t>
+        <w:t xml:space="preserve"> will not be properly copied.</w:t>
       </w:r>
     </w:p>
     <w:p>
@@ -12092,19 +11984,7 @@
         <w:rPr>
           <w:rFonts w:cs="Segoe UI"/>
         </w:rPr>
-        <w:t xml:space="preserve">(e.g. “livestock” </w:t>
-      </w:r>
-      <w:r>
-        <w:rPr>
-          <w:rFonts w:cs="Segoe UI"/>
-        </w:rPr>
-        <w:t>will become “agriculture” if the Receiver does not have a livestock category; “HIV/AIDS” will become “health” if the Receiver does not have a “HIV/AIDS” category).  If there is no similar category, the messages will be placed in the Receiver’s “Other Messa</w:t>
-      </w:r>
-      <w:r>
-        <w:rPr>
-          <w:rFonts w:cs="Segoe UI"/>
-        </w:rPr>
-        <w:t>ges” category.</w:t>
+        <w:t>(e.g. “livestock” will become “agriculture” if the Receiver does not have a livestock category; “HIV/AIDS” will become “health” if the Receiver does not have a “HIV/AIDS” category).  If there is no similar category, the messages will be placed in the Receiver’s “Other Messages” category.</w:t>
       </w:r>
     </w:p>
     <w:p>
@@ -12134,10 +12014,7 @@
         </w:rPr>
       </w:pPr>
       <w:r>
-        <w:t xml:space="preserve">Find </w:t>
-      </w:r>
-      <w:r>
-        <w:t xml:space="preserve">the category and then press the black circle </w:t>
+        <w:t xml:space="preserve">Find the category and then press the black circle </w:t>
       </w:r>
       <w:r>
         <w:rPr>
@@ -12145,7 +12022,7 @@
           <w:noProof/>
         </w:rPr>
         <w:drawing>
-          <wp:inline distT="0" distB="0" distL="0" distR="0">
+          <wp:inline distT="0" distB="0" distL="0" distR="0" wp14:anchorId="20B9571E" wp14:editId="014FD911">
             <wp:extent cx="144145" cy="144145"/>
             <wp:effectExtent l="0" t="0" r="8255" b="8255"/>
             <wp:docPr id="69" name="Picture 44"/>
@@ -12227,7 +12104,7 @@
           <w:noProof/>
         </w:rPr>
         <w:drawing>
-          <wp:inline distT="0" distB="0" distL="0" distR="0">
+          <wp:inline distT="0" distB="0" distL="0" distR="0" wp14:anchorId="6F47195F" wp14:editId="15A53432">
             <wp:extent cx="152400" cy="144145"/>
             <wp:effectExtent l="0" t="0" r="0" b="8255"/>
             <wp:docPr id="70" name="Picture 59"/>
@@ -12244,7 +12121,7 @@
                     </pic:cNvPicPr>
                   </pic:nvPicPr>
                   <pic:blipFill>
-                    <a:blip r:embed="rId14">
+                    <a:blip r:embed="rId13">
                       <a:extLst>
                         <a:ext uri="{28A0092B-C50C-407E-A947-70E740481C1C}">
                           <a14:useLocalDpi xmlns:a14="http://schemas.microsoft.com/office/drawing/2010/main" val="0"/>
@@ -12296,13 +12173,7 @@
         <w:rPr>
           <w:rFonts w:cs="Segoe UI"/>
         </w:rPr>
-        <w:t>One option allow</w:t>
-      </w:r>
-      <w:r>
-        <w:rPr>
-          <w:rFonts w:cs="Segoe UI"/>
-        </w:rPr>
-        <w:t>s you to remove all the messages within a category.  Once messages are removed, they cannot be recovered!</w:t>
+        <w:t>One option allows you to remove all the messages within a category.  Once messages are removed, they cannot be recovered!</w:t>
       </w:r>
     </w:p>
     <w:p>
@@ -12316,13 +12187,7 @@
         <w:rPr>
           <w:rFonts w:cs="Segoe UI"/>
         </w:rPr>
-        <w:t>Another option allows you to remove a category.  The category can be added back later using a computer (see below). If there are currently messages in</w:t>
-      </w:r>
-      <w:r>
-        <w:rPr>
-          <w:rFonts w:cs="Segoe UI"/>
-        </w:rPr>
-        <w:t xml:space="preserve"> that category, they will no longer be accessible unless the category is added back. </w:t>
+        <w:t xml:space="preserve">Another option allows you to remove a category.  The category can be added back later using a computer (see below). If there are currently messages in that category, they will no longer be accessible unless the category is added back. </w:t>
       </w:r>
       <w:r>
         <w:rPr>
@@ -12338,10 +12203,7 @@
       </w:pPr>
       <w:bookmarkStart w:id="31" w:name="_Toc178899658"/>
       <w:r>
-        <w:t>How to copy a special selection of messages from</w:t>
-      </w:r>
-      <w:r>
-        <w:t xml:space="preserve"> one device to another device</w:t>
+        <w:t>How to copy a special selection of messages from one device to another device</w:t>
       </w:r>
       <w:bookmarkEnd w:id="31"/>
     </w:p>
@@ -12360,10 +12222,7 @@
         <w:spacing w:after="0" w:line="240" w:lineRule="auto"/>
       </w:pPr>
       <w:r>
-        <w:t>To add a message to the “Favorites” category, find the message and press the black ci</w:t>
-      </w:r>
-      <w:r>
-        <w:t xml:space="preserve">rcle </w:t>
+        <w:t xml:space="preserve">To add a message to the “Favorites” category, find the message and press the black circle </w:t>
       </w:r>
       <w:r>
         <w:rPr>
@@ -12371,7 +12230,7 @@
           <w:noProof/>
         </w:rPr>
         <w:drawing>
-          <wp:inline distT="0" distB="0" distL="0" distR="0">
+          <wp:inline distT="0" distB="0" distL="0" distR="0" wp14:anchorId="7DD029B8" wp14:editId="35DD6397">
             <wp:extent cx="144145" cy="144145"/>
             <wp:effectExtent l="0" t="0" r="8255" b="8255"/>
             <wp:docPr id="71" name="Picture 44"/>
@@ -12444,7 +12303,7 @@
           <w:noProof/>
         </w:rPr>
         <w:drawing>
-          <wp:inline distT="0" distB="0" distL="0" distR="0">
+          <wp:inline distT="0" distB="0" distL="0" distR="0" wp14:anchorId="0942797E" wp14:editId="563B7DE3">
             <wp:extent cx="152400" cy="144145"/>
             <wp:effectExtent l="0" t="0" r="0" b="8255"/>
             <wp:docPr id="72" name="Picture 59"/>
@@ -12461,7 +12320,7 @@
                     </pic:cNvPicPr>
                   </pic:nvPicPr>
                   <pic:blipFill>
-                    <a:blip r:embed="rId14">
+                    <a:blip r:embed="rId13">
                       <a:extLst>
                         <a:ext uri="{28A0092B-C50C-407E-A947-70E740481C1C}">
                           <a14:useLocalDpi xmlns:a14="http://schemas.microsoft.com/office/drawing/2010/main" val="0"/>
@@ -12509,10 +12368,7 @@
         <w:spacing w:after="0" w:line="240" w:lineRule="auto"/>
       </w:pPr>
       <w:r>
-        <w:t xml:space="preserve">When you have finished adding messages to the Favorites category, find the category and review the messages in it </w:t>
-      </w:r>
-      <w:r>
-        <w:t xml:space="preserve">to confirm you have exactly what you want to copy (see “How to listen to a </w:t>
+        <w:t xml:space="preserve">When you have finished adding messages to the Favorites category, find the category and review the messages in it to confirm you have exactly what you want to copy (see “How to listen to a </w:t>
       </w:r>
       <w:r>
         <w:t>message</w:t>
@@ -12546,10 +12402,7 @@
       </w:pPr>
       <w:bookmarkStart w:id="32" w:name="_Toc178899659"/>
       <w:r>
-        <w:t>How to change the</w:t>
-      </w:r>
-      <w:r>
-        <w:t xml:space="preserve"> order of the messages in a category</w:t>
+        <w:t>How to change the order of the messages in a category</w:t>
       </w:r>
       <w:bookmarkEnd w:id="32"/>
     </w:p>
@@ -12570,19 +12423,13 @@
         <w:t>you</w:t>
       </w:r>
       <w:r>
-        <w:t xml:space="preserve"> to make the message become the first in the category. The second time this feature is used, the message that was previou</w:t>
-      </w:r>
-      <w:r>
-        <w:t xml:space="preserve">sly first will be </w:t>
+        <w:t xml:space="preserve"> to make the message become the first in the category. The second time this feature is used, the message that was previously first will be </w:t>
       </w:r>
       <w:r>
         <w:t>play</w:t>
       </w:r>
       <w:r>
-        <w:t>ed second.  Therefore, by starting with the message that you want to be played last and then repeating this process until you select the message that you want to be played first, you can use this procedure to set the exact order of al</w:t>
-      </w:r>
-      <w:r>
-        <w:t>l messages in the category:</w:t>
+        <w:t>ed second.  Therefore, by starting with the message that you want to be played last and then repeating this process until you select the message that you want to be played first, you can use this procedure to set the exact order of all messages in the category:</w:t>
       </w:r>
     </w:p>
     <w:p>
@@ -12601,7 +12448,7 @@
           <w:noProof/>
         </w:rPr>
         <w:drawing>
-          <wp:inline distT="0" distB="0" distL="0" distR="0">
+          <wp:inline distT="0" distB="0" distL="0" distR="0" wp14:anchorId="43594043" wp14:editId="5203192A">
             <wp:extent cx="144145" cy="144145"/>
             <wp:effectExtent l="0" t="0" r="8255" b="8255"/>
             <wp:docPr id="73" name="Picture 44"/>
@@ -12662,14 +12509,18 @@
         <w:spacing w:after="0" w:line="240" w:lineRule="auto"/>
       </w:pPr>
       <w:r>
-        <w:t xml:space="preserve">You will have several options to choose from. Press the right arrow </w:t>
+        <w:t xml:space="preserve">You will have several options to choose from. </w:t>
+      </w:r>
+      <w:proofErr w:type="gramStart"/>
+      <w:r>
+        <w:t xml:space="preserve">Press the right arrow </w:t>
       </w:r>
       <w:r>
         <w:rPr>
           <w:noProof/>
         </w:rPr>
         <w:drawing>
-          <wp:inline distT="0" distB="0" distL="0" distR="0">
+          <wp:inline distT="0" distB="0" distL="0" distR="0" wp14:anchorId="5BE93D64" wp14:editId="1DE51D11">
             <wp:extent cx="152400" cy="144145"/>
             <wp:effectExtent l="0" t="0" r="0" b="8255"/>
             <wp:docPr id="74" name="Picture 59"/>
@@ -12686,7 +12537,7 @@
                     </pic:cNvPicPr>
                   </pic:nvPicPr>
                   <pic:blipFill>
-                    <a:blip r:embed="rId14">
+                    <a:blip r:embed="rId13">
                       <a:extLst>
                         <a:ext uri="{28A0092B-C50C-407E-A947-70E740481C1C}">
                           <a14:useLocalDpi xmlns:a14="http://schemas.microsoft.com/office/drawing/2010/main" val="0"/>
@@ -12718,10 +12569,11 @@
         </w:drawing>
       </w:r>
       <w:r>
-        <w:t xml:space="preserve"> until you hear the option “To move this message to the first position…” then press the black circle to se</w:t>
-      </w:r>
-      <w:r>
-        <w:t>lect that option.</w:t>
+        <w:t xml:space="preserve"> until you hear the option “To move this message to the first position…” then press</w:t>
+      </w:r>
+      <w:proofErr w:type="gramEnd"/>
+      <w:r>
+        <w:t xml:space="preserve"> the black circle to select that option.</w:t>
       </w:r>
     </w:p>
     <w:p>
@@ -12746,10 +12598,7 @@
     </w:p>
     <w:p>
       <w:r>
-        <w:t>One of the category options allows the user to make the category to be listed first.  The second time this feature is used, the category that was previously first will be listed</w:t>
-      </w:r>
-      <w:r>
-        <w:t xml:space="preserve"> second.  Therefore, by starting with a category that you want to be listed last and then repeating until you select the category that you want to start first, you can use this procedure to set the exact order of all categories:</w:t>
+        <w:t>One of the category options allows the user to make the category to be listed first.  The second time this feature is used, the category that was previously first will be listed second.  Therefore, by starting with a category that you want to be listed last and then repeating until you select the category that you want to start first, you can use this procedure to set the exact order of all categories:</w:t>
       </w:r>
     </w:p>
     <w:p>
@@ -12761,17 +12610,14 @@
         <w:spacing w:after="0" w:line="240" w:lineRule="auto"/>
       </w:pPr>
       <w:r>
-        <w:t xml:space="preserve">Find the category and then </w:t>
-      </w:r>
-      <w:r>
-        <w:t xml:space="preserve">press the black circle </w:t>
+        <w:t xml:space="preserve">Find the category and then press the black circle </w:t>
       </w:r>
       <w:r>
         <w:rPr>
           <w:noProof/>
         </w:rPr>
         <w:drawing>
-          <wp:inline distT="0" distB="0" distL="0" distR="0">
+          <wp:inline distT="0" distB="0" distL="0" distR="0" wp14:anchorId="7998D2B0" wp14:editId="76D7AF02">
             <wp:extent cx="144145" cy="144145"/>
             <wp:effectExtent l="0" t="0" r="8255" b="8255"/>
             <wp:docPr id="75" name="Picture 44"/>
@@ -12839,7 +12685,7 @@
           <w:noProof/>
         </w:rPr>
         <w:drawing>
-          <wp:inline distT="0" distB="0" distL="0" distR="0">
+          <wp:inline distT="0" distB="0" distL="0" distR="0" wp14:anchorId="4B61D058" wp14:editId="02829A1D">
             <wp:extent cx="152400" cy="144145"/>
             <wp:effectExtent l="0" t="0" r="0" b="8255"/>
             <wp:docPr id="76" name="Picture 59"/>
@@ -12856,7 +12702,7 @@
                     </pic:cNvPicPr>
                   </pic:nvPicPr>
                   <pic:blipFill>
-                    <a:blip r:embed="rId14">
+                    <a:blip r:embed="rId13">
                       <a:extLst>
                         <a:ext uri="{28A0092B-C50C-407E-A947-70E740481C1C}">
                           <a14:useLocalDpi xmlns:a14="http://schemas.microsoft.com/office/drawing/2010/main" val="0"/>
@@ -12898,10 +12744,7 @@
       </w:pPr>
       <w:bookmarkStart w:id="34" w:name="_Toc178899661"/>
       <w:r>
-        <w:t>H</w:t>
-      </w:r>
-      <w:r>
-        <w:t xml:space="preserve">ow to change </w:t>
+        <w:t xml:space="preserve">How to change </w:t>
       </w:r>
       <w:r>
         <w:t>the language of a Talking Book</w:t>
@@ -12962,13 +12805,7 @@
         <w:rPr>
           <w:rFonts w:cs="Segoe UI"/>
         </w:rPr>
-        <w:t>Press and hold the black circle again i</w:t>
-      </w:r>
-      <w:r>
-        <w:rPr>
-          <w:rFonts w:cs="Segoe UI"/>
-        </w:rPr>
-        <w:t>f you want to rotate to the next language on the device.  You will eventually reach the language where you started.</w:t>
+        <w:t>Press and hold the black circle again if you want to rotate to the next language on the device.  You will eventually reach the language where you started.</w:t>
       </w:r>
     </w:p>
     <w:p>
@@ -13011,10 +12848,7 @@
         <w:spacing w:after="0" w:line="240" w:lineRule="auto"/>
       </w:pPr>
       <w:r>
-        <w:t>Co</w:t>
-      </w:r>
-      <w:r>
-        <w:t xml:space="preserve">py the “Feedback from Users” category </w:t>
+        <w:t xml:space="preserve">Copy the “Feedback from Users” category </w:t>
       </w:r>
       <w:r>
         <w:t>(see “</w:t>
@@ -13047,10 +12881,7 @@
         <w:t>message</w:t>
       </w:r>
       <w:r>
-        <w:t>” a</w:t>
-      </w:r>
-      <w:r>
-        <w:t xml:space="preserve">bove).  </w:t>
+        <w:t xml:space="preserve">” above).  </w:t>
       </w:r>
     </w:p>
     <w:p>
@@ -13104,10 +12935,7 @@
         </w:rPr>
       </w:pPr>
       <w:r>
-        <w:t>If you have new messages or an o</w:t>
-      </w:r>
-      <w:r>
-        <w:t xml:space="preserve">perating system update to give to many Talking </w:t>
+        <w:t xml:space="preserve">If you have new messages or an operating system update to give to many Talking </w:t>
       </w:r>
       <w:r>
         <w:t>Books or if you need to retrieve usage statistics, survey results, and also recorded user feedback from other Talking Books, use the following procedure:</w:t>
@@ -13133,7 +12961,7 @@
           <w:noProof/>
         </w:rPr>
         <w:drawing>
-          <wp:inline distT="0" distB="0" distL="0" distR="0">
+          <wp:inline distT="0" distB="0" distL="0" distR="0" wp14:anchorId="675EEB5A" wp14:editId="3F77CAF7">
             <wp:extent cx="135255" cy="135255"/>
             <wp:effectExtent l="25400" t="25400" r="17145" b="17145"/>
             <wp:docPr id="77" name="Picture 21" descr="Description: http://t1.gstatic.com/images?q=tbn:jeTJ7rxyK5nS4M:http://rlv.zcache.com/exclamation_point_sticker-p217263172132151285qjcl_400.jpg"/>
@@ -13197,10 +13025,7 @@
         <w:t xml:space="preserve">: </w:t>
       </w:r>
       <w:r>
-        <w:t>This feature was not included in the opera</w:t>
-      </w:r>
-      <w:r>
-        <w:t>ting system revision r790.  Please upgrade to r791 to use this feature.</w:t>
+        <w:t>This feature was not included in the operating system revision r790.  Please upgrade to r791 to use this feature.</w:t>
       </w:r>
       <w:r>
         <w:t xml:space="preserve"> </w:t>
@@ -13225,10 +13050,7 @@
         <w:spacing w:after="0" w:line="240" w:lineRule="auto"/>
       </w:pPr>
       <w:r>
-        <w:t xml:space="preserve">Use a computer to copy the new messages and any operating system update that you want to distribute into an “outbox” folder on a device (see “How to create an outbox folder” in the </w:t>
-      </w:r>
-      <w:r>
-        <w:t>“Configuring a Talking Book with a Computer” section).</w:t>
+        <w:t>Use a computer to copy the new messages and any operating system update that you want to distribute into an “outbox” folder on a device (see “How to create an outbox folder” in the “Configuring a Talking Book with a Computer” section).</w:t>
       </w:r>
     </w:p>
     <w:p>
@@ -13254,7 +13076,7 @@
           <w:noProof/>
         </w:rPr>
         <w:drawing>
-          <wp:inline distT="0" distB="0" distL="0" distR="0">
+          <wp:inline distT="0" distB="0" distL="0" distR="0" wp14:anchorId="71B24C74" wp14:editId="602BFF77">
             <wp:extent cx="152400" cy="152400"/>
             <wp:effectExtent l="0" t="0" r="0" b="0"/>
             <wp:docPr id="78" name="Picture 88"/>
@@ -13315,13 +13137,7 @@
         <w:rPr>
           <w:rFonts w:cs="Segoe UI"/>
         </w:rPr>
-        <w:t xml:space="preserve">by pressing the center </w:t>
-      </w:r>
-      <w:r>
-        <w:rPr>
-          <w:rFonts w:cs="Segoe UI"/>
-        </w:rPr>
-        <w:t xml:space="preserve">button </w:t>
+        <w:t xml:space="preserve">by pressing the center button </w:t>
       </w:r>
       <w:r>
         <w:rPr>
@@ -13329,7 +13145,7 @@
           <w:noProof/>
         </w:rPr>
         <w:drawing>
-          <wp:inline distT="0" distB="0" distL="0" distR="0">
+          <wp:inline distT="0" distB="0" distL="0" distR="0" wp14:anchorId="12F465DB" wp14:editId="44F42C12">
             <wp:extent cx="194945" cy="144145"/>
             <wp:effectExtent l="0" t="0" r="8255" b="8255"/>
             <wp:docPr id="79" name="Picture 35"/>
@@ -13467,7 +13283,7 @@
           <w:noProof/>
         </w:rPr>
         <w:drawing>
-          <wp:inline distT="0" distB="0" distL="0" distR="0">
+          <wp:inline distT="0" distB="0" distL="0" distR="0" wp14:anchorId="664B7A24" wp14:editId="78999B7B">
             <wp:extent cx="135255" cy="135255"/>
             <wp:effectExtent l="25400" t="25400" r="17145" b="17145"/>
             <wp:docPr id="80" name="Picture 21" descr="Description: http://t1.gstatic.com/images?q=tbn:jeTJ7rxyK5nS4M:http://rlv.zcache.com/exclamation_point_sticker-p217263172132151285qjcl_400.jpg"/>
@@ -13528,10 +13344,7 @@
         <w:t>Important</w:t>
       </w:r>
       <w:r>
-        <w:t>: Do not plug in both Receiver and Sender cords to each other at the sam</w:t>
-      </w:r>
-      <w:r>
-        <w:t xml:space="preserve">e time. Use only one of the cords to avoid damage to the devices. </w:t>
+        <w:t xml:space="preserve">: Do not plug in both Receiver and Sender cords to each other at the same time. Use only one of the cords to avoid damage to the devices. </w:t>
       </w:r>
     </w:p>
     <w:p>
@@ -13571,10 +13384,7 @@
         <w:t xml:space="preserve"> and/or operating system updates to the Receiver. D</w:t>
       </w:r>
       <w:r>
-        <w:t>o not press another button or disconnect the black cord until you hear a confirmation th</w:t>
-      </w:r>
-      <w:r>
-        <w:t xml:space="preserve">at </w:t>
+        <w:t xml:space="preserve">o not press another button or disconnect the black cord until you hear a confirmation that </w:t>
       </w:r>
       <w:r>
         <w:t>the transfer is complete</w:t>
@@ -13624,13 +13434,7 @@
         <w:rPr>
           <w:rFonts w:cs="Segoe UI"/>
         </w:rPr>
-        <w:t>The Sender device will now have “User Feedback” messages from the Receiver, which y</w:t>
-      </w:r>
-      <w:r>
-        <w:rPr>
-          <w:rFonts w:cs="Segoe UI"/>
-        </w:rPr>
-        <w:t xml:space="preserve">ou can listen to </w:t>
+        <w:t xml:space="preserve">The Sender device will now have “User Feedback” messages from the Receiver, which you can listen to </w:t>
       </w:r>
       <w:r>
         <w:t xml:space="preserve"> (see “How to listen to a </w:t>
@@ -13645,13 +13449,7 @@
         <w:rPr>
           <w:rFonts w:cs="Segoe UI"/>
         </w:rPr>
-        <w:t xml:space="preserve">now include a copy of any usage statistics and survey results that were on the Receiver, including information received from other devices.  Connect the Sender to a computer </w:t>
-      </w:r>
-      <w:r>
-        <w:rPr>
-          <w:rFonts w:cs="Segoe UI"/>
-        </w:rPr>
-        <w:t>and, using the Audio Content Manager, view the statistics information and import the User Feedback messages.</w:t>
+        <w:t>now include a copy of any usage statistics and survey results that were on the Receiver, including information received from other devices.  Connect the Sender to a computer and, using the Audio Content Manager, view the statistics information and import the User Feedback messages.</w:t>
       </w:r>
     </w:p>
     <w:p>
@@ -13682,10 +13480,7 @@
         <w:t xml:space="preserve">several useful </w:t>
       </w:r>
       <w:r>
-        <w:t>features for organizations to use when administering a</w:t>
-      </w:r>
-      <w:r>
-        <w:t xml:space="preserve"> Talking Book program. To enter “expert mode”, </w:t>
+        <w:t xml:space="preserve">features for organizations to use when administering a Talking Book program. To enter “expert mode”, </w:t>
       </w:r>
       <w:r>
         <w:rPr>
@@ -13705,7 +13500,7 @@
           <w:noProof/>
         </w:rPr>
         <w:drawing>
-          <wp:inline distT="0" distB="0" distL="0" distR="0">
+          <wp:inline distT="0" distB="0" distL="0" distR="0" wp14:anchorId="37EEA6CF" wp14:editId="5982270B">
             <wp:extent cx="228600" cy="135255"/>
             <wp:effectExtent l="0" t="0" r="0" b="0"/>
             <wp:docPr id="81" name="Picture 55"/>
@@ -13781,10 +13576,7 @@
     </w:p>
     <w:p>
       <w:r>
-        <w:t>This procedure duplicates the contents from one device onto another de</w:t>
-      </w:r>
-      <w:r>
-        <w:t xml:space="preserve">vice, including all </w:t>
+        <w:t xml:space="preserve">This procedure duplicates the contents from one device onto another device, including all </w:t>
       </w:r>
       <w:r>
         <w:t>messages, categories, languages, and even the operating system</w:t>
@@ -13812,13 +13604,7 @@
         <w:rPr>
           <w:rFonts w:cs="Segoe UI"/>
         </w:rPr>
-        <w:t>rubber band fro</w:t>
-      </w:r>
-      <w:r>
-        <w:rPr>
-          <w:rFonts w:cs="Segoe UI"/>
-        </w:rPr>
-        <w:t>m each device.</w:t>
+        <w:t>rubber band from each device.</w:t>
       </w:r>
     </w:p>
     <w:p>
@@ -13869,7 +13655,7 @@
           <w:noProof/>
         </w:rPr>
         <w:drawing>
-          <wp:inline distT="0" distB="0" distL="0" distR="0">
+          <wp:inline distT="0" distB="0" distL="0" distR="0" wp14:anchorId="7120B4A6" wp14:editId="0EBF347A">
             <wp:extent cx="194945" cy="144145"/>
             <wp:effectExtent l="0" t="0" r="8255" b="8255"/>
             <wp:docPr id="82" name="Picture 35"/>
@@ -13954,7 +13740,7 @@
           <w:noProof/>
         </w:rPr>
         <w:drawing>
-          <wp:inline distT="0" distB="0" distL="0" distR="0">
+          <wp:inline distT="0" distB="0" distL="0" distR="0" wp14:anchorId="584CDCA6" wp14:editId="17B9AC37">
             <wp:extent cx="228600" cy="135255"/>
             <wp:effectExtent l="0" t="0" r="0" b="0"/>
             <wp:docPr id="83" name="Picture 55"/>
@@ -14033,7 +13819,7 @@
           <w:noProof/>
         </w:rPr>
         <w:drawing>
-          <wp:inline distT="0" distB="0" distL="0" distR="0">
+          <wp:inline distT="0" distB="0" distL="0" distR="0" wp14:anchorId="491080A3" wp14:editId="1923D212">
             <wp:extent cx="152400" cy="144145"/>
             <wp:effectExtent l="0" t="0" r="0" b="8255"/>
             <wp:docPr id="84" name="Picture 59"/>
@@ -14050,7 +13836,7 @@
                     </pic:cNvPicPr>
                   </pic:nvPicPr>
                   <pic:blipFill>
-                    <a:blip r:embed="rId14">
+                    <a:blip r:embed="rId13">
                       <a:extLst>
                         <a:ext uri="{28A0092B-C50C-407E-A947-70E740481C1C}">
                           <a14:useLocalDpi xmlns:a14="http://schemas.microsoft.com/office/drawing/2010/main" val="0"/>
@@ -14092,13 +13878,7 @@
         <w:rPr>
           <w:rFonts w:cs="Segoe UI"/>
         </w:rPr>
-        <w:t>withi</w:t>
-      </w:r>
-      <w:r>
-        <w:rPr>
-          <w:rFonts w:cs="Segoe UI"/>
-        </w:rPr>
-        <w:t xml:space="preserve">n Expert Mode to hear the tasks that you can complete. When you hear “To make another Talking Book become a copy of this one,” press the black circle </w:t>
+        <w:t xml:space="preserve">within Expert Mode to hear the tasks that you can complete. When you hear “To make another Talking Book become a copy of this one,” press the black circle </w:t>
       </w:r>
       <w:r>
         <w:rPr>
@@ -14106,7 +13886,7 @@
           <w:noProof/>
         </w:rPr>
         <w:drawing>
-          <wp:inline distT="0" distB="0" distL="0" distR="0">
+          <wp:inline distT="0" distB="0" distL="0" distR="0" wp14:anchorId="0E3EC2C0" wp14:editId="18C1FACC">
             <wp:extent cx="144145" cy="144145"/>
             <wp:effectExtent l="0" t="0" r="8255" b="8255"/>
             <wp:docPr id="85" name="Picture 44"/>
@@ -14203,13 +13983,7 @@
         <w:rPr>
           <w:rFonts w:cs="Segoe UI"/>
         </w:rPr>
-        <w:t xml:space="preserve">Place the end of the </w:t>
-      </w:r>
-      <w:r>
-        <w:rPr>
-          <w:rFonts w:cs="Segoe UI"/>
-        </w:rPr>
-        <w:t>Sender’s</w:t>
+        <w:t>Place the end of the Sender’s</w:t>
       </w:r>
       <w:r>
         <w:rPr>
@@ -14243,7 +14017,7 @@
           <w:noProof/>
         </w:rPr>
         <w:drawing>
-          <wp:inline distT="0" distB="0" distL="0" distR="0">
+          <wp:inline distT="0" distB="0" distL="0" distR="0" wp14:anchorId="64BF1CAE" wp14:editId="12BC1E5F">
             <wp:extent cx="135255" cy="135255"/>
             <wp:effectExtent l="25400" t="25400" r="17145" b="17145"/>
             <wp:docPr id="86" name="Picture 28" descr="Description: http://t1.gstatic.com/images?q=tbn:jeTJ7rxyK5nS4M:http://rlv.zcache.com/exclamation_point_sticker-p217263172132151285qjcl_400.jpg"/>
@@ -14335,13 +14109,7 @@
         <w:rPr>
           <w:rFonts w:cs="Segoe UI"/>
         </w:rPr>
-        <w:t xml:space="preserve">The Sender will begin copying </w:t>
-      </w:r>
-      <w:r>
-        <w:rPr>
-          <w:rFonts w:cs="Segoe UI"/>
-        </w:rPr>
-        <w:t xml:space="preserve">the </w:t>
+        <w:t xml:space="preserve">The Sender will begin copying the </w:t>
       </w:r>
       <w:r>
         <w:rPr>
@@ -14387,13 +14155,7 @@
         <w:rPr>
           <w:rFonts w:cs="Segoe UI"/>
         </w:rPr>
-        <w:t>When the trans</w:t>
-      </w:r>
-      <w:r>
-        <w:rPr>
-          <w:rFonts w:cs="Segoe UI"/>
-        </w:rPr>
-        <w:t xml:space="preserve">fer is complete, you will hear a confirmation from the Sender.  Remove the Sender’s black cord from the Receiver.  </w:t>
+        <w:t xml:space="preserve">When the transfer is complete, you will hear a confirmation from the Sender.  Remove the Sender’s black cord from the Receiver.  </w:t>
       </w:r>
     </w:p>
     <w:p>
@@ -14435,7 +14197,7 @@
           <w:noProof/>
         </w:rPr>
         <w:drawing>
-          <wp:inline distT="0" distB="0" distL="0" distR="0">
+          <wp:inline distT="0" distB="0" distL="0" distR="0" wp14:anchorId="55E5F036" wp14:editId="713D2F51">
             <wp:extent cx="135255" cy="135255"/>
             <wp:effectExtent l="25400" t="25400" r="17145" b="17145"/>
             <wp:docPr id="87" name="Picture 28" descr="Description: http://t1.gstatic.com/images?q=tbn:jeTJ7rxyK5nS4M:http://rlv.zcache.com/exclamation_point_sticker-p217263172132151285qjcl_400.jpg"/>
@@ -14496,10 +14258,7 @@
         <w:t>Important</w:t>
       </w:r>
       <w:r>
-        <w:t>: Do not remove the batte</w:t>
-      </w:r>
-      <w:r>
-        <w:t xml:space="preserve">ries or any source of power from the Receiving device for the first 60 seconds after the copy has completed if the red light is on.  The device may be updating its software during this time and should not be interrupted. </w:t>
+        <w:t xml:space="preserve">: Do not remove the batteries or any source of power from the Receiving device for the first 60 seconds after the copy has completed if the red light is on.  The device may be updating its software during this time and should not be interrupted. </w:t>
       </w:r>
     </w:p>
     <w:p>
@@ -14508,10 +14267,7 @@
       </w:pPr>
       <w:bookmarkStart w:id="39" w:name="_Toc178899666"/>
       <w:r>
-        <w:t>How to translate the operating sys</w:t>
-      </w:r>
-      <w:r>
-        <w:t>tem instructions into a new language</w:t>
+        <w:t>How to translate the operating system instructions into a new language</w:t>
       </w:r>
       <w:bookmarkEnd w:id="39"/>
       <w:r>
@@ -14528,10 +14284,7 @@
         </w:rPr>
       </w:pPr>
       <w:r>
-        <w:t>Any user can create a version of the Talking Book operating system that speaks any language they like.  To do this, the user simply needs to listen to each one of the system instructions and then repeat the instruction</w:t>
-      </w:r>
-      <w:r>
-        <w:t xml:space="preserve"> in the new language. </w:t>
+        <w:t xml:space="preserve">Any user can create a version of the Talking Book operating system that speaks any language they like.  To do this, the user simply needs to listen to each one of the system instructions and then repeat the instruction in the new language. </w:t>
       </w:r>
     </w:p>
     <w:p>
@@ -14549,7 +14302,7 @@
           <w:noProof/>
         </w:rPr>
         <w:drawing>
-          <wp:inline distT="0" distB="0" distL="0" distR="0">
+          <wp:inline distT="0" distB="0" distL="0" distR="0" wp14:anchorId="534D1F40" wp14:editId="50B4B896">
             <wp:extent cx="228600" cy="169545"/>
             <wp:effectExtent l="0" t="0" r="0" b="8255"/>
             <wp:docPr id="88" name="Picture 83"/>
@@ -14632,7 +14385,7 @@
           <w:noProof/>
         </w:rPr>
         <w:drawing>
-          <wp:inline distT="0" distB="0" distL="0" distR="0">
+          <wp:inline distT="0" distB="0" distL="0" distR="0" wp14:anchorId="401A2045" wp14:editId="4554BF5F">
             <wp:extent cx="228600" cy="169545"/>
             <wp:effectExtent l="0" t="0" r="0" b="8255"/>
             <wp:docPr id="89" name="Picture 83"/>
@@ -14691,13 +14444,7 @@
         <w:rPr>
           <w:rFonts w:cs="Segoe UI"/>
         </w:rPr>
-        <w:t>There are currently over 100 instructions and categories to translate.  Creating new recordings for all of them will require a couple hours to complete; but your work will be saved automatically as you progress, so you can stop and resume any time</w:t>
-      </w:r>
-      <w:r>
-        <w:rPr>
-          <w:rFonts w:cs="Segoe UI"/>
-        </w:rPr>
-        <w:t>.</w:t>
+        <w:t>There are currently over 100 instructions and categories to translate.  Creating new recordings for all of them will require a couple hours to complete; but your work will be saved automatically as you progress, so you can stop and resume any time.</w:t>
       </w:r>
     </w:p>
     <w:p>
@@ -14730,7 +14477,7 @@
           <w:noProof/>
         </w:rPr>
         <w:drawing>
-          <wp:inline distT="0" distB="0" distL="0" distR="0">
+          <wp:inline distT="0" distB="0" distL="0" distR="0" wp14:anchorId="5F3E8437" wp14:editId="7C63109D">
             <wp:extent cx="228600" cy="135255"/>
             <wp:effectExtent l="0" t="0" r="0" b="0"/>
             <wp:docPr id="90" name="Picture 55"/>
@@ -14809,7 +14556,7 @@
           <w:noProof/>
         </w:rPr>
         <w:drawing>
-          <wp:inline distT="0" distB="0" distL="0" distR="0">
+          <wp:inline distT="0" distB="0" distL="0" distR="0" wp14:anchorId="7F8140AE" wp14:editId="1C9B57E9">
             <wp:extent cx="152400" cy="144145"/>
             <wp:effectExtent l="0" t="0" r="0" b="8255"/>
             <wp:docPr id="91" name="Picture 59"/>
@@ -14826,7 +14573,7 @@
                     </pic:cNvPicPr>
                   </pic:nvPicPr>
                   <pic:blipFill>
-                    <a:blip r:embed="rId14">
+                    <a:blip r:embed="rId13">
                       <a:extLst>
                         <a:ext uri="{28A0092B-C50C-407E-A947-70E740481C1C}">
                           <a14:useLocalDpi xmlns:a14="http://schemas.microsoft.com/office/drawing/2010/main" val="0"/>
@@ -14880,13 +14627,7 @@
         <w:rPr>
           <w:rFonts w:cs="Segoe UI"/>
         </w:rPr>
-        <w:t>,” press the black circl</w:t>
-      </w:r>
-      <w:r>
-        <w:rPr>
-          <w:rFonts w:cs="Segoe UI"/>
-        </w:rPr>
-        <w:t xml:space="preserve">e </w:t>
+        <w:t xml:space="preserve">,” press the black circle </w:t>
       </w:r>
       <w:r>
         <w:rPr>
@@ -14894,7 +14635,7 @@
           <w:noProof/>
         </w:rPr>
         <w:drawing>
-          <wp:inline distT="0" distB="0" distL="0" distR="0">
+          <wp:inline distT="0" distB="0" distL="0" distR="0" wp14:anchorId="0E885380" wp14:editId="1EF7FE6A">
             <wp:extent cx="144145" cy="144145"/>
             <wp:effectExtent l="0" t="0" r="8255" b="8255"/>
             <wp:docPr id="92" name="Picture 44"/>
@@ -14986,13 +14727,7 @@
         <w:rPr>
           <w:rFonts w:cs="Segoe UI"/>
         </w:rPr>
-        <w:t>Press the star button when you are ready to record your translated version of the message and then press the star ag</w:t>
-      </w:r>
-      <w:r>
-        <w:rPr>
-          <w:rFonts w:cs="Segoe UI"/>
-        </w:rPr>
-        <w:t>ain to finish the recording.</w:t>
+        <w:t>Press the star button when you are ready to record your translated version of the message and then press the star again to finish the recording.</w:t>
       </w:r>
       <w:r>
         <w:rPr>
@@ -15016,7 +14751,7 @@
           <w:noProof/>
         </w:rPr>
         <w:drawing>
-          <wp:inline distT="0" distB="0" distL="0" distR="0">
+          <wp:inline distT="0" distB="0" distL="0" distR="0" wp14:anchorId="2AE7E2BB" wp14:editId="1CF1D895">
             <wp:extent cx="135255" cy="135255"/>
             <wp:effectExtent l="25400" t="25400" r="17145" b="17145"/>
             <wp:docPr id="93" name="Picture 28" descr="Description: http://t1.gstatic.com/images?q=tbn:jeTJ7rxyK5nS4M:http://rlv.zcache.com/exclamation_point_sticker-p217263172132151285qjcl_400.jpg"/>
@@ -15077,7 +14812,15 @@
         <w:t>Important</w:t>
       </w:r>
       <w:r>
-        <w:t xml:space="preserve">: Begin speaking immediately after you hear the beep and see the red light. Any pause at the beginning of these recordings will cause the new operating system to appear slow and non-responsive </w:t>
+        <w:t xml:space="preserve">: Begin speaking immediately after you </w:t>
+      </w:r>
+      <w:proofErr w:type="gramStart"/>
+      <w:r>
+        <w:t>hear</w:t>
+      </w:r>
+      <w:proofErr w:type="gramEnd"/>
+      <w:r>
+        <w:t xml:space="preserve"> the beep and see the red light. Any pause at the beginning of these recordings will cause the new operating system to appear slow and non-responsive </w:t>
       </w:r>
       <w:r>
         <w:t>when</w:t>
@@ -15114,13 +14857,7 @@
         <w:rPr>
           <w:rFonts w:cs="Segoe UI"/>
         </w:rPr>
-        <w:t xml:space="preserve">Repeat steps 3 and 4 until you complete all messages.  At any time, you can press the right arrow to shift into the list of your translated recordings.  From there, you can move up and down to browse your recordings or press the left arrow to return to </w:t>
-      </w:r>
-      <w:r>
-        <w:rPr>
-          <w:rFonts w:cs="Segoe UI"/>
-        </w:rPr>
-        <w:t>the original messages.</w:t>
+        <w:t>Repeat steps 3 and 4 until you complete all messages.  At any time, you can press the right arrow to shift into the list of your translated recordings.  From there, you can move up and down to browse your recordings or press the left arrow to return to the original messages.</w:t>
       </w:r>
     </w:p>
     <w:p>
@@ -15139,13 +14876,7 @@
         <w:rPr>
           <w:rFonts w:cs="Segoe UI"/>
         </w:rPr>
-        <w:t>Press the black circle when you are finished, or want to start over, or when you have decided to try out a partially completed new language (with the original language instructions in place of any missing instructions in the new lang</w:t>
-      </w:r>
-      <w:r>
-        <w:rPr>
-          <w:rFonts w:cs="Segoe UI"/>
-        </w:rPr>
-        <w:t xml:space="preserve">uage). </w:t>
+        <w:t xml:space="preserve">Press the black circle when you are finished, or want to start over, or when you have decided to try out a partially completed new language (with the original language instructions in place of any missing instructions in the new language). </w:t>
       </w:r>
     </w:p>
     <w:p>
@@ -15181,13 +14912,7 @@
         <w:rPr>
           <w:rFonts w:cs="Segoe UI"/>
         </w:rPr>
-        <w:t>Any user can update a system instruction in the current language (although this would normally be done by a staff member associated with a Talking Book program).  To update one or more</w:t>
-      </w:r>
-      <w:r>
-        <w:rPr>
-          <w:rFonts w:cs="Segoe UI"/>
-        </w:rPr>
-        <w:t xml:space="preserve"> instructions of the </w:t>
+        <w:t xml:space="preserve">Any user can update a system instruction in the current language (although this would normally be done by a staff member associated with a Talking Book program).  To update one or more instructions of the </w:t>
       </w:r>
       <w:r>
         <w:rPr>
@@ -15223,7 +14948,7 @@
           <w:noProof/>
         </w:rPr>
         <w:drawing>
-          <wp:inline distT="0" distB="0" distL="0" distR="0">
+          <wp:inline distT="0" distB="0" distL="0" distR="0" wp14:anchorId="050E8BE6" wp14:editId="1A1999C6">
             <wp:extent cx="135255" cy="135255"/>
             <wp:effectExtent l="25400" t="25400" r="17145" b="17145"/>
             <wp:docPr id="94" name="Picture 28" descr="Description: http://t1.gstatic.com/images?q=tbn:jeTJ7rxyK5nS4M:http://rlv.zcache.com/exclamation_point_sticker-p217263172132151285qjcl_400.jpg"/>
@@ -15300,13 +15025,7 @@
         <w:rPr>
           <w:rFonts w:cs="Segoe UI"/>
         </w:rPr>
-        <w:t>will replace the original ones of the current system language.  This cannot be undone.  If you made a mistake and</w:t>
-      </w:r>
-      <w:r>
-        <w:rPr>
-          <w:rFonts w:cs="Segoe UI"/>
-        </w:rPr>
-        <w:t xml:space="preserve"> want to return to the original version of the current system language, you will need to get a fresh copy from a computer or another Talking Book.</w:t>
+        <w:t>will replace the original ones of the current system language.  This cannot be undone.  If you made a mistake and want to return to the original version of the current system language, you will need to get a fresh copy from a computer or another Talking Book.</w:t>
       </w:r>
     </w:p>
     <w:p>
@@ -15339,7 +15058,7 @@
           <w:noProof/>
         </w:rPr>
         <w:drawing>
-          <wp:inline distT="0" distB="0" distL="0" distR="0">
+          <wp:inline distT="0" distB="0" distL="0" distR="0" wp14:anchorId="632D02A4" wp14:editId="50CB32E1">
             <wp:extent cx="228600" cy="135255"/>
             <wp:effectExtent l="0" t="0" r="0" b="0"/>
             <wp:docPr id="95" name="Picture 55"/>
@@ -15410,13 +15129,7 @@
         <w:rPr>
           <w:rFonts w:cs="Segoe UI"/>
         </w:rPr>
-        <w:t>Press the</w:t>
-      </w:r>
-      <w:r>
-        <w:rPr>
-          <w:rFonts w:cs="Segoe UI"/>
-        </w:rPr>
-        <w:t xml:space="preserve"> right arrow </w:t>
+        <w:t xml:space="preserve">Press the right arrow </w:t>
       </w:r>
       <w:r>
         <w:rPr>
@@ -15424,7 +15137,7 @@
           <w:noProof/>
         </w:rPr>
         <w:drawing>
-          <wp:inline distT="0" distB="0" distL="0" distR="0">
+          <wp:inline distT="0" distB="0" distL="0" distR="0" wp14:anchorId="1E6BD1C2" wp14:editId="295AC829">
             <wp:extent cx="152400" cy="144145"/>
             <wp:effectExtent l="0" t="0" r="0" b="8255"/>
             <wp:docPr id="96" name="Picture 59"/>
@@ -15441,7 +15154,7 @@
                     </pic:cNvPicPr>
                   </pic:nvPicPr>
                   <pic:blipFill>
-                    <a:blip r:embed="rId14">
+                    <a:blip r:embed="rId13">
                       <a:extLst>
                         <a:ext uri="{28A0092B-C50C-407E-A947-70E740481C1C}">
                           <a14:useLocalDpi xmlns:a14="http://schemas.microsoft.com/office/drawing/2010/main" val="0"/>
@@ -15503,7 +15216,7 @@
           <w:noProof/>
         </w:rPr>
         <w:drawing>
-          <wp:inline distT="0" distB="0" distL="0" distR="0">
+          <wp:inline distT="0" distB="0" distL="0" distR="0" wp14:anchorId="1ABD87B7" wp14:editId="740C4182">
             <wp:extent cx="144145" cy="144145"/>
             <wp:effectExtent l="0" t="0" r="8255" b="8255"/>
             <wp:docPr id="97" name="Picture 44"/>
@@ -15581,13 +15294,7 @@
         <w:rPr>
           <w:rFonts w:cs="Segoe UI"/>
         </w:rPr>
-        <w:t xml:space="preserve">From this point, the translation tool behaves exactly as it does when </w:t>
-      </w:r>
-      <w:r>
-        <w:rPr>
-          <w:rFonts w:cs="Segoe UI"/>
-        </w:rPr>
-        <w:t>you create a new language.  See steps 3-5 in “</w:t>
+        <w:t>From this point, the translation tool behaves exactly as it does when you create a new language.  See steps 3-5 in “</w:t>
       </w:r>
       <w:r>
         <w:t>How to translate the operating system into a new language</w:t>
@@ -15654,13 +15361,7 @@
         <w:rPr>
           <w:rFonts w:cs="Segoe UI"/>
         </w:rPr>
-        <w:t>Re</w:t>
-      </w:r>
-      <w:r>
-        <w:rPr>
-          <w:rFonts w:cs="Segoe UI"/>
-        </w:rPr>
-        <w:t xml:space="preserve">move the gray </w:t>
+        <w:t xml:space="preserve">Remove the gray </w:t>
       </w:r>
       <w:r>
         <w:rPr>
@@ -15717,7 +15418,7 @@
           <w:noProof/>
         </w:rPr>
         <w:drawing>
-          <wp:inline distT="0" distB="0" distL="0" distR="0">
+          <wp:inline distT="0" distB="0" distL="0" distR="0" wp14:anchorId="153A03C0" wp14:editId="6DAEA966">
             <wp:extent cx="194945" cy="144145"/>
             <wp:effectExtent l="0" t="0" r="8255" b="8255"/>
             <wp:docPr id="98" name="Picture 35"/>
@@ -15802,7 +15503,7 @@
           <w:noProof/>
         </w:rPr>
         <w:drawing>
-          <wp:inline distT="0" distB="0" distL="0" distR="0">
+          <wp:inline distT="0" distB="0" distL="0" distR="0" wp14:anchorId="60A5A749" wp14:editId="4E0F97D3">
             <wp:extent cx="228600" cy="135255"/>
             <wp:effectExtent l="0" t="0" r="0" b="0"/>
             <wp:docPr id="99" name="Picture 55"/>
@@ -15873,13 +15574,7 @@
         <w:rPr>
           <w:rFonts w:cs="Segoe UI"/>
         </w:rPr>
-        <w:t>P</w:t>
-      </w:r>
-      <w:r>
-        <w:rPr>
-          <w:rFonts w:cs="Segoe UI"/>
-        </w:rPr>
-        <w:t xml:space="preserve">ress the right arrow </w:t>
+        <w:t xml:space="preserve">Press the right arrow </w:t>
       </w:r>
       <w:r>
         <w:rPr>
@@ -15887,7 +15582,7 @@
           <w:noProof/>
         </w:rPr>
         <w:drawing>
-          <wp:inline distT="0" distB="0" distL="0" distR="0">
+          <wp:inline distT="0" distB="0" distL="0" distR="0" wp14:anchorId="4740609B" wp14:editId="0BC6E3D1">
             <wp:extent cx="152400" cy="144145"/>
             <wp:effectExtent l="0" t="0" r="0" b="8255"/>
             <wp:docPr id="100" name="Picture 59"/>
@@ -15904,7 +15599,7 @@
                     </pic:cNvPicPr>
                   </pic:nvPicPr>
                   <pic:blipFill>
-                    <a:blip r:embed="rId14">
+                    <a:blip r:embed="rId13">
                       <a:extLst>
                         <a:ext uri="{28A0092B-C50C-407E-A947-70E740481C1C}">
                           <a14:useLocalDpi xmlns:a14="http://schemas.microsoft.com/office/drawing/2010/main" val="0"/>
@@ -15954,7 +15649,7 @@
           <w:noProof/>
         </w:rPr>
         <w:drawing>
-          <wp:inline distT="0" distB="0" distL="0" distR="0">
+          <wp:inline distT="0" distB="0" distL="0" distR="0" wp14:anchorId="681E83AB" wp14:editId="75AE208B">
             <wp:extent cx="144145" cy="144145"/>
             <wp:effectExtent l="0" t="0" r="8255" b="8255"/>
             <wp:docPr id="101" name="Picture 44"/>
@@ -16032,13 +15727,7 @@
         <w:rPr>
           <w:rFonts w:cs="Segoe UI"/>
         </w:rPr>
-        <w:t>Make sure that the Receiver is turned on and not spea</w:t>
-      </w:r>
-      <w:r>
-        <w:rPr>
-          <w:rFonts w:cs="Segoe UI"/>
-        </w:rPr>
-        <w:t xml:space="preserve">king. </w:t>
+        <w:t xml:space="preserve">Make sure that the Receiver is turned on and not speaking. </w:t>
       </w:r>
     </w:p>
     <w:p>
@@ -16113,7 +15802,7 @@
           <w:noProof/>
         </w:rPr>
         <w:drawing>
-          <wp:inline distT="0" distB="0" distL="0" distR="0">
+          <wp:inline distT="0" distB="0" distL="0" distR="0" wp14:anchorId="34236424" wp14:editId="4CC5856E">
             <wp:extent cx="135255" cy="135255"/>
             <wp:effectExtent l="25400" t="25400" r="17145" b="17145"/>
             <wp:docPr id="102" name="Picture 28" descr="Description: http://t1.gstatic.com/images?q=tbn:jeTJ7rxyK5nS4M:http://rlv.zcache.com/exclamation_point_sticker-p217263172132151285qjcl_400.jpg"/>
@@ -16181,10 +15870,7 @@
         <w:t>Important</w:t>
       </w:r>
       <w:r>
-        <w:t xml:space="preserve">: Do not plug in both Receiver and Sender cords to </w:t>
-      </w:r>
-      <w:r>
-        <w:t xml:space="preserve">each other at the same time. Use only one of the cords to avoid damage to the devices. </w:t>
+        <w:t xml:space="preserve">: Do not plug in both Receiver and Sender cords to each other at the same time. Use only one of the cords to avoid damage to the devices. </w:t>
       </w:r>
     </w:p>
     <w:p>
@@ -16235,10 +15921,7 @@
         <w:t xml:space="preserve">time this feature is used, the language that was previously first will become the second language.  Repeating </w:t>
       </w:r>
       <w:r>
-        <w:t>this procedure will allow you to create the order</w:t>
-      </w:r>
-      <w:r>
-        <w:t xml:space="preserve"> you wish</w:t>
+        <w:t>this procedure will allow you to create the order you wish</w:t>
       </w:r>
       <w:r>
         <w:t>:</w:t>
@@ -16274,7 +15957,7 @@
           <w:noProof/>
         </w:rPr>
         <w:drawing>
-          <wp:inline distT="0" distB="0" distL="0" distR="0">
+          <wp:inline distT="0" distB="0" distL="0" distR="0" wp14:anchorId="509CAA52" wp14:editId="253EF211">
             <wp:extent cx="228600" cy="135255"/>
             <wp:effectExtent l="0" t="0" r="0" b="0"/>
             <wp:docPr id="103" name="Picture 55"/>
@@ -16353,7 +16036,7 @@
           <w:noProof/>
         </w:rPr>
         <w:drawing>
-          <wp:inline distT="0" distB="0" distL="0" distR="0">
+          <wp:inline distT="0" distB="0" distL="0" distR="0" wp14:anchorId="7AD94DB0" wp14:editId="7D865F21">
             <wp:extent cx="152400" cy="144145"/>
             <wp:effectExtent l="0" t="0" r="0" b="8255"/>
             <wp:docPr id="104" name="Picture 59"/>
@@ -16370,7 +16053,7 @@
                     </pic:cNvPicPr>
                   </pic:nvPicPr>
                   <pic:blipFill>
-                    <a:blip r:embed="rId14">
+                    <a:blip r:embed="rId13">
                       <a:extLst>
                         <a:ext uri="{28A0092B-C50C-407E-A947-70E740481C1C}">
                           <a14:useLocalDpi xmlns:a14="http://schemas.microsoft.com/office/drawing/2010/main" val="0"/>
@@ -16430,13 +16113,7 @@
         <w:rPr>
           <w:rFonts w:cs="Segoe UI"/>
         </w:rPr>
-        <w:t>start speak</w:t>
-      </w:r>
-      <w:r>
-        <w:rPr>
-          <w:rFonts w:cs="Segoe UI"/>
-        </w:rPr>
-        <w:t>ing in this language…”</w:t>
+        <w:t>start speaking in this language…”</w:t>
       </w:r>
       <w:r>
         <w:rPr>
@@ -16450,7 +16127,7 @@
           <w:noProof/>
         </w:rPr>
         <w:drawing>
-          <wp:inline distT="0" distB="0" distL="0" distR="0">
+          <wp:inline distT="0" distB="0" distL="0" distR="0" wp14:anchorId="26FC817B" wp14:editId="40001557">
             <wp:extent cx="144145" cy="144145"/>
             <wp:effectExtent l="0" t="0" r="8255" b="8255"/>
             <wp:docPr id="105" name="Picture 44"/>
@@ -16541,10 +16218,7 @@
         <w:t>The procedures in this section</w:t>
       </w:r>
       <w:r>
-        <w:t xml:space="preserve"> apply to advanced users who are comfortable using a computer. Many of these procedures use the Audio Content</w:t>
-      </w:r>
-      <w:r>
-        <w:t xml:space="preserve"> Manager (ACM), which is a computer application that allows you to view, listen to, and organize the messages on a Talking Book. </w:t>
+        <w:t xml:space="preserve"> apply to advanced users who are comfortable using a computer. Many of these procedures use the Audio Content Manager (ACM), which is a computer application that allows you to view, listen to, and organize the messages on a Talking Book. </w:t>
       </w:r>
     </w:p>
     <w:p>
@@ -16579,10 +16253,7 @@
         <w:spacing w:after="0" w:line="240" w:lineRule="auto"/>
       </w:pPr>
       <w:r>
-        <w:t>Download the latest ACM installation file (.zip) by visiting the followin</w:t>
-      </w:r>
-      <w:r>
-        <w:t>g website:</w:t>
+        <w:t>Download the latest ACM installation file (.zip) by visiting the following website:</w:t>
       </w:r>
     </w:p>
     <w:p>
@@ -16626,10 +16297,7 @@
         <w:spacing w:after="0" w:line="240" w:lineRule="auto"/>
       </w:pPr>
       <w:r>
-        <w:t xml:space="preserve">Open the extracted </w:t>
-      </w:r>
-      <w:r>
-        <w:t>ACM folder and find the .exe file inside (e.g. “</w:t>
+        <w:t>Open the extracted ACM folder and find the .exe file inside (e.g. “</w:t>
       </w:r>
       <w:r>
         <w:t>acm-1.0.exe” or “acm-1.0-beta2.exe”</w:t>
@@ -16647,7 +16315,7 @@
           <w:noProof/>
         </w:rPr>
         <w:drawing>
-          <wp:inline distT="0" distB="0" distL="0" distR="0">
+          <wp:inline distT="0" distB="0" distL="0" distR="0" wp14:anchorId="5E3F7349" wp14:editId="433698B4">
             <wp:extent cx="5943600" cy="1490345"/>
             <wp:effectExtent l="25400" t="25400" r="25400" b="33655"/>
             <wp:docPr id="106" name="Picture 15"/>
@@ -16737,7 +16405,7 @@
           <w:noProof/>
         </w:rPr>
         <w:drawing>
-          <wp:inline distT="0" distB="0" distL="0" distR="0">
+          <wp:inline distT="0" distB="0" distL="0" distR="0" wp14:anchorId="208CFB6C" wp14:editId="5B962364">
             <wp:extent cx="4529455" cy="4157345"/>
             <wp:effectExtent l="25400" t="25400" r="17145" b="33655"/>
             <wp:docPr id="107" name="Picture 14"/>
@@ -16817,13 +16485,7 @@
         <w:rPr>
           <w:noProof/>
         </w:rPr>
-        <w:t xml:space="preserve"> folder onto your desktop or to the task bar on the bott</w:t>
-      </w:r>
-      <w:r>
-        <w:rPr>
-          <w:noProof/>
-        </w:rPr>
-        <w:t xml:space="preserve">om of your screen.  </w:t>
+        <w:t xml:space="preserve"> folder onto your desktop or to the task bar on the bottom of your screen.  </w:t>
       </w:r>
     </w:p>
     <w:p>
@@ -16863,7 +16525,7 @@
           <w:noProof/>
         </w:rPr>
         <w:drawing>
-          <wp:inline distT="0" distB="0" distL="0" distR="0">
+          <wp:inline distT="0" distB="0" distL="0" distR="0" wp14:anchorId="29D8A645" wp14:editId="776F70F7">
             <wp:extent cx="4224655" cy="2912745"/>
             <wp:effectExtent l="25400" t="25400" r="17145" b="33655"/>
             <wp:docPr id="108" name="Picture 12"/>
@@ -16953,19 +16615,7 @@
         <w:rPr>
           <w:rFonts w:cs="Segoe UI"/>
         </w:rPr>
-        <w:t>USB mode is when you can view the files that are stored on the device by connecting the device to a computer</w:t>
-      </w:r>
-      <w:r>
-        <w:rPr>
-          <w:rFonts w:cs="Segoe UI"/>
-        </w:rPr>
-        <w:t xml:space="preserve"> using a USB cord. When you connect a Talking Book, it will appear just like a removable disk (“pen drive” or “thumb drive”). USB mode is helpful when you need to perform advanced tasks on the device, such as reformatting it or configuring it with specific</w:t>
-      </w:r>
-      <w:r>
-        <w:rPr>
-          <w:rFonts w:cs="Segoe UI"/>
-        </w:rPr>
-        <w:t xml:space="preserve"> messages using ACM.</w:t>
+        <w:t>USB mode is when you can view the files that are stored on the device by connecting the device to a computer using a USB cord. When you connect a Talking Book, it will appear just like a removable disk (“pen drive” or “thumb drive”). USB mode is helpful when you need to perform advanced tasks on the device, such as reformatting it or configuring it with specific messages using ACM.</w:t>
       </w:r>
     </w:p>
     <w:p>
@@ -17021,13 +16671,7 @@
         <w:rPr>
           <w:rFonts w:cs="Segoe UI"/>
         </w:rPr>
-        <w:t>”</w:t>
-      </w:r>
-      <w:r>
-        <w:rPr>
-          <w:rFonts w:cs="Segoe UI"/>
-        </w:rPr>
-        <w:t xml:space="preserve">). Then, </w:t>
+        <w:t xml:space="preserve">”). Then, </w:t>
       </w:r>
       <w:r>
         <w:rPr>
@@ -17041,7 +16685,7 @@
           <w:noProof/>
         </w:rPr>
         <w:drawing>
-          <wp:inline distT="0" distB="0" distL="0" distR="0">
+          <wp:inline distT="0" distB="0" distL="0" distR="0" wp14:anchorId="094DB403" wp14:editId="04FF895F">
             <wp:extent cx="144145" cy="144145"/>
             <wp:effectExtent l="0" t="0" r="8255" b="8255"/>
             <wp:docPr id="109" name="Picture 19"/>
@@ -17108,7 +16752,7 @@
           <w:noProof/>
         </w:rPr>
         <w:drawing>
-          <wp:inline distT="0" distB="0" distL="0" distR="0">
+          <wp:inline distT="0" distB="0" distL="0" distR="0" wp14:anchorId="5A45B06A" wp14:editId="3E8DC779">
             <wp:extent cx="194945" cy="144145"/>
             <wp:effectExtent l="0" t="0" r="8255" b="8255"/>
             <wp:docPr id="110" name="Picture 35"/>
@@ -17181,7 +16825,7 @@
           <w:noProof/>
         </w:rPr>
         <w:drawing>
-          <wp:inline distT="0" distB="0" distL="0" distR="0">
+          <wp:inline distT="0" distB="0" distL="0" distR="0" wp14:anchorId="602A3530" wp14:editId="4E47502C">
             <wp:extent cx="144145" cy="144145"/>
             <wp:effectExtent l="0" t="0" r="8255" b="8255"/>
             <wp:docPr id="111" name="Picture 19"/>
@@ -17274,10 +16918,7 @@
         <w:spacing w:after="0" w:line="240" w:lineRule="auto"/>
       </w:pPr>
       <w:r>
-        <w:t>Now that you have installed the ACM on your comput</w:t>
-      </w:r>
-      <w:r>
-        <w:t xml:space="preserve">er, you are ready to begin adding messages to it. Note that the ACM acts like a library that you will use to store </w:t>
+        <w:t xml:space="preserve">Now that you have installed the ACM on your computer, you are ready to begin adding messages to it. Note that the ACM acts like a library that you will use to store </w:t>
       </w:r>
       <w:r>
         <w:rPr>
@@ -17286,10 +16927,7 @@
         <w:t>all</w:t>
       </w:r>
       <w:r>
-        <w:t xml:space="preserve"> of the messages that you want to use in all of your programs.  You can select all or a portion of the messages to add to each Talking Boo</w:t>
-      </w:r>
-      <w:r>
-        <w:t xml:space="preserve">k that you have.  </w:t>
+        <w:t xml:space="preserve"> of the messages that you want to use in all of your programs.  You can select all or a portion of the messages to add to each Talking Book that you have.  </w:t>
       </w:r>
     </w:p>
     <w:p>
@@ -17334,10 +16972,7 @@
         <w:spacing w:after="0" w:line="240" w:lineRule="auto"/>
       </w:pPr>
       <w:r>
-        <w:t>Connect the Talking Book to a computer th</w:t>
-      </w:r>
-      <w:r>
-        <w:t>at has the ACM installed (see “</w:t>
+        <w:t>Connect the Talking Book to a computer that has the ACM installed (see “</w:t>
       </w:r>
       <w:r>
         <w:t>How to put the Talking Book into USB mode</w:t>
@@ -17379,10 +17014,7 @@
         <w:t>Devices</w:t>
       </w:r>
       <w:r>
-        <w:t>.  You should see an entry representing the Talking Book yo</w:t>
-      </w:r>
-      <w:r>
-        <w:t xml:space="preserve">u connected (with a drive letter like “E:” or “F:”).  Double click the listing. </w:t>
+        <w:t xml:space="preserve">.  You should see an entry representing the Talking Book you connected (with a drive letter like “E:” or “F:”).  Double click the listing. </w:t>
       </w:r>
     </w:p>
     <w:p>
@@ -17430,10 +17062,7 @@
         <w:spacing w:after="0" w:line="240" w:lineRule="auto"/>
       </w:pPr>
       <w:r>
-        <w:t>Wa</w:t>
-      </w:r>
-      <w:r>
-        <w:t>it while ACM imports the messages. When ACM is finished, all of the messages will appear in the list of messages and they will be sorted into the correct categories.</w:t>
+        <w:t>Wait while ACM imports the messages. When ACM is finished, all of the messages will appear in the list of messages and they will be sorted into the correct categories.</w:t>
       </w:r>
     </w:p>
     <w:p>
@@ -17462,10 +17091,7 @@
         <w:t xml:space="preserve">How to sort and </w:t>
       </w:r>
       <w:r>
-        <w:t>filter messages by category, language, or key</w:t>
-      </w:r>
-      <w:r>
-        <w:t>word</w:t>
+        <w:t>filter messages by category, language, or keyword</w:t>
       </w:r>
       <w:bookmarkEnd w:id="48"/>
       <w:r>
@@ -17485,10 +17111,7 @@
         </w:numPr>
       </w:pPr>
       <w:r>
-        <w:t>Click on the label at the top of any column (e.g. “Title”, “Categories”, “Language”, or any of th</w:t>
-      </w:r>
-      <w:r>
-        <w:t>e statistics columns) to sort the messages in alphabetic or numeric order.</w:t>
+        <w:t>Click on the label at the top of any column (e.g. “Title”, “Categories”, “Language”, or any of the statistics columns) to sort the messages in alphabetic or numeric order.</w:t>
       </w:r>
     </w:p>
     <w:p>
@@ -17499,10 +17122,7 @@
         </w:numPr>
       </w:pPr>
       <w:r>
-        <w:t>Check one or more boxes in the Categories or Languages panes to filter the main window to a list that only includes messages with those criteria.  Uncheck all boxes to return to the</w:t>
-      </w:r>
-      <w:r>
-        <w:t xml:space="preserve"> full list.</w:t>
+        <w:t>Check one or more boxes in the Categories or Languages panes to filter the main window to a list that only includes messages with those criteria.  Uncheck all boxes to return to the full list.</w:t>
       </w:r>
     </w:p>
     <w:p>
@@ -17527,10 +17147,7 @@
       </w:pPr>
       <w:bookmarkStart w:id="49" w:name="_Toc178899676"/>
       <w:r>
-        <w:t>How to listen to a message in the Audio Co</w:t>
-      </w:r>
-      <w:r>
-        <w:t>ntent Manager</w:t>
+        <w:t>How to listen to a message in the Audio Content Manager</w:t>
       </w:r>
       <w:bookmarkEnd w:id="49"/>
     </w:p>
@@ -17562,7 +17179,7 @@
           <w:noProof/>
         </w:rPr>
         <w:drawing>
-          <wp:inline distT="0" distB="0" distL="0" distR="0">
+          <wp:inline distT="0" distB="0" distL="0" distR="0" wp14:anchorId="20DB8ABE" wp14:editId="21665DF0">
             <wp:extent cx="135255" cy="152400"/>
             <wp:effectExtent l="0" t="0" r="0" b="0"/>
             <wp:docPr id="112" name="Picture 112"/>
@@ -17646,7 +17263,7 @@
           <w:noProof/>
         </w:rPr>
         <w:drawing>
-          <wp:inline distT="0" distB="0" distL="0" distR="0">
+          <wp:inline distT="0" distB="0" distL="0" distR="0" wp14:anchorId="6F2E7B87" wp14:editId="6545E4D9">
             <wp:extent cx="127000" cy="144145"/>
             <wp:effectExtent l="0" t="0" r="0" b="8255"/>
             <wp:docPr id="113" name="Picture 113" descr="Picture 10"/>
@@ -17707,10 +17324,7 @@
         <w:spacing w:after="0" w:line="240" w:lineRule="auto"/>
       </w:pPr>
       <w:r>
-        <w:t>Then select the “Ed</w:t>
-      </w:r>
-      <w:r>
-        <w:t>it…” option.</w:t>
+        <w:t>Then select the “Edit…” option.</w:t>
       </w:r>
     </w:p>
     <w:p>
@@ -17725,7 +17339,15 @@
         </w:rPr>
       </w:pPr>
       <w:r>
-        <w:t xml:space="preserve">See the pop-up “AudioItem Properties” window.  </w:t>
+        <w:t>See the pop-up “</w:t>
+      </w:r>
+      <w:proofErr w:type="spellStart"/>
+      <w:r>
+        <w:t>AudioItem</w:t>
+      </w:r>
+      <w:proofErr w:type="spellEnd"/>
+      <w:r>
+        <w:t xml:space="preserve"> Properties” window.  </w:t>
       </w:r>
     </w:p>
     <w:p>
@@ -17762,7 +17384,7 @@
           <w:noProof/>
         </w:rPr>
         <w:drawing>
-          <wp:inline distT="0" distB="0" distL="0" distR="0">
+          <wp:inline distT="0" distB="0" distL="0" distR="0" wp14:anchorId="45694DF2" wp14:editId="73E01314">
             <wp:extent cx="228600" cy="169545"/>
             <wp:effectExtent l="0" t="0" r="0" b="8255"/>
             <wp:docPr id="114" name="Picture 98"/>
@@ -17821,13 +17443,7 @@
         <w:rPr>
           <w:rFonts w:cs="Segoe UI"/>
         </w:rPr>
-        <w:t xml:space="preserve">Some values cannot be changed (e.g. </w:t>
-      </w:r>
-      <w:r>
-        <w:rPr>
-          <w:rFonts w:cs="Segoe UI"/>
-        </w:rPr>
-        <w:t>Identifier and Source)</w:t>
+        <w:t>Some values cannot be changed (e.g. Identifier and Source)</w:t>
       </w:r>
     </w:p>
     <w:p>
@@ -17863,13 +17479,7 @@
         <w:rPr>
           <w:rFonts w:cs="Segoe UI"/>
         </w:rPr>
-        <w:t>The values are immediately saved and will remain as part of your ACM library.  To make those properties become part of the message as stored on a Talking Book</w:t>
-      </w:r>
-      <w:r>
-        <w:rPr>
-          <w:rFonts w:cs="Segoe UI"/>
-        </w:rPr>
-        <w:t>, you must now add the message to a device (see “</w:t>
+        <w:t>The values are immediately saved and will remain as part of your ACM library.  To make those properties become part of the message as stored on a Talking Book, you must now add the message to a device (see “</w:t>
       </w:r>
       <w:r>
         <w:t xml:space="preserve">How to </w:t>
@@ -17918,17 +17528,14 @@
         <w:spacing w:after="0" w:line="240" w:lineRule="auto"/>
       </w:pPr>
       <w:r>
-        <w:t>To copy a single message from the Audio Content Manager</w:t>
-      </w:r>
-      <w:r>
-        <w:t xml:space="preserve"> to your computer’s desktop, click on the wheel </w:t>
+        <w:t xml:space="preserve">To copy a single message from the Audio Content Manager to your computer’s desktop, click on the wheel </w:t>
       </w:r>
       <w:r>
         <w:rPr>
           <w:noProof/>
         </w:rPr>
         <w:drawing>
-          <wp:inline distT="0" distB="0" distL="0" distR="0">
+          <wp:inline distT="0" distB="0" distL="0" distR="0" wp14:anchorId="7648E21E" wp14:editId="6517A2D7">
             <wp:extent cx="127000" cy="144145"/>
             <wp:effectExtent l="0" t="0" r="0" b="8255"/>
             <wp:docPr id="115" name="Picture 115" descr="Picture 10"/>
@@ -17989,13 +17596,7 @@
         <w:spacing w:after="0" w:line="240" w:lineRule="auto"/>
       </w:pPr>
       <w:r>
-        <w:t>To copy multiple messages from the Audi</w:t>
-      </w:r>
-      <w:r>
-        <w:t>o Content Manager to your computer’s desktop, highlight all the messages you want to copy (they must be adjacent messages) and right-click them.  Then select the “Export…” option, which will indicate the number of messages you have highlighted. You will th</w:t>
-      </w:r>
-      <w:r>
-        <w:t>en be asked to find the folder where the files will be copied.</w:t>
+        <w:t>To copy multiple messages from the Audio Content Manager to your computer’s desktop, highlight all the messages you want to copy (they must be adjacent messages) and right-click them.  Then select the “Export…” option, which will indicate the number of messages you have highlighted. You will then be asked to find the folder where the files will be copied.</w:t>
       </w:r>
     </w:p>
     <w:p>
@@ -18018,7 +17619,7 @@
           <w:noProof/>
         </w:rPr>
         <w:drawing>
-          <wp:inline distT="0" distB="0" distL="0" distR="0">
+          <wp:inline distT="0" distB="0" distL="0" distR="0" wp14:anchorId="56CEFB61" wp14:editId="5D8E99F1">
             <wp:extent cx="135255" cy="135255"/>
             <wp:effectExtent l="25400" t="25400" r="17145" b="17145"/>
             <wp:docPr id="116" name="Picture 21" descr="Description: http://t1.gstatic.com/images?q=tbn:jeTJ7rxyK5nS4M:http://rlv.zcache.com/exclamation_point_sticker-p217263172132151285qjcl_400.jpg"/>
@@ -18100,10 +17701,7 @@
         <w:t>to</w:t>
       </w:r>
       <w:r>
-        <w:t xml:space="preserve"> a de</w:t>
-      </w:r>
-      <w:r>
-        <w:t>vice from the Audio Content Manager</w:t>
+        <w:t xml:space="preserve"> a device from the Audio Content Manager</w:t>
       </w:r>
       <w:bookmarkEnd w:id="52"/>
     </w:p>
@@ -18155,10 +17753,7 @@
         <w:spacing w:after="0" w:line="240" w:lineRule="auto"/>
       </w:pPr>
       <w:r>
-        <w:t>Unless you wish to add me</w:t>
-      </w:r>
-      <w:r>
-        <w:t>ssages from this device to the ACM, cancel the import window.</w:t>
+        <w:t>Unless you wish to add messages from this device to the ACM, cancel the import window.</w:t>
       </w:r>
     </w:p>
     <w:p>
@@ -18203,10 +17798,7 @@
         <w:spacing w:after="0" w:line="240" w:lineRule="auto"/>
       </w:pPr>
       <w:r>
-        <w:t>Repeat steps 4 and 5 until yo</w:t>
-      </w:r>
-      <w:r>
-        <w:t xml:space="preserve">u have copied all the messages you desire. </w:t>
+        <w:t xml:space="preserve">Repeat steps 4 and 5 until you have copied all the messages you desire. </w:t>
       </w:r>
     </w:p>
     <w:p>
@@ -18244,17 +17836,14 @@
         <w:spacing w:after="0" w:line="240" w:lineRule="auto"/>
       </w:pPr>
       <w:r>
-        <w:t>To delete a single message from the Audio Content Manager, cl</w:t>
-      </w:r>
-      <w:r>
-        <w:t xml:space="preserve">ick on the wheel </w:t>
+        <w:t xml:space="preserve">To delete a single message from the Audio Content Manager, click on the wheel </w:t>
       </w:r>
       <w:r>
         <w:rPr>
           <w:noProof/>
         </w:rPr>
         <w:drawing>
-          <wp:inline distT="0" distB="0" distL="0" distR="0">
+          <wp:inline distT="0" distB="0" distL="0" distR="0" wp14:anchorId="42B4AD5C" wp14:editId="286B7119">
             <wp:extent cx="127000" cy="144145"/>
             <wp:effectExtent l="0" t="0" r="0" b="8255"/>
             <wp:docPr id="117" name="Picture 117" descr="Picture 10"/>
@@ -18315,13 +17904,7 @@
         <w:spacing w:after="0" w:line="240" w:lineRule="auto"/>
       </w:pPr>
       <w:r>
-        <w:t>To delete multiple messages, highli</w:t>
-      </w:r>
-      <w:r>
-        <w:t>ght all the messages you want to delete (they must be adjacent messages) and right-click them.  Then select the “Delete…” option, which will indicate the number of messages you have highlighted. You will then be asked to confirm you really want to delete a</w:t>
-      </w:r>
-      <w:r>
-        <w:t>ll the messages.  Once you do, they cannot be recovered.</w:t>
+        <w:t>To delete multiple messages, highlight all the messages you want to delete (they must be adjacent messages) and right-click them.  Then select the “Delete…” option, which will indicate the number of messages you have highlighted. You will then be asked to confirm you really want to delete all the messages.  Once you do, they cannot be recovered.</w:t>
       </w:r>
     </w:p>
     <w:p>
@@ -18349,13 +17932,7 @@
         </w:rPr>
       </w:pPr>
       <w:r>
-        <w:t>Any Talking Book contains information about how many times each message on it has been listened to or copied and how users have answered surve</w:t>
-      </w:r>
-      <w:r>
-        <w:t>y questions about it. Each time you open the ACM’s Import window for a Talking Book (see “How to add messages to the Audio Content Manager from a device”) all the usage statistics and survey results on that device (including statistics from other devices t</w:t>
-      </w:r>
-      <w:r>
-        <w:t>hat it has connected to) are used to update the ACM’s counts.</w:t>
+        <w:t>Any Talking Book contains information about how many times each message on it has been listened to or copied and how users have answered survey questions about it. Each time you open the ACM’s Import window for a Talking Book (see “How to add messages to the Audio Content Manager from a device”) all the usage statistics and survey results on that device (including statistics from other devices that it has connected to) are used to update the ACM’s counts.</w:t>
       </w:r>
     </w:p>
     <w:p>
@@ -18368,7 +17945,7 @@
           <w:noProof/>
         </w:rPr>
         <w:drawing>
-          <wp:inline distT="0" distB="0" distL="0" distR="0">
+          <wp:inline distT="0" distB="0" distL="0" distR="0" wp14:anchorId="3CDE9B48" wp14:editId="42F7F2C5">
             <wp:extent cx="228600" cy="169545"/>
             <wp:effectExtent l="0" t="0" r="0" b="8255"/>
             <wp:docPr id="118" name="Picture 98"/>
@@ -18427,13 +18004,7 @@
         <w:rPr>
           <w:rFonts w:cs="Segoe UI"/>
         </w:rPr>
-        <w:t xml:space="preserve"> A Talking Book’s statistics files are not updated until it is shut off.  This means that the counts associated with operation during its current “on cycle” will not be updated if the devi</w:t>
-      </w:r>
-      <w:r>
-        <w:rPr>
-          <w:rFonts w:cs="Segoe UI"/>
-        </w:rPr>
-        <w:t>ce is connected to an ACM before it has a chance to go to sleep or is manually shut off.</w:t>
+        <w:t xml:space="preserve"> A Talking Book’s statistics files are not updated until it is shut off.  This means that the counts associated with operation during its current “on cycle” will not be updated if the device is connected to an ACM before it has a chance to go to sleep or is manually shut off.</w:t>
       </w:r>
     </w:p>
     <w:p>
@@ -18488,10 +18059,7 @@
         <w:t>End:</w:t>
       </w:r>
       <w:r>
-        <w:t xml:space="preserve"> the number of </w:t>
-      </w:r>
-      <w:r>
-        <w:t>times the message was played through to the end.</w:t>
+        <w:t xml:space="preserve"> the number of times the message was played through to the end.</w:t>
       </w:r>
     </w:p>
     <w:p>
@@ -18554,10 +18122,7 @@
         <w:t xml:space="preserve">Apply: </w:t>
       </w:r>
       <w:r>
-        <w:t>the number of times that</w:t>
-      </w:r>
-      <w:r>
-        <w:t xml:space="preserve"> a user responded to the survey that they intended to apply some of what they learned from the message</w:t>
+        <w:t>the number of times that a user responded to the survey that they intended to apply some of what they learned from the message</w:t>
       </w:r>
     </w:p>
     <w:p>
@@ -18602,10 +18167,7 @@
       </w:pPr>
       <w:bookmarkStart w:id="56" w:name="_Toc178899683"/>
       <w:r>
-        <w:t>How to create an outbox fo</w:t>
-      </w:r>
-      <w:r>
-        <w:t>lder</w:t>
+        <w:t>How to create an outbox folder</w:t>
       </w:r>
       <w:bookmarkEnd w:id="56"/>
     </w:p>
@@ -18634,7 +18196,7 @@
           <w:noProof/>
         </w:rPr>
         <w:drawing>
-          <wp:inline distT="0" distB="0" distL="0" distR="0">
+          <wp:inline distT="0" distB="0" distL="0" distR="0" wp14:anchorId="3D2952B2" wp14:editId="75565C6A">
             <wp:extent cx="228600" cy="169545"/>
             <wp:effectExtent l="0" t="0" r="0" b="8255"/>
             <wp:docPr id="119" name="Picture 98"/>
@@ -18693,13 +18255,7 @@
         <w:rPr>
           <w:rFonts w:cs="Segoe UI"/>
         </w:rPr>
-        <w:t xml:space="preserve"> If Literacy </w:t>
-      </w:r>
-      <w:r>
-        <w:rPr>
-          <w:rFonts w:cs="Segoe UI"/>
-        </w:rPr>
-        <w:t xml:space="preserve">Bridge has sent you a .zip with a folder named </w:t>
+        <w:t xml:space="preserve"> If Literacy Bridge has sent you a .zip with a folder named </w:t>
       </w:r>
       <w:r>
         <w:rPr>
@@ -18803,13 +18359,7 @@
         <w:rPr>
           <w:rFonts w:cs="Segoe UI"/>
         </w:rPr>
-        <w:t xml:space="preserve"> folder with</w:t>
-      </w:r>
-      <w:r>
-        <w:rPr>
-          <w:rFonts w:cs="Segoe UI"/>
-        </w:rPr>
-        <w:t xml:space="preserve"> a set of messages to later be copied to other devices:</w:t>
+        <w:t xml:space="preserve"> folder with a set of messages to later be copied to other devices:</w:t>
       </w:r>
     </w:p>
     <w:p>
@@ -18873,10 +18423,7 @@
         <w:spacing w:after="0" w:line="240" w:lineRule="auto"/>
       </w:pPr>
       <w:r>
-        <w:t>Rig</w:t>
-      </w:r>
-      <w:r>
-        <w:t xml:space="preserve">ht-click on the </w:t>
+        <w:t xml:space="preserve">Right-click on the </w:t>
       </w:r>
       <w:r>
         <w:rPr>
@@ -18918,10 +18465,7 @@
         <w:spacing w:after="0" w:line="240" w:lineRule="auto"/>
       </w:pPr>
       <w:r>
-        <w:t>Right-click on the new folder named “Copy of inbox” and select</w:t>
-      </w:r>
-      <w:r>
-        <w:t xml:space="preserve"> “Rename”.  </w:t>
+        <w:t xml:space="preserve">Right-click on the new folder named “Copy of inbox” and select “Rename”.  </w:t>
       </w:r>
     </w:p>
     <w:p>
@@ -18962,28 +18506,27 @@
       </w:pPr>
       <w:bookmarkStart w:id="57" w:name="_Toc178899684"/>
       <w:r>
-        <w:t xml:space="preserve">How to </w:t>
-      </w:r>
-      <w:r>
-        <w:t>reformat a Talking Book and apply a new operating system</w:t>
+        <w:t>How to reformat a Talking Book and apply a new operating system</w:t>
       </w:r>
       <w:bookmarkEnd w:id="57"/>
     </w:p>
     <w:p>
       <w:r>
-        <w:t xml:space="preserve">This procedure assumes that you received an .img (for example, </w:t>
+        <w:t>This procedure assumes that you received an .</w:t>
+      </w:r>
+      <w:proofErr w:type="spellStart"/>
+      <w:r>
+        <w:t>img</w:t>
+      </w:r>
+      <w:proofErr w:type="spellEnd"/>
+      <w:r>
+        <w:t xml:space="preserve"> (for example, </w:t>
       </w:r>
       <w:r>
         <w:t>r790.img</w:t>
       </w:r>
       <w:r>
-        <w:t>) and a .zip file from a staff member at Literacy Bridge. These files together contain all of the content needed to reformat a d</w:t>
-      </w:r>
-      <w:r>
-        <w:t>evice—including the audio system messages, individual messages (if there are any), as well as the firmware that tells the Talking Book how to function correctly. Use the following procedure to update a Talking Book with the new files. Be aware that this wi</w:t>
-      </w:r>
-      <w:r>
-        <w:t xml:space="preserve">ll delete all content that is currently on the device.  </w:t>
+        <w:t xml:space="preserve">) and a .zip file from a staff member at Literacy Bridge. These files together contain all of the content needed to reformat a device—including the audio system messages, individual messages (if there are any), as well as the firmware that tells the Talking Book how to function correctly. Use the following procedure to update a Talking Book with the new files. Be aware that this will delete all content that is currently on the device.  </w:t>
       </w:r>
     </w:p>
     <w:p>
@@ -19007,10 +18550,7 @@
         </w:numPr>
       </w:pPr>
       <w:r>
-        <w:t>The device will appear as a drive after 3 seconds or so. To view the drive, click My Computer, and y</w:t>
-      </w:r>
-      <w:r>
-        <w:t xml:space="preserve">ou will see the new device (for example, </w:t>
+        <w:t xml:space="preserve">The device will appear as a drive after 3 seconds or so. To view the drive, click My Computer, and you will see the new device (for example, </w:t>
       </w:r>
       <w:r>
         <w:rPr>
@@ -19049,13 +18589,7 @@
         <w:rPr>
           <w:b/>
         </w:rPr>
-        <w:t>R</w:t>
-      </w:r>
-      <w:r>
-        <w:rPr>
-          <w:b/>
-        </w:rPr>
-        <w:t>emovable Device (E):</w:t>
+        <w:t>Removable Device (E):</w:t>
       </w:r>
       <w:r>
         <w:t xml:space="preserve">) and click </w:t>
@@ -19145,7 +18679,7 @@
           <w:noProof/>
         </w:rPr>
         <w:drawing>
-          <wp:inline distT="0" distB="0" distL="0" distR="0">
+          <wp:inline distT="0" distB="0" distL="0" distR="0" wp14:anchorId="0D2441FA" wp14:editId="4303C3D9">
             <wp:extent cx="1591945" cy="2912745"/>
             <wp:effectExtent l="25400" t="25400" r="33655" b="33655"/>
             <wp:docPr id="120" name="Picture 11"/>
@@ -19218,10 +18752,7 @@
         <w:t>OK</w:t>
       </w:r>
       <w:r>
-        <w:t xml:space="preserve"> in the message box. Then click to clo</w:t>
-      </w:r>
-      <w:r>
-        <w:t xml:space="preserve">se the </w:t>
+        <w:t xml:space="preserve"> in the message box. Then click to close the </w:t>
       </w:r>
       <w:r>
         <w:rPr>
@@ -19242,7 +18773,7 @@
           <w:noProof/>
         </w:rPr>
         <w:drawing>
-          <wp:inline distT="0" distB="0" distL="0" distR="0">
+          <wp:inline distT="0" distB="0" distL="0" distR="0" wp14:anchorId="027D463C" wp14:editId="1AFC1C94">
             <wp:extent cx="4173855" cy="1549400"/>
             <wp:effectExtent l="25400" t="25400" r="17145" b="25400"/>
             <wp:docPr id="121" name="Picture 9"/>
@@ -19342,7 +18873,15 @@
         <w:t>system</w:t>
       </w:r>
       <w:r>
-        <w:t xml:space="preserve"> and possibly a .img file).</w:t>
+        <w:t xml:space="preserve"> and possibly a .</w:t>
+      </w:r>
+      <w:proofErr w:type="spellStart"/>
+      <w:r>
+        <w:t>img</w:t>
+      </w:r>
+      <w:proofErr w:type="spellEnd"/>
+      <w:r>
+        <w:t xml:space="preserve"> file).</w:t>
       </w:r>
     </w:p>
     <w:p>
@@ -19354,10 +18893,7 @@
         </w:numPr>
       </w:pPr>
       <w:r>
-        <w:t>Double-click the device (Removable Drive E.) and you w</w:t>
-      </w:r>
-      <w:r>
-        <w:t xml:space="preserve">ill see that there are no files in the device. </w:t>
+        <w:t xml:space="preserve">Double-click the device (Removable Drive E.) and you will see that there are no files in the device. </w:t>
       </w:r>
     </w:p>
     <w:p>
@@ -19381,7 +18917,7 @@
           <w:noProof/>
         </w:rPr>
         <w:drawing>
-          <wp:inline distT="0" distB="0" distL="0" distR="0">
+          <wp:inline distT="0" distB="0" distL="0" distR="0" wp14:anchorId="54E116C2" wp14:editId="5A32FBC6">
             <wp:extent cx="3962400" cy="1947545"/>
             <wp:effectExtent l="25400" t="25400" r="25400" b="33655"/>
             <wp:docPr id="122" name="Picture 8"/>
@@ -19445,10 +18981,7 @@
         </w:numPr>
       </w:pPr>
       <w:r>
-        <w:t>When all of the files are copied, it should look like the following</w:t>
-      </w:r>
-      <w:r>
-        <w:t xml:space="preserve"> diagram.</w:t>
+        <w:t>When all of the files are copied, it should look like the following diagram.</w:t>
       </w:r>
     </w:p>
     <w:p>
@@ -19460,7 +18993,7 @@
           <w:noProof/>
         </w:rPr>
         <w:drawing>
-          <wp:inline distT="0" distB="0" distL="0" distR="0">
+          <wp:inline distT="0" distB="0" distL="0" distR="0" wp14:anchorId="70F1B8F6" wp14:editId="0451B400">
             <wp:extent cx="4394200" cy="2565400"/>
             <wp:effectExtent l="25400" t="25400" r="25400" b="25400"/>
             <wp:docPr id="123" name="Picture 6"/>
@@ -19548,7 +19081,7 @@
           <w:noProof/>
         </w:rPr>
         <w:drawing>
-          <wp:inline distT="0" distB="0" distL="0" distR="0">
+          <wp:inline distT="0" distB="0" distL="0" distR="0" wp14:anchorId="4D731693" wp14:editId="5335F68B">
             <wp:extent cx="2709545" cy="1600200"/>
             <wp:effectExtent l="25400" t="25400" r="33655" b="25400"/>
             <wp:docPr id="124" name="Picture 3"/>
@@ -19624,13 +19157,7 @@
         </w:numPr>
       </w:pPr>
       <w:r>
-        <w:t>Before you turn on the device, note the following important information: it t</w:t>
-      </w:r>
-      <w:r>
-        <w:t xml:space="preserve">akes 45 seconds to initialize the device when you first turn it on after reformatting it. When you turn it on for the first time, you will hear a bit as the software processes take place. It is critical that you do not take out the batteries or unplug the </w:t>
-      </w:r>
-      <w:r>
-        <w:t>device from USB from the computer as this happens.</w:t>
+        <w:t>Before you turn on the device, note the following important information: it takes 45 seconds to initialize the device when you first turn it on after reformatting it. When you turn it on for the first time, you will hear a bit as the software processes take place. It is critical that you do not take out the batteries or unplug the device from USB from the computer as this happens.</w:t>
       </w:r>
     </w:p>
     <w:p>
@@ -19672,10 +19199,7 @@
       </w:pPr>
       <w:bookmarkStart w:id="58" w:name="_Toc178899685"/>
       <w:r>
-        <w:t>How to add a category to a Talking Boo</w:t>
-      </w:r>
-      <w:r>
-        <w:t>k</w:t>
+        <w:t>How to add a category to a Talking Book</w:t>
       </w:r>
       <w:bookmarkEnd w:id="58"/>
     </w:p>
@@ -19690,7 +19214,7 @@
           <w:noProof/>
         </w:rPr>
         <w:drawing>
-          <wp:inline distT="0" distB="0" distL="0" distR="0">
+          <wp:inline distT="0" distB="0" distL="0" distR="0" wp14:anchorId="584016F9" wp14:editId="2DBE3E8D">
             <wp:extent cx="228600" cy="169545"/>
             <wp:effectExtent l="0" t="0" r="0" b="8255"/>
             <wp:docPr id="125" name="Picture 98"/>
@@ -19759,7 +19283,7 @@
           <w:noProof/>
         </w:rPr>
         <w:drawing>
-          <wp:inline distT="0" distB="0" distL="0" distR="0">
+          <wp:inline distT="0" distB="0" distL="0" distR="0" wp14:anchorId="767276DE" wp14:editId="20472613">
             <wp:extent cx="228600" cy="169545"/>
             <wp:effectExtent l="0" t="0" r="0" b="8255"/>
             <wp:docPr id="126" name="Picture 98"/>
@@ -19818,13 +19342,7 @@
         <w:rPr>
           <w:rFonts w:cs="Segoe UI"/>
         </w:rPr>
-        <w:t xml:space="preserve"> This procedure describes how to configure a device so that it includes a category that is al</w:t>
-      </w:r>
-      <w:r>
-        <w:rPr>
-          <w:rFonts w:cs="Segoe UI"/>
-        </w:rPr>
-        <w:t xml:space="preserve">ready registered as part of the Talking Book system (those viewable in the ACM’s category pane). To create a new category, please contact Literacy Bridge so that it can be assigned a universal category identification number. </w:t>
+        <w:t xml:space="preserve"> This procedure describes how to configure a device so that it includes a category that is already registered as part of the Talking Book system (those viewable in the ACM’s category pane). To create a new category, please contact Literacy Bridge so that it can be assigned a universal category identification number. </w:t>
       </w:r>
     </w:p>
     <w:p>
@@ -19836,10 +19354,7 @@
         </w:numPr>
       </w:pPr>
       <w:r>
-        <w:t>Connect the device to your com</w:t>
-      </w:r>
-      <w:r>
-        <w:t>puter and place into USB mode (see “</w:t>
+        <w:t>Connect the device to your computer and place into USB mode (see “</w:t>
       </w:r>
       <w:r>
         <w:t>How to put the Talking Book into USB mode</w:t>
@@ -19929,10 +19444,7 @@
         <w:t>lb_taxonomy.yaml.txt</w:t>
       </w:r>
       <w:r>
-        <w:t xml:space="preserve"> file.  Browse this file to find t</w:t>
-      </w:r>
-      <w:r>
-        <w:t>he category that you want to add by looking at the text following “name:”.  Once you find the categories you want to add, note the number(s) for each one, listed on the line immediately before the “name:” line (e.g. “2-3”).</w:t>
+        <w:t xml:space="preserve"> file.  Browse this file to find the category that you want to add by looking at the text following “name:”.  Once you find the categories you want to add, note the number(s) for each one, listed on the line immediately before the “name:” line (e.g. “2-3”).</w:t>
       </w:r>
     </w:p>
     <w:p>
@@ -19944,10 +19456,7 @@
         </w:numPr>
       </w:pPr>
       <w:r>
-        <w:t>Open the folder named for the la</w:t>
-      </w:r>
-      <w:r>
-        <w:t>nguage of the operating system you want to configure (e.g. “EN” or “TW”).</w:t>
+        <w:t>Open the folder named for the language of the operating system you want to configure (e.g. “EN” or “TW”).</w:t>
       </w:r>
     </w:p>
     <w:p>
@@ -19980,10 +19489,7 @@
         </w:numPr>
       </w:pPr>
       <w:r>
-        <w:t xml:space="preserve">Type the numbers for each category </w:t>
-      </w:r>
-      <w:r>
-        <w:t>that you want to add, inserting the numbers in the same order that you want it to be presented in audio form.</w:t>
+        <w:t>Type the numbers for each category that you want to add, inserting the numbers in the same order that you want it to be presented in audio form.</w:t>
       </w:r>
     </w:p>
     <w:p>
@@ -20040,10 +19546,7 @@
         </w:numPr>
       </w:pPr>
       <w:r>
-        <w:t>Start the device in the selected language and n</w:t>
-      </w:r>
-      <w:r>
-        <w:t>otice the new categories are listed.</w:t>
+        <w:t>Start the device in the selected language and notice the new categories are listed.</w:t>
       </w:r>
     </w:p>
     <w:p/>
@@ -20155,7 +19658,7 @@
         <w:rStyle w:val="PageNumber"/>
         <w:noProof/>
       </w:rPr>
-      <w:t>22</w:t>
+      <w:t>8</w:t>
     </w:r>
     <w:r>
       <w:rPr>
@@ -24652,7 +24155,6 @@
   <w:style w:type="paragraph" w:styleId="Heading2">
     <w:name w:val="heading 2"/>
     <w:basedOn w:val="Normal"/>
-    <w:link w:val="BodyText"/>
     <w:uiPriority w:val="9"/>
     <w:qFormat/>
     <w:rsid w:val="006E2113"/>
@@ -24737,6 +24239,7 @@
   <w:style w:type="character" w:default="1" w:styleId="DefaultParagraphFont">
     <w:name w:val="Default Paragraph Font"/>
     <w:uiPriority w:val="1"/>
+    <w:semiHidden/>
     <w:unhideWhenUsed/>
   </w:style>
   <w:style w:type="table" w:default="1" w:styleId="TableNormal">
@@ -24793,7 +24296,7 @@
   </w:style>
   <w:style w:type="paragraph" w:styleId="Title">
     <w:name w:val="Title"/>
-    <w:aliases w:val="Title Char1"/>
+    <w:aliases w:val="Title Char,Title Char1 Char"/>
     <w:basedOn w:val="Normal"/>
     <w:next w:val="Normal"/>
     <w:link w:val="Title"/>
@@ -24820,6 +24323,7 @@
   </w:style>
   <w:style w:type="character" w:customStyle="1" w:styleId="Heading1Char">
     <w:name w:val="Heading 1 Char"/>
+    <w:link w:val="Heading1"/>
     <w:uiPriority w:val="99"/>
     <w:rsid w:val="007A1465"/>
     <w:rPr>
@@ -24832,6 +24336,7 @@
   </w:style>
   <w:style w:type="character" w:customStyle="1" w:styleId="Heading3Char1">
     <w:name w:val="Heading 3 Char1"/>
+    <w:link w:val="Heading3"/>
     <w:uiPriority w:val="9"/>
     <w:rsid w:val="00341183"/>
     <w:rPr>
@@ -24856,6 +24361,8 @@
   </w:style>
   <w:style w:type="character" w:customStyle="1" w:styleId="BodyTextChar">
     <w:name w:val="Body Text Char"/>
+    <w:aliases w:val="Heading 2 Char1 Char"/>
+    <w:link w:val="BodyText"/>
     <w:uiPriority w:val="99"/>
     <w:semiHidden/>
     <w:rsid w:val="001F49FA"/>
@@ -25471,7 +24978,6 @@
   <w:style w:type="paragraph" w:styleId="Heading2">
     <w:name w:val="heading 2"/>
     <w:basedOn w:val="Normal"/>
-    <w:link w:val="BodyText"/>
     <w:uiPriority w:val="9"/>
     <w:qFormat/>
     <w:rsid w:val="006E2113"/>
@@ -25556,6 +25062,7 @@
   <w:style w:type="character" w:default="1" w:styleId="DefaultParagraphFont">
     <w:name w:val="Default Paragraph Font"/>
     <w:uiPriority w:val="1"/>
+    <w:semiHidden/>
     <w:unhideWhenUsed/>
   </w:style>
   <w:style w:type="table" w:default="1" w:styleId="TableNormal">
@@ -25612,7 +25119,7 @@
   </w:style>
   <w:style w:type="paragraph" w:styleId="Title">
     <w:name w:val="Title"/>
-    <w:aliases w:val="Title Char1"/>
+    <w:aliases w:val="Title Char,Title Char1 Char"/>
     <w:basedOn w:val="Normal"/>
     <w:next w:val="Normal"/>
     <w:link w:val="Title"/>
@@ -25639,6 +25146,7 @@
   </w:style>
   <w:style w:type="character" w:customStyle="1" w:styleId="Heading1Char">
     <w:name w:val="Heading 1 Char"/>
+    <w:link w:val="Heading1"/>
     <w:uiPriority w:val="99"/>
     <w:rsid w:val="007A1465"/>
     <w:rPr>
@@ -25651,6 +25159,7 @@
   </w:style>
   <w:style w:type="character" w:customStyle="1" w:styleId="Heading3Char1">
     <w:name w:val="Heading 3 Char1"/>
+    <w:link w:val="Heading3"/>
     <w:uiPriority w:val="9"/>
     <w:rsid w:val="00341183"/>
     <w:rPr>
@@ -25675,6 +25184,8 @@
   </w:style>
   <w:style w:type="character" w:customStyle="1" w:styleId="BodyTextChar">
     <w:name w:val="Body Text Char"/>
+    <w:aliases w:val="Heading 2 Char1 Char"/>
+    <w:link w:val="BodyText"/>
     <w:uiPriority w:val="99"/>
     <w:semiHidden/>
     <w:rsid w:val="001F49FA"/>

</xml_diff>